<commit_message>
Working on search executer.
</commit_message>
<xml_diff>
--- a/GtG_implementation.docx
+++ b/GtG_implementation.docx
@@ -18,7 +18,23 @@
     </w:p>
     <w:p>
       <w:r>
-        <w:t xml:space="preserve">The information shall be stored on a back end cloud database. At this time it’s AWS RDS database. </w:t>
+        <w:t xml:space="preserve">The information shall be stored on a </w:t>
+      </w:r>
+      <w:proofErr w:type="gramStart"/>
+      <w:r>
+        <w:t>back end</w:t>
+      </w:r>
+      <w:proofErr w:type="gramEnd"/>
+      <w:r>
+        <w:t xml:space="preserve"> cloud database. At this </w:t>
+      </w:r>
+      <w:proofErr w:type="gramStart"/>
+      <w:r>
+        <w:t>time</w:t>
+      </w:r>
+      <w:proofErr w:type="gramEnd"/>
+      <w:r>
+        <w:t xml:space="preserve"> it’s AWS RDS database. </w:t>
       </w:r>
     </w:p>
     <w:p/>
@@ -30,6 +46,7 @@
         <w:t>Searching Indeed</w:t>
       </w:r>
     </w:p>
+    <w:p/>
     <w:p>
       <w:pPr>
         <w:pStyle w:val="Heading2"/>
@@ -49,7 +66,23 @@
         <w:t>indeed_search_function.py</w:t>
       </w:r>
       <w:r>
-        <w:t xml:space="preserve">. It takes in two parameters (keywords, zip_codes) and returns a DataFrame with the following </w:t>
+        <w:t xml:space="preserve">. It takes in two parameters (keywords, </w:t>
+      </w:r>
+      <w:proofErr w:type="spellStart"/>
+      <w:r>
+        <w:t>zip_codes</w:t>
+      </w:r>
+      <w:proofErr w:type="spellEnd"/>
+      <w:r>
+        <w:t xml:space="preserve">) and returns a </w:t>
+      </w:r>
+      <w:proofErr w:type="spellStart"/>
+      <w:r>
+        <w:t>DataFrame</w:t>
+      </w:r>
+      <w:proofErr w:type="spellEnd"/>
+      <w:r>
+        <w:t xml:space="preserve"> with the following </w:t>
       </w:r>
     </w:p>
     <w:tbl>
@@ -140,8 +173,13 @@
             <w:tcW w:w="2027" w:type="dxa"/>
           </w:tcPr>
           <w:p>
-            <w:r>
-              <w:t xml:space="preserve">guid </w:t>
+            <w:proofErr w:type="spellStart"/>
+            <w:r>
+              <w:t>guid</w:t>
+            </w:r>
+            <w:proofErr w:type="spellEnd"/>
+            <w:r>
+              <w:t xml:space="preserve"> </w:t>
             </w:r>
           </w:p>
         </w:tc>
@@ -161,7 +199,15 @@
           </w:tcPr>
           <w:p>
             <w:r>
-              <w:t>The guid is a unique id assigned to a job by indeed</w:t>
+              <w:t xml:space="preserve">The </w:t>
+            </w:r>
+            <w:proofErr w:type="spellStart"/>
+            <w:r>
+              <w:t>guid</w:t>
+            </w:r>
+            <w:proofErr w:type="spellEnd"/>
+            <w:r>
+              <w:t xml:space="preserve"> is a unique id assigned to a job by indeed</w:t>
             </w:r>
           </w:p>
         </w:tc>
@@ -300,14 +346,14 @@
             <w:tcW w:w="2027" w:type="dxa"/>
           </w:tcPr>
           <w:p>
+            <w:proofErr w:type="spellStart"/>
             <w:r>
               <w:t>Listing_</w:t>
             </w:r>
-            <w:bookmarkStart w:id="0" w:name="_GoBack"/>
-            <w:bookmarkEnd w:id="0"/>
             <w:r>
               <w:t>source</w:t>
             </w:r>
+            <w:proofErr w:type="spellEnd"/>
           </w:p>
         </w:tc>
         <w:tc>
@@ -400,7 +446,15 @@
           </w:tcPr>
           <w:p>
             <w:r>
-              <w:t xml:space="preserve">The one line description from the search results. </w:t>
+              <w:t xml:space="preserve">The </w:t>
+            </w:r>
+            <w:proofErr w:type="gramStart"/>
+            <w:r>
+              <w:t>one line</w:t>
+            </w:r>
+            <w:proofErr w:type="gramEnd"/>
+            <w:r>
+              <w:t xml:space="preserve"> description from the search results. </w:t>
             </w:r>
           </w:p>
         </w:tc>
@@ -446,12 +500,14 @@
             <w:r>
               <w:t xml:space="preserve">L </w:t>
             </w:r>
+            <w:proofErr w:type="spellStart"/>
             <w:r>
               <w:t>ong</w:t>
             </w:r>
             <w:r>
               <w:t>itude</w:t>
             </w:r>
+            <w:proofErr w:type="spellEnd"/>
             <w:r>
               <w:t xml:space="preserve">                 </w:t>
             </w:r>
@@ -537,13 +593,788 @@
           </w:tcPr>
           <w:p>
             <w:r>
-              <w:t xml:space="preserve">A flag created as false and to be used in the future to be see to positive when the job has been scraped. </w:t>
+              <w:t xml:space="preserve">A flag created as false and to be used in the future to be see to positive when the job has been </w:t>
+            </w:r>
+            <w:proofErr w:type="spellStart"/>
+            <w:r>
+              <w:t>scraped</w:t>
+            </w:r>
+            <w:proofErr w:type="spellEnd"/>
+            <w:r>
+              <w:t xml:space="preserve">. </w:t>
             </w:r>
           </w:p>
         </w:tc>
       </w:tr>
     </w:tbl>
     <w:p/>
+    <w:p>
+      <w:pPr>
+        <w:pStyle w:val="Heading2"/>
+      </w:pPr>
+      <w:r>
+        <w:t>Logging in a user</w:t>
+      </w:r>
+    </w:p>
+    <w:p>
+      <w:r>
+        <w:t xml:space="preserve">The module </w:t>
+      </w:r>
+      <w:proofErr w:type="spellStart"/>
+      <w:r>
+        <w:t>aws_login_credentials</w:t>
+      </w:r>
+      <w:proofErr w:type="spellEnd"/>
+      <w:r>
+        <w:t xml:space="preserve"> </w:t>
+      </w:r>
+      <w:proofErr w:type="gramStart"/>
+      <w:r>
+        <w:t>has</w:t>
+      </w:r>
+      <w:proofErr w:type="gramEnd"/>
+      <w:r>
+        <w:t xml:space="preserve"> a function </w:t>
+      </w:r>
+      <w:proofErr w:type="spellStart"/>
+      <w:r>
+        <w:t>awlc</w:t>
+      </w:r>
+      <w:proofErr w:type="spellEnd"/>
+      <w:r>
+        <w:t xml:space="preserve"> which </w:t>
+      </w:r>
+      <w:r>
+        <w:t xml:space="preserve">works to maintain and read a .json file in the root directory </w:t>
+      </w:r>
+      <w:proofErr w:type="spellStart"/>
+      <w:r>
+        <w:t>continaing</w:t>
+      </w:r>
+      <w:proofErr w:type="spellEnd"/>
+      <w:r>
+        <w:t xml:space="preserve"> the user, password, and target DB information. </w:t>
+      </w:r>
+    </w:p>
+    <w:p>
+      <w:pPr>
+        <w:pStyle w:val="ListParagraph"/>
+        <w:numPr>
+          <w:ilvl w:val="0"/>
+          <w:numId w:val="3"/>
+        </w:numPr>
+      </w:pPr>
+      <w:r>
+        <w:t xml:space="preserve">Looks for a password json in the root file </w:t>
+      </w:r>
+    </w:p>
+    <w:p>
+      <w:pPr>
+        <w:pStyle w:val="ListParagraph"/>
+        <w:numPr>
+          <w:ilvl w:val="0"/>
+          <w:numId w:val="3"/>
+        </w:numPr>
+      </w:pPr>
+      <w:r>
+        <w:t>If it exists, check that the user wants to proceed with the information</w:t>
+      </w:r>
+    </w:p>
+    <w:p>
+      <w:pPr>
+        <w:pStyle w:val="ListParagraph"/>
+        <w:numPr>
+          <w:ilvl w:val="0"/>
+          <w:numId w:val="3"/>
+        </w:numPr>
+      </w:pPr>
+      <w:r>
+        <w:t xml:space="preserve">If not, then get new user login info. </w:t>
+      </w:r>
+    </w:p>
+    <w:p>
+      <w:r>
+        <w:t xml:space="preserve">For now, the user information is stored in a json in the root director. Future improvements </w:t>
+      </w:r>
+      <w:r>
+        <w:t>should get</w:t>
+      </w:r>
+      <w:r>
+        <w:t xml:space="preserve"> the password using </w:t>
+      </w:r>
+      <w:proofErr w:type="spellStart"/>
+      <w:r>
+        <w:t>getpass</w:t>
+      </w:r>
+      <w:proofErr w:type="spellEnd"/>
+      <w:r>
+        <w:t xml:space="preserve"> encrypt the json using </w:t>
+      </w:r>
+      <w:proofErr w:type="spellStart"/>
+      <w:r>
+        <w:t>objcrypt</w:t>
+      </w:r>
+      <w:proofErr w:type="spellEnd"/>
+      <w:r>
+        <w:t>. See appendix A</w:t>
+      </w:r>
+      <w:r>
+        <w:t>.</w:t>
+      </w:r>
+    </w:p>
+    <w:p/>
+    <w:p>
+      <w:pPr>
+        <w:pStyle w:val="Heading2"/>
+      </w:pPr>
+      <w:r>
+        <w:lastRenderedPageBreak/>
+        <w:t>Maintaining a list of searches</w:t>
+      </w:r>
+    </w:p>
+    <w:p/>
+    <w:p>
+      <w:r>
+        <w:t xml:space="preserve">The list of searches is stored on the database under the table </w:t>
+      </w:r>
+      <w:proofErr w:type="spellStart"/>
+      <w:r>
+        <w:t>indeed_search_set</w:t>
+      </w:r>
+      <w:proofErr w:type="spellEnd"/>
+      <w:r>
+        <w:t xml:space="preserve">. (Future module should create this search set from the user. For now, we’ll create a CSV by </w:t>
+      </w:r>
+      <w:proofErr w:type="gramStart"/>
+      <w:r>
+        <w:t>hand )</w:t>
+      </w:r>
+      <w:proofErr w:type="gramEnd"/>
+    </w:p>
+    <w:p/>
+    <w:tbl>
+      <w:tblPr>
+        <w:tblStyle w:val="TableGrid"/>
+        <w:tblW w:w="0" w:type="auto"/>
+        <w:tblLook w:val="04A0" w:firstRow="1" w:lastRow="0" w:firstColumn="1" w:lastColumn="0" w:noHBand="0" w:noVBand="1"/>
+      </w:tblPr>
+      <w:tblGrid>
+        <w:gridCol w:w="2057"/>
+        <w:gridCol w:w="1387"/>
+        <w:gridCol w:w="5906"/>
+      </w:tblGrid>
+      <w:tr>
+        <w:tc>
+          <w:tcPr>
+            <w:tcW w:w="2057" w:type="dxa"/>
+            <w:shd w:val="clear" w:color="auto" w:fill="002060"/>
+          </w:tcPr>
+          <w:p>
+            <w:pPr>
+              <w:rPr>
+                <w:b/>
+                <w:bCs/>
+                <w:color w:val="FFFFFF" w:themeColor="background1"/>
+              </w:rPr>
+            </w:pPr>
+            <w:r>
+              <w:rPr>
+                <w:b/>
+                <w:bCs/>
+                <w:color w:val="FFFFFF" w:themeColor="background1"/>
+              </w:rPr>
+              <w:t>Field Name</w:t>
+            </w:r>
+          </w:p>
+        </w:tc>
+        <w:tc>
+          <w:tcPr>
+            <w:tcW w:w="1387" w:type="dxa"/>
+            <w:shd w:val="clear" w:color="auto" w:fill="002060"/>
+          </w:tcPr>
+          <w:p>
+            <w:pPr>
+              <w:rPr>
+                <w:b/>
+                <w:bCs/>
+                <w:color w:val="FFFFFF" w:themeColor="background1"/>
+              </w:rPr>
+            </w:pPr>
+            <w:r>
+              <w:rPr>
+                <w:b/>
+                <w:bCs/>
+                <w:color w:val="FFFFFF" w:themeColor="background1"/>
+              </w:rPr>
+              <w:t xml:space="preserve">Data Type </w:t>
+            </w:r>
+          </w:p>
+        </w:tc>
+        <w:tc>
+          <w:tcPr>
+            <w:tcW w:w="5906" w:type="dxa"/>
+            <w:shd w:val="clear" w:color="auto" w:fill="002060"/>
+          </w:tcPr>
+          <w:p>
+            <w:pPr>
+              <w:rPr>
+                <w:b/>
+                <w:bCs/>
+                <w:color w:val="FFFFFF" w:themeColor="background1"/>
+              </w:rPr>
+            </w:pPr>
+            <w:r>
+              <w:rPr>
+                <w:b/>
+                <w:bCs/>
+                <w:color w:val="FFFFFF" w:themeColor="background1"/>
+              </w:rPr>
+              <w:t>Com</w:t>
+            </w:r>
+            <w:bookmarkStart w:id="0" w:name="_GoBack"/>
+            <w:bookmarkEnd w:id="0"/>
+            <w:r>
+              <w:rPr>
+                <w:b/>
+                <w:bCs/>
+                <w:color w:val="FFFFFF" w:themeColor="background1"/>
+              </w:rPr>
+              <w:t>ments</w:t>
+            </w:r>
+          </w:p>
+        </w:tc>
+      </w:tr>
+      <w:tr>
+        <w:tc>
+          <w:tcPr>
+            <w:tcW w:w="2057" w:type="dxa"/>
+          </w:tcPr>
+          <w:p>
+            <w:proofErr w:type="spellStart"/>
+            <w:r>
+              <w:t>Iss_pk</w:t>
+            </w:r>
+            <w:proofErr w:type="spellEnd"/>
+          </w:p>
+        </w:tc>
+        <w:tc>
+          <w:tcPr>
+            <w:tcW w:w="1387" w:type="dxa"/>
+          </w:tcPr>
+          <w:p>
+            <w:r>
+              <w:t>Serial</w:t>
+            </w:r>
+          </w:p>
+        </w:tc>
+        <w:tc>
+          <w:tcPr>
+            <w:tcW w:w="5906" w:type="dxa"/>
+          </w:tcPr>
+          <w:p>
+            <w:r>
+              <w:t>Unique key for the table</w:t>
+            </w:r>
+          </w:p>
+        </w:tc>
+      </w:tr>
+      <w:tr>
+        <w:tc>
+          <w:tcPr>
+            <w:tcW w:w="2057" w:type="dxa"/>
+          </w:tcPr>
+          <w:p>
+            <w:proofErr w:type="spellStart"/>
+            <w:r>
+              <w:t>search_keyword_list</w:t>
+            </w:r>
+            <w:proofErr w:type="spellEnd"/>
+          </w:p>
+        </w:tc>
+        <w:tc>
+          <w:tcPr>
+            <w:tcW w:w="1387" w:type="dxa"/>
+          </w:tcPr>
+          <w:p>
+            <w:proofErr w:type="gramStart"/>
+            <w:r>
+              <w:t>Varchar(</w:t>
+            </w:r>
+            <w:proofErr w:type="gramEnd"/>
+            <w:r>
+              <w:t>63)</w:t>
+            </w:r>
+          </w:p>
+        </w:tc>
+        <w:tc>
+          <w:tcPr>
+            <w:tcW w:w="5906" w:type="dxa"/>
+          </w:tcPr>
+          <w:p>
+            <w:r>
+              <w:t xml:space="preserve">List of keywords to search. These will be concatenated. </w:t>
+            </w:r>
+          </w:p>
+        </w:tc>
+      </w:tr>
+      <w:tr>
+        <w:tc>
+          <w:tcPr>
+            <w:tcW w:w="2057" w:type="dxa"/>
+          </w:tcPr>
+          <w:p>
+            <w:proofErr w:type="spellStart"/>
+            <w:r>
+              <w:t>search_zip_code</w:t>
+            </w:r>
+            <w:proofErr w:type="spellEnd"/>
+          </w:p>
+        </w:tc>
+        <w:tc>
+          <w:tcPr>
+            <w:tcW w:w="1387" w:type="dxa"/>
+          </w:tcPr>
+          <w:p>
+            <w:proofErr w:type="gramStart"/>
+            <w:r>
+              <w:t>Varchar(</w:t>
+            </w:r>
+            <w:proofErr w:type="gramEnd"/>
+            <w:r>
+              <w:t>31)</w:t>
+            </w:r>
+          </w:p>
+        </w:tc>
+        <w:tc>
+          <w:tcPr>
+            <w:tcW w:w="5906" w:type="dxa"/>
+          </w:tcPr>
+          <w:p>
+            <w:r>
+              <w:t xml:space="preserve">At now, this will only support a single </w:t>
+            </w:r>
+            <w:proofErr w:type="spellStart"/>
+            <w:r>
+              <w:t>zip_code</w:t>
+            </w:r>
+            <w:proofErr w:type="spellEnd"/>
+            <w:r>
+              <w:t xml:space="preserve">. Future features should be able to take a list of zip codes or geographic location. The only problem with geographic location is the comma in city state which must be converted to a </w:t>
+            </w:r>
+            <w:r>
+              <w:t>%2C</w:t>
+            </w:r>
+            <w:r>
+              <w:t xml:space="preserve"> character for inclusion </w:t>
+            </w:r>
+            <w:proofErr w:type="gramStart"/>
+            <w:r>
+              <w:t>in to</w:t>
+            </w:r>
+            <w:proofErr w:type="gramEnd"/>
+            <w:r>
+              <w:t xml:space="preserve"> the python string. </w:t>
+            </w:r>
+          </w:p>
+        </w:tc>
+      </w:tr>
+      <w:tr>
+        <w:tc>
+          <w:tcPr>
+            <w:tcW w:w="2057" w:type="dxa"/>
+          </w:tcPr>
+          <w:p>
+            <w:proofErr w:type="spellStart"/>
+            <w:r>
+              <w:t>creation_date</w:t>
+            </w:r>
+            <w:proofErr w:type="spellEnd"/>
+            <w:r>
+              <w:t xml:space="preserve">      </w:t>
+            </w:r>
+          </w:p>
+        </w:tc>
+        <w:tc>
+          <w:tcPr>
+            <w:tcW w:w="1387" w:type="dxa"/>
+          </w:tcPr>
+          <w:p>
+            <w:r>
+              <w:t>date</w:t>
+            </w:r>
+          </w:p>
+        </w:tc>
+        <w:tc>
+          <w:tcPr>
+            <w:tcW w:w="5906" w:type="dxa"/>
+          </w:tcPr>
+          <w:p>
+            <w:r>
+              <w:t>The second split on the hyphen</w:t>
+            </w:r>
+          </w:p>
+        </w:tc>
+      </w:tr>
+      <w:tr>
+        <w:tc>
+          <w:tcPr>
+            <w:tcW w:w="2057" w:type="dxa"/>
+          </w:tcPr>
+          <w:p>
+            <w:proofErr w:type="spellStart"/>
+            <w:r>
+              <w:t>search_completed</w:t>
+            </w:r>
+            <w:proofErr w:type="spellEnd"/>
+          </w:p>
+        </w:tc>
+        <w:tc>
+          <w:tcPr>
+            <w:tcW w:w="1387" w:type="dxa"/>
+          </w:tcPr>
+          <w:p>
+            <w:r>
+              <w:t>Boolean</w:t>
+            </w:r>
+          </w:p>
+        </w:tc>
+        <w:tc>
+          <w:tcPr>
+            <w:tcW w:w="5906" w:type="dxa"/>
+          </w:tcPr>
+          <w:p>
+            <w:r>
+              <w:t>A Boolean flag flipped to true when a search is completed</w:t>
+            </w:r>
+          </w:p>
+        </w:tc>
+      </w:tr>
+      <w:tr>
+        <w:tc>
+          <w:tcPr>
+            <w:tcW w:w="2057" w:type="dxa"/>
+          </w:tcPr>
+          <w:p>
+            <w:proofErr w:type="spellStart"/>
+            <w:r>
+              <w:t>Search_run_date</w:t>
+            </w:r>
+            <w:proofErr w:type="spellEnd"/>
+          </w:p>
+        </w:tc>
+        <w:tc>
+          <w:tcPr>
+            <w:tcW w:w="1387" w:type="dxa"/>
+          </w:tcPr>
+          <w:p>
+            <w:r>
+              <w:t>Date</w:t>
+            </w:r>
+          </w:p>
+        </w:tc>
+        <w:tc>
+          <w:tcPr>
+            <w:tcW w:w="5906" w:type="dxa"/>
+          </w:tcPr>
+          <w:p>
+            <w:r>
+              <w:t xml:space="preserve">The </w:t>
+            </w:r>
+            <w:proofErr w:type="spellStart"/>
+            <w:r>
+              <w:t>acutal</w:t>
+            </w:r>
+            <w:proofErr w:type="spellEnd"/>
+            <w:r>
+              <w:t xml:space="preserve"> date the search is run. </w:t>
+            </w:r>
+          </w:p>
+        </w:tc>
+      </w:tr>
+    </w:tbl>
+    <w:p/>
+    <w:p/>
+    <w:p/>
+    <w:p/>
+    <w:p/>
+    <w:p/>
+    <w:p/>
+    <w:p>
+      <w:r>
+        <w:br w:type="page"/>
+      </w:r>
+    </w:p>
+    <w:p>
+      <w:pPr>
+        <w:pStyle w:val="Heading1"/>
+      </w:pPr>
+      <w:r>
+        <w:lastRenderedPageBreak/>
+        <w:t>Appendix A</w:t>
+      </w:r>
+    </w:p>
+    <w:p>
+      <w:r>
+        <w:t>Required modules in Alphabetical order</w:t>
+      </w:r>
+    </w:p>
+    <w:tbl>
+      <w:tblPr>
+        <w:tblStyle w:val="TableGrid"/>
+        <w:tblW w:w="0" w:type="auto"/>
+        <w:tblLook w:val="04A0" w:firstRow="1" w:lastRow="0" w:firstColumn="1" w:lastColumn="0" w:noHBand="0" w:noVBand="1"/>
+      </w:tblPr>
+      <w:tblGrid>
+        <w:gridCol w:w="1492"/>
+        <w:gridCol w:w="5899"/>
+        <w:gridCol w:w="1959"/>
+      </w:tblGrid>
+      <w:tr>
+        <w:tc>
+          <w:tcPr>
+            <w:tcW w:w="1492" w:type="dxa"/>
+            <w:shd w:val="clear" w:color="auto" w:fill="002060"/>
+          </w:tcPr>
+          <w:p>
+            <w:pPr>
+              <w:rPr>
+                <w:color w:val="FFFFFF" w:themeColor="background1"/>
+              </w:rPr>
+            </w:pPr>
+            <w:r>
+              <w:rPr>
+                <w:color w:val="FFFFFF" w:themeColor="background1"/>
+              </w:rPr>
+              <w:t>Module</w:t>
+            </w:r>
+          </w:p>
+        </w:tc>
+        <w:tc>
+          <w:tcPr>
+            <w:tcW w:w="5899" w:type="dxa"/>
+            <w:shd w:val="clear" w:color="auto" w:fill="002060"/>
+          </w:tcPr>
+          <w:p>
+            <w:pPr>
+              <w:rPr>
+                <w:color w:val="FFFFFF" w:themeColor="background1"/>
+              </w:rPr>
+            </w:pPr>
+            <w:r>
+              <w:rPr>
+                <w:color w:val="FFFFFF" w:themeColor="background1"/>
+              </w:rPr>
+              <w:t>Location</w:t>
+            </w:r>
+          </w:p>
+        </w:tc>
+        <w:tc>
+          <w:tcPr>
+            <w:tcW w:w="1959" w:type="dxa"/>
+            <w:shd w:val="clear" w:color="auto" w:fill="002060"/>
+          </w:tcPr>
+          <w:p>
+            <w:pPr>
+              <w:rPr>
+                <w:color w:val="FFFFFF" w:themeColor="background1"/>
+              </w:rPr>
+            </w:pPr>
+            <w:r>
+              <w:rPr>
+                <w:color w:val="FFFFFF" w:themeColor="background1"/>
+              </w:rPr>
+              <w:t>Version used</w:t>
+            </w:r>
+          </w:p>
+        </w:tc>
+      </w:tr>
+      <w:tr>
+        <w:tc>
+          <w:tcPr>
+            <w:tcW w:w="1492" w:type="dxa"/>
+          </w:tcPr>
+          <w:p>
+            <w:r>
+              <w:t>Pandas</w:t>
+            </w:r>
+          </w:p>
+        </w:tc>
+        <w:tc>
+          <w:tcPr>
+            <w:tcW w:w="5899" w:type="dxa"/>
+          </w:tcPr>
+          <w:p>
+            <w:hyperlink r:id="rId6" w:history="1">
+              <w:r>
+                <w:rPr>
+                  <w:rStyle w:val="Hyperlink"/>
+                </w:rPr>
+                <w:t>https://pandas.pydata.org/</w:t>
+              </w:r>
+            </w:hyperlink>
+            <w:r>
+              <w:t>,</w:t>
+            </w:r>
+            <w:hyperlink r:id="rId7" w:history="1">
+              <w:r>
+                <w:rPr>
+                  <w:rStyle w:val="Hyperlink"/>
+                </w:rPr>
+                <w:t>https://pypi.org/project/pandas/</w:t>
+              </w:r>
+            </w:hyperlink>
+          </w:p>
+        </w:tc>
+        <w:tc>
+          <w:tcPr>
+            <w:tcW w:w="1959" w:type="dxa"/>
+          </w:tcPr>
+          <w:p>
+            <w:r>
+              <w:t>0.25.1</w:t>
+            </w:r>
+          </w:p>
+        </w:tc>
+      </w:tr>
+      <w:tr>
+        <w:tc>
+          <w:tcPr>
+            <w:tcW w:w="1492" w:type="dxa"/>
+          </w:tcPr>
+          <w:p>
+            <w:proofErr w:type="spellStart"/>
+            <w:r>
+              <w:t>pathlib</w:t>
+            </w:r>
+            <w:proofErr w:type="spellEnd"/>
+          </w:p>
+        </w:tc>
+        <w:tc>
+          <w:tcPr>
+            <w:tcW w:w="5899" w:type="dxa"/>
+          </w:tcPr>
+          <w:p>
+            <w:r>
+              <w:t xml:space="preserve">Standard Module </w:t>
+            </w:r>
+          </w:p>
+        </w:tc>
+        <w:tc>
+          <w:tcPr>
+            <w:tcW w:w="1959" w:type="dxa"/>
+          </w:tcPr>
+          <w:p/>
+        </w:tc>
+      </w:tr>
+      <w:tr>
+        <w:tc>
+          <w:tcPr>
+            <w:tcW w:w="1492" w:type="dxa"/>
+          </w:tcPr>
+          <w:p>
+            <w:proofErr w:type="spellStart"/>
+            <w:r>
+              <w:t>getpass</w:t>
+            </w:r>
+            <w:proofErr w:type="spellEnd"/>
+          </w:p>
+        </w:tc>
+        <w:tc>
+          <w:tcPr>
+            <w:tcW w:w="5899" w:type="dxa"/>
+          </w:tcPr>
+          <w:p>
+            <w:r>
+              <w:t>Standard Module</w:t>
+            </w:r>
+          </w:p>
+        </w:tc>
+        <w:tc>
+          <w:tcPr>
+            <w:tcW w:w="1959" w:type="dxa"/>
+          </w:tcPr>
+          <w:p/>
+        </w:tc>
+      </w:tr>
+      <w:tr>
+        <w:tc>
+          <w:tcPr>
+            <w:tcW w:w="1492" w:type="dxa"/>
+          </w:tcPr>
+          <w:p>
+            <w:proofErr w:type="spellStart"/>
+            <w:r>
+              <w:t>objcrypt</w:t>
+            </w:r>
+            <w:proofErr w:type="spellEnd"/>
+          </w:p>
+        </w:tc>
+        <w:tc>
+          <w:tcPr>
+            <w:tcW w:w="5899" w:type="dxa"/>
+          </w:tcPr>
+          <w:p>
+            <w:hyperlink r:id="rId8" w:history="1">
+              <w:r>
+                <w:rPr>
+                  <w:rStyle w:val="Hyperlink"/>
+                </w:rPr>
+                <w:t>https://pypi.org/project/objcrypt/</w:t>
+              </w:r>
+            </w:hyperlink>
+          </w:p>
+        </w:tc>
+        <w:tc>
+          <w:tcPr>
+            <w:tcW w:w="1959" w:type="dxa"/>
+          </w:tcPr>
+          <w:p>
+            <w:r>
+              <w:t>0.6</w:t>
+            </w:r>
+          </w:p>
+        </w:tc>
+      </w:tr>
+      <w:tr>
+        <w:tc>
+          <w:tcPr>
+            <w:tcW w:w="1492" w:type="dxa"/>
+          </w:tcPr>
+          <w:p>
+            <w:proofErr w:type="spellStart"/>
+            <w:r>
+              <w:t>SQLAlchemy</w:t>
+            </w:r>
+            <w:proofErr w:type="spellEnd"/>
+          </w:p>
+        </w:tc>
+        <w:tc>
+          <w:tcPr>
+            <w:tcW w:w="5899" w:type="dxa"/>
+          </w:tcPr>
+          <w:p>
+            <w:hyperlink r:id="rId9" w:history="1">
+              <w:r>
+                <w:rPr>
+                  <w:rStyle w:val="Hyperlink"/>
+                </w:rPr>
+                <w:t>https://pypi.org/project/SQLAlchemy/</w:t>
+              </w:r>
+            </w:hyperlink>
+          </w:p>
+        </w:tc>
+        <w:tc>
+          <w:tcPr>
+            <w:tcW w:w="1959" w:type="dxa"/>
+          </w:tcPr>
+          <w:p>
+            <w:r>
+              <w:t>1.3.8</w:t>
+            </w:r>
+          </w:p>
+        </w:tc>
+      </w:tr>
+    </w:tbl>
     <w:p/>
     <w:p/>
     <w:sectPr>
@@ -559,6 +1390,231 @@
 <file path=word/numbering.xml><?xml version="1.0" encoding="utf-8"?>
 <w:numbering xmlns:wpc="http://schemas.microsoft.com/office/word/2010/wordprocessingCanvas" xmlns:cx="http://schemas.microsoft.com/office/drawing/2014/chartex" xmlns:cx1="http://schemas.microsoft.com/office/drawing/2015/9/8/chartex" xmlns:cx2="http://schemas.microsoft.com/office/drawing/2015/10/21/chartex" xmlns:cx3="http://schemas.microsoft.com/office/drawing/2016/5/9/chartex" xmlns:cx4="http://schemas.microsoft.com/office/drawing/2016/5/10/chartex" xmlns:cx5="http://schemas.microsoft.com/office/drawing/2016/5/11/chartex" xmlns:cx6="http://schemas.microsoft.com/office/drawing/2016/5/12/chartex" xmlns:cx7="http://schemas.microsoft.com/office/drawing/2016/5/13/chartex" xmlns:cx8="http://schemas.microsoft.com/office/drawing/2016/5/14/chartex" xmlns:mc="http://schemas.openxmlformats.org/markup-compatibility/2006" xmlns:aink="http://schemas.microsoft.com/office/drawing/2016/ink" xmlns:am3d="http://schemas.microsoft.com/office/drawing/2017/model3d" xmlns:o="urn:schemas-microsoft-com:office:office" xmlns:r="http://schemas.openxmlformats.org/officeDocument/2006/relationships" xmlns:m="http://schemas.openxmlformats.org/officeDocument/2006/math" xmlns:v="urn:schemas-microsoft-com:vml" xmlns:wp14="http://schemas.microsoft.com/office/word/2010/wordprocessingDrawing" xmlns:wp="http://schemas.openxmlformats.org/drawingml/2006/wordprocessingDrawing" xmlns:w10="urn:schemas-microsoft-com:office:word" xmlns:w="http://schemas.openxmlformats.org/wordprocessingml/2006/main" xmlns:w14="http://schemas.microsoft.com/office/word/2010/wordml" xmlns:w15="http://schemas.microsoft.com/office/word/2012/wordml" xmlns:w16cid="http://schemas.microsoft.com/office/word/2016/wordml/cid" xmlns:w16se="http://schemas.microsoft.com/office/word/2015/wordml/symex" xmlns:wpg="http://schemas.microsoft.com/office/word/2010/wordprocessingGroup" xmlns:wpi="http://schemas.microsoft.com/office/word/2010/wordprocessingInk" xmlns:wne="http://schemas.microsoft.com/office/word/2006/wordml" xmlns:wps="http://schemas.microsoft.com/office/word/2010/wordprocessingShape" mc:Ignorable="w14 w15 w16se w16cid wp14">
   <w:abstractNum w:abstractNumId="0" w15:restartNumberingAfterBreak="0">
+    <w:nsid w:val="28E8790F"/>
+    <w:multiLevelType w:val="hybridMultilevel"/>
+    <w:tmpl w:val="224C457E"/>
+    <w:lvl w:ilvl="0" w:tplc="5DC26FD0">
+      <w:numFmt w:val="bullet"/>
+      <w:lvlText w:val=""/>
+      <w:lvlJc w:val="left"/>
+      <w:pPr>
+        <w:ind w:left="720" w:hanging="360"/>
+      </w:pPr>
+      <w:rPr>
+        <w:rFonts w:ascii="Symbol" w:eastAsiaTheme="minorHAnsi" w:hAnsi="Symbol" w:cstheme="minorBidi" w:hint="default"/>
+      </w:rPr>
+    </w:lvl>
+    <w:lvl w:ilvl="1" w:tplc="04090003" w:tentative="1">
+      <w:start w:val="1"/>
+      <w:numFmt w:val="bullet"/>
+      <w:lvlText w:val="o"/>
+      <w:lvlJc w:val="left"/>
+      <w:pPr>
+        <w:ind w:left="1440" w:hanging="360"/>
+      </w:pPr>
+      <w:rPr>
+        <w:rFonts w:ascii="Courier New" w:hAnsi="Courier New" w:cs="Courier New" w:hint="default"/>
+      </w:rPr>
+    </w:lvl>
+    <w:lvl w:ilvl="2" w:tplc="04090005" w:tentative="1">
+      <w:start w:val="1"/>
+      <w:numFmt w:val="bullet"/>
+      <w:lvlText w:val=""/>
+      <w:lvlJc w:val="left"/>
+      <w:pPr>
+        <w:ind w:left="2160" w:hanging="360"/>
+      </w:pPr>
+      <w:rPr>
+        <w:rFonts w:ascii="Wingdings" w:hAnsi="Wingdings" w:hint="default"/>
+      </w:rPr>
+    </w:lvl>
+    <w:lvl w:ilvl="3" w:tplc="04090001" w:tentative="1">
+      <w:start w:val="1"/>
+      <w:numFmt w:val="bullet"/>
+      <w:lvlText w:val=""/>
+      <w:lvlJc w:val="left"/>
+      <w:pPr>
+        <w:ind w:left="2880" w:hanging="360"/>
+      </w:pPr>
+      <w:rPr>
+        <w:rFonts w:ascii="Symbol" w:hAnsi="Symbol" w:hint="default"/>
+      </w:rPr>
+    </w:lvl>
+    <w:lvl w:ilvl="4" w:tplc="04090003" w:tentative="1">
+      <w:start w:val="1"/>
+      <w:numFmt w:val="bullet"/>
+      <w:lvlText w:val="o"/>
+      <w:lvlJc w:val="left"/>
+      <w:pPr>
+        <w:ind w:left="3600" w:hanging="360"/>
+      </w:pPr>
+      <w:rPr>
+        <w:rFonts w:ascii="Courier New" w:hAnsi="Courier New" w:cs="Courier New" w:hint="default"/>
+      </w:rPr>
+    </w:lvl>
+    <w:lvl w:ilvl="5" w:tplc="04090005" w:tentative="1">
+      <w:start w:val="1"/>
+      <w:numFmt w:val="bullet"/>
+      <w:lvlText w:val=""/>
+      <w:lvlJc w:val="left"/>
+      <w:pPr>
+        <w:ind w:left="4320" w:hanging="360"/>
+      </w:pPr>
+      <w:rPr>
+        <w:rFonts w:ascii="Wingdings" w:hAnsi="Wingdings" w:hint="default"/>
+      </w:rPr>
+    </w:lvl>
+    <w:lvl w:ilvl="6" w:tplc="04090001" w:tentative="1">
+      <w:start w:val="1"/>
+      <w:numFmt w:val="bullet"/>
+      <w:lvlText w:val=""/>
+      <w:lvlJc w:val="left"/>
+      <w:pPr>
+        <w:ind w:left="5040" w:hanging="360"/>
+      </w:pPr>
+      <w:rPr>
+        <w:rFonts w:ascii="Symbol" w:hAnsi="Symbol" w:hint="default"/>
+      </w:rPr>
+    </w:lvl>
+    <w:lvl w:ilvl="7" w:tplc="04090003" w:tentative="1">
+      <w:start w:val="1"/>
+      <w:numFmt w:val="bullet"/>
+      <w:lvlText w:val="o"/>
+      <w:lvlJc w:val="left"/>
+      <w:pPr>
+        <w:ind w:left="5760" w:hanging="360"/>
+      </w:pPr>
+      <w:rPr>
+        <w:rFonts w:ascii="Courier New" w:hAnsi="Courier New" w:cs="Courier New" w:hint="default"/>
+      </w:rPr>
+    </w:lvl>
+    <w:lvl w:ilvl="8" w:tplc="04090005" w:tentative="1">
+      <w:start w:val="1"/>
+      <w:numFmt w:val="bullet"/>
+      <w:lvlText w:val=""/>
+      <w:lvlJc w:val="left"/>
+      <w:pPr>
+        <w:ind w:left="6480" w:hanging="360"/>
+      </w:pPr>
+      <w:rPr>
+        <w:rFonts w:ascii="Wingdings" w:hAnsi="Wingdings" w:hint="default"/>
+      </w:rPr>
+    </w:lvl>
+  </w:abstractNum>
+  <w:abstractNum w:abstractNumId="1" w15:restartNumberingAfterBreak="0">
+    <w:nsid w:val="31275DC1"/>
+    <w:multiLevelType w:val="hybridMultilevel"/>
+    <w:tmpl w:val="00063F88"/>
+    <w:lvl w:ilvl="0" w:tplc="04090001">
+      <w:start w:val="1"/>
+      <w:numFmt w:val="bullet"/>
+      <w:lvlText w:val=""/>
+      <w:lvlJc w:val="left"/>
+      <w:pPr>
+        <w:ind w:left="720" w:hanging="360"/>
+      </w:pPr>
+      <w:rPr>
+        <w:rFonts w:ascii="Symbol" w:hAnsi="Symbol" w:hint="default"/>
+      </w:rPr>
+    </w:lvl>
+    <w:lvl w:ilvl="1" w:tplc="04090003" w:tentative="1">
+      <w:start w:val="1"/>
+      <w:numFmt w:val="bullet"/>
+      <w:lvlText w:val="o"/>
+      <w:lvlJc w:val="left"/>
+      <w:pPr>
+        <w:ind w:left="1440" w:hanging="360"/>
+      </w:pPr>
+      <w:rPr>
+        <w:rFonts w:ascii="Courier New" w:hAnsi="Courier New" w:cs="Courier New" w:hint="default"/>
+      </w:rPr>
+    </w:lvl>
+    <w:lvl w:ilvl="2" w:tplc="04090005" w:tentative="1">
+      <w:start w:val="1"/>
+      <w:numFmt w:val="bullet"/>
+      <w:lvlText w:val=""/>
+      <w:lvlJc w:val="left"/>
+      <w:pPr>
+        <w:ind w:left="2160" w:hanging="360"/>
+      </w:pPr>
+      <w:rPr>
+        <w:rFonts w:ascii="Wingdings" w:hAnsi="Wingdings" w:hint="default"/>
+      </w:rPr>
+    </w:lvl>
+    <w:lvl w:ilvl="3" w:tplc="04090001" w:tentative="1">
+      <w:start w:val="1"/>
+      <w:numFmt w:val="bullet"/>
+      <w:lvlText w:val=""/>
+      <w:lvlJc w:val="left"/>
+      <w:pPr>
+        <w:ind w:left="2880" w:hanging="360"/>
+      </w:pPr>
+      <w:rPr>
+        <w:rFonts w:ascii="Symbol" w:hAnsi="Symbol" w:hint="default"/>
+      </w:rPr>
+    </w:lvl>
+    <w:lvl w:ilvl="4" w:tplc="04090003" w:tentative="1">
+      <w:start w:val="1"/>
+      <w:numFmt w:val="bullet"/>
+      <w:lvlText w:val="o"/>
+      <w:lvlJc w:val="left"/>
+      <w:pPr>
+        <w:ind w:left="3600" w:hanging="360"/>
+      </w:pPr>
+      <w:rPr>
+        <w:rFonts w:ascii="Courier New" w:hAnsi="Courier New" w:cs="Courier New" w:hint="default"/>
+      </w:rPr>
+    </w:lvl>
+    <w:lvl w:ilvl="5" w:tplc="04090005" w:tentative="1">
+      <w:start w:val="1"/>
+      <w:numFmt w:val="bullet"/>
+      <w:lvlText w:val=""/>
+      <w:lvlJc w:val="left"/>
+      <w:pPr>
+        <w:ind w:left="4320" w:hanging="360"/>
+      </w:pPr>
+      <w:rPr>
+        <w:rFonts w:ascii="Wingdings" w:hAnsi="Wingdings" w:hint="default"/>
+      </w:rPr>
+    </w:lvl>
+    <w:lvl w:ilvl="6" w:tplc="04090001" w:tentative="1">
+      <w:start w:val="1"/>
+      <w:numFmt w:val="bullet"/>
+      <w:lvlText w:val=""/>
+      <w:lvlJc w:val="left"/>
+      <w:pPr>
+        <w:ind w:left="5040" w:hanging="360"/>
+      </w:pPr>
+      <w:rPr>
+        <w:rFonts w:ascii="Symbol" w:hAnsi="Symbol" w:hint="default"/>
+      </w:rPr>
+    </w:lvl>
+    <w:lvl w:ilvl="7" w:tplc="04090003" w:tentative="1">
+      <w:start w:val="1"/>
+      <w:numFmt w:val="bullet"/>
+      <w:lvlText w:val="o"/>
+      <w:lvlJc w:val="left"/>
+      <w:pPr>
+        <w:ind w:left="5760" w:hanging="360"/>
+      </w:pPr>
+      <w:rPr>
+        <w:rFonts w:ascii="Courier New" w:hAnsi="Courier New" w:cs="Courier New" w:hint="default"/>
+      </w:rPr>
+    </w:lvl>
+    <w:lvl w:ilvl="8" w:tplc="04090005" w:tentative="1">
+      <w:start w:val="1"/>
+      <w:numFmt w:val="bullet"/>
+      <w:lvlText w:val=""/>
+      <w:lvlJc w:val="left"/>
+      <w:pPr>
+        <w:ind w:left="6480" w:hanging="360"/>
+      </w:pPr>
+      <w:rPr>
+        <w:rFonts w:ascii="Wingdings" w:hAnsi="Wingdings" w:hint="default"/>
+      </w:rPr>
+    </w:lvl>
+  </w:abstractNum>
+  <w:abstractNum w:abstractNumId="2" w15:restartNumberingAfterBreak="0">
     <w:nsid w:val="7C7272BB"/>
     <w:multiLevelType w:val="hybridMultilevel"/>
     <w:tmpl w:val="331ACACC"/>
@@ -672,6 +1728,12 @@
     </w:lvl>
   </w:abstractNum>
   <w:num w:numId="1">
+    <w:abstractNumId w:val="2"/>
+  </w:num>
+  <w:num w:numId="2">
+    <w:abstractNumId w:val="1"/>
+  </w:num>
+  <w:num w:numId="3">
     <w:abstractNumId w:val="0"/>
   </w:num>
 </w:numbering>
@@ -800,6 +1862,7 @@
     <w:lsdException w:name="HTML Sample" w:semiHidden="1" w:unhideWhenUsed="1"/>
     <w:lsdException w:name="HTML Typewriter" w:semiHidden="1" w:unhideWhenUsed="1"/>
     <w:lsdException w:name="HTML Variable" w:semiHidden="1" w:unhideWhenUsed="1"/>
+    <w:lsdException w:name="Normal Table" w:semiHidden="1" w:unhideWhenUsed="1"/>
     <w:lsdException w:name="annotation subject" w:semiHidden="1" w:unhideWhenUsed="1"/>
     <w:lsdException w:name="No List" w:semiHidden="1" w:unhideWhenUsed="1"/>
     <w:lsdException w:name="Outline List 1" w:semiHidden="1" w:unhideWhenUsed="1"/>
@@ -846,8 +1909,10 @@
     <w:lsdException w:name="Table Subtle 2" w:semiHidden="1" w:unhideWhenUsed="1"/>
     <w:lsdException w:name="Table Web 1" w:semiHidden="1" w:unhideWhenUsed="1"/>
     <w:lsdException w:name="Table Web 2" w:semiHidden="1" w:unhideWhenUsed="1"/>
+    <w:lsdException w:name="Table Web 3" w:semiHidden="1" w:unhideWhenUsed="1"/>
     <w:lsdException w:name="Balloon Text" w:semiHidden="1" w:unhideWhenUsed="1"/>
     <w:lsdException w:name="Table Grid" w:uiPriority="39"/>
+    <w:lsdException w:name="Table Theme" w:semiHidden="1" w:unhideWhenUsed="1"/>
     <w:lsdException w:name="Placeholder Text" w:semiHidden="1"/>
     <w:lsdException w:name="No Spacing" w:uiPriority="1" w:qFormat="1"/>
     <w:lsdException w:name="Light Shading" w:uiPriority="60"/>
@@ -1200,6 +2265,18 @@
       <w:contextualSpacing/>
     </w:pPr>
   </w:style>
+  <w:style w:type="character" w:styleId="Hyperlink">
+    <w:name w:val="Hyperlink"/>
+    <w:basedOn w:val="DefaultParagraphFont"/>
+    <w:uiPriority w:val="99"/>
+    <w:semiHidden/>
+    <w:unhideWhenUsed/>
+    <w:rsid w:val="00753877"/>
+    <w:rPr>
+      <w:color w:val="0000FF"/>
+      <w:u w:val="single"/>
+    </w:rPr>
+  </w:style>
 </w:styles>
 </file>
 
@@ -1503,7 +2580,7 @@
 </file>
 
 <file path=customXml/itemProps1.xml><?xml version="1.0" encoding="utf-8"?>
-<ds:datastoreItem xmlns:ds="http://schemas.openxmlformats.org/officeDocument/2006/customXml" ds:itemID="{78431AA1-8AE2-44AB-951B-993DF6A05A29}">
+<ds:datastoreItem xmlns:ds="http://schemas.openxmlformats.org/officeDocument/2006/customXml" ds:itemID="{1F6B15A5-77EB-42EA-A8EA-ECA6557B4794}">
   <ds:schemaRefs>
     <ds:schemaRef ds:uri="http://schemas.openxmlformats.org/officeDocument/2006/bibliography"/>
   </ds:schemaRefs>

</xml_diff>

<commit_message>
Search executer sucesfully calling search indeed_search_function and they run nicely .
</commit_message>
<xml_diff>
--- a/GtG_implementation.docx
+++ b/GtG_implementation.docx
@@ -52,11 +52,957 @@
         <w:pStyle w:val="Heading2"/>
       </w:pPr>
       <w:r>
-        <w:t xml:space="preserve">Generating a list of results </w:t>
+        <w:t>Logging in a user</w:t>
       </w:r>
     </w:p>
     <w:p>
       <w:r>
+        <w:t xml:space="preserve">The module </w:t>
+      </w:r>
+      <w:proofErr w:type="spellStart"/>
+      <w:r>
+        <w:t>aws_login_credentials</w:t>
+      </w:r>
+      <w:proofErr w:type="spellEnd"/>
+      <w:r>
+        <w:t xml:space="preserve"> </w:t>
+      </w:r>
+      <w:proofErr w:type="gramStart"/>
+      <w:r>
+        <w:t>has</w:t>
+      </w:r>
+      <w:proofErr w:type="gramEnd"/>
+      <w:r>
+        <w:t xml:space="preserve"> a function </w:t>
+      </w:r>
+      <w:proofErr w:type="spellStart"/>
+      <w:r>
+        <w:t>awlc</w:t>
+      </w:r>
+      <w:proofErr w:type="spellEnd"/>
+      <w:r>
+        <w:t xml:space="preserve"> which </w:t>
+      </w:r>
+      <w:r>
+        <w:t xml:space="preserve">works to maintain and read a .json file in the root directory </w:t>
+      </w:r>
+      <w:proofErr w:type="spellStart"/>
+      <w:r>
+        <w:t>continaing</w:t>
+      </w:r>
+      <w:proofErr w:type="spellEnd"/>
+      <w:r>
+        <w:t xml:space="preserve"> the user, password, and target DB information. </w:t>
+      </w:r>
+    </w:p>
+    <w:p>
+      <w:pPr>
+        <w:pStyle w:val="ListParagraph"/>
+        <w:numPr>
+          <w:ilvl w:val="0"/>
+          <w:numId w:val="3"/>
+        </w:numPr>
+      </w:pPr>
+      <w:r>
+        <w:t xml:space="preserve">Looks for a password json in the root file </w:t>
+      </w:r>
+    </w:p>
+    <w:p>
+      <w:pPr>
+        <w:pStyle w:val="ListParagraph"/>
+        <w:numPr>
+          <w:ilvl w:val="0"/>
+          <w:numId w:val="3"/>
+        </w:numPr>
+      </w:pPr>
+      <w:r>
+        <w:t>If it exists, check that the user wants to proceed with the information</w:t>
+      </w:r>
+    </w:p>
+    <w:p>
+      <w:pPr>
+        <w:pStyle w:val="ListParagraph"/>
+        <w:numPr>
+          <w:ilvl w:val="0"/>
+          <w:numId w:val="3"/>
+        </w:numPr>
+      </w:pPr>
+      <w:r>
+        <w:t xml:space="preserve">If not, then get new user login info. </w:t>
+      </w:r>
+    </w:p>
+    <w:p>
+      <w:r>
+        <w:t xml:space="preserve">For now, the user information is stored in a json in the root director. Future improvements </w:t>
+      </w:r>
+      <w:r>
+        <w:t>should get</w:t>
+      </w:r>
+      <w:r>
+        <w:t xml:space="preserve"> the password using </w:t>
+      </w:r>
+      <w:proofErr w:type="spellStart"/>
+      <w:r>
+        <w:t>getpass</w:t>
+      </w:r>
+      <w:proofErr w:type="spellEnd"/>
+      <w:r>
+        <w:t xml:space="preserve"> encrypt the json using </w:t>
+      </w:r>
+      <w:proofErr w:type="spellStart"/>
+      <w:r>
+        <w:t>objcrypt</w:t>
+      </w:r>
+      <w:proofErr w:type="spellEnd"/>
+      <w:r>
+        <w:t>. See appendix A</w:t>
+      </w:r>
+      <w:r>
+        <w:t>.</w:t>
+      </w:r>
+    </w:p>
+    <w:p/>
+    <w:p>
+      <w:pPr>
+        <w:pStyle w:val="Heading2"/>
+      </w:pPr>
+      <w:r>
+        <w:t>Maintaining a list of searches</w:t>
+      </w:r>
+    </w:p>
+    <w:p/>
+    <w:p>
+      <w:r>
+        <w:t xml:space="preserve">The list of searches is stored on the database under the table </w:t>
+      </w:r>
+      <w:proofErr w:type="spellStart"/>
+      <w:r>
+        <w:t>indeed_search_set</w:t>
+      </w:r>
+      <w:proofErr w:type="spellEnd"/>
+      <w:r>
+        <w:t xml:space="preserve"> </w:t>
+      </w:r>
+    </w:p>
+    <w:p>
+      <w:r>
+        <w:t xml:space="preserve">This leverages </w:t>
+      </w:r>
+      <w:proofErr w:type="spellStart"/>
+      <w:r>
+        <w:t>SQLAlchemy’s</w:t>
+      </w:r>
+      <w:proofErr w:type="spellEnd"/>
+      <w:r>
+        <w:t xml:space="preserve"> ability to mirror table contents as an object. </w:t>
+      </w:r>
+    </w:p>
+    <w:p>
+      <w:r>
+        <w:t xml:space="preserve">The table </w:t>
+      </w:r>
+      <w:proofErr w:type="spellStart"/>
+      <w:r>
+        <w:rPr>
+          <w:b/>
+          <w:bCs/>
+          <w:color w:val="E7E6E6" w:themeColor="background2"/>
+          <w:highlight w:val="blue"/>
+        </w:rPr>
+        <w:t>indeed_search_</w:t>
+      </w:r>
+      <w:proofErr w:type="gramStart"/>
+      <w:r>
+        <w:rPr>
+          <w:b/>
+          <w:bCs/>
+          <w:color w:val="E7E6E6" w:themeColor="background2"/>
+          <w:highlight w:val="blue"/>
+        </w:rPr>
+        <w:t>set</w:t>
+      </w:r>
+      <w:proofErr w:type="spellEnd"/>
+      <w:r>
+        <w:rPr>
+          <w:b/>
+          <w:bCs/>
+          <w:color w:val="E7E6E6" w:themeColor="background2"/>
+        </w:rPr>
+        <w:t xml:space="preserve">  </w:t>
+      </w:r>
+      <w:r>
+        <w:t>is</w:t>
+      </w:r>
+      <w:proofErr w:type="gramEnd"/>
+      <w:r>
+        <w:t xml:space="preserve"> defined in the </w:t>
+      </w:r>
+      <w:proofErr w:type="spellStart"/>
+      <w:r>
+        <w:t>remulak</w:t>
+      </w:r>
+      <w:proofErr w:type="spellEnd"/>
+      <w:r>
+        <w:t xml:space="preserve"> database as </w:t>
+      </w:r>
+    </w:p>
+    <w:tbl>
+      <w:tblPr>
+        <w:tblStyle w:val="TableGrid"/>
+        <w:tblW w:w="0" w:type="auto"/>
+        <w:tblLook w:val="04A0" w:firstRow="1" w:lastRow="0" w:firstColumn="1" w:lastColumn="0" w:noHBand="0" w:noVBand="1"/>
+      </w:tblPr>
+      <w:tblGrid>
+        <w:gridCol w:w="2057"/>
+        <w:gridCol w:w="1387"/>
+        <w:gridCol w:w="5906"/>
+      </w:tblGrid>
+      <w:tr>
+        <w:tc>
+          <w:tcPr>
+            <w:tcW w:w="2057" w:type="dxa"/>
+            <w:shd w:val="clear" w:color="auto" w:fill="002060"/>
+          </w:tcPr>
+          <w:p>
+            <w:pPr>
+              <w:rPr>
+                <w:b/>
+                <w:bCs/>
+                <w:color w:val="FFFFFF" w:themeColor="background1"/>
+              </w:rPr>
+            </w:pPr>
+            <w:r>
+              <w:rPr>
+                <w:b/>
+                <w:bCs/>
+                <w:color w:val="FFFFFF" w:themeColor="background1"/>
+              </w:rPr>
+              <w:t>Field Name</w:t>
+            </w:r>
+          </w:p>
+        </w:tc>
+        <w:tc>
+          <w:tcPr>
+            <w:tcW w:w="1387" w:type="dxa"/>
+            <w:shd w:val="clear" w:color="auto" w:fill="002060"/>
+          </w:tcPr>
+          <w:p>
+            <w:pPr>
+              <w:rPr>
+                <w:b/>
+                <w:bCs/>
+                <w:color w:val="FFFFFF" w:themeColor="background1"/>
+              </w:rPr>
+            </w:pPr>
+            <w:r>
+              <w:rPr>
+                <w:b/>
+                <w:bCs/>
+                <w:color w:val="FFFFFF" w:themeColor="background1"/>
+              </w:rPr>
+              <w:t xml:space="preserve">Data Type </w:t>
+            </w:r>
+          </w:p>
+        </w:tc>
+        <w:tc>
+          <w:tcPr>
+            <w:tcW w:w="5906" w:type="dxa"/>
+            <w:shd w:val="clear" w:color="auto" w:fill="002060"/>
+          </w:tcPr>
+          <w:p>
+            <w:pPr>
+              <w:rPr>
+                <w:b/>
+                <w:bCs/>
+                <w:color w:val="FFFFFF" w:themeColor="background1"/>
+              </w:rPr>
+            </w:pPr>
+            <w:r>
+              <w:rPr>
+                <w:b/>
+                <w:bCs/>
+                <w:color w:val="FFFFFF" w:themeColor="background1"/>
+              </w:rPr>
+              <w:t>Comments</w:t>
+            </w:r>
+          </w:p>
+        </w:tc>
+      </w:tr>
+      <w:tr>
+        <w:tc>
+          <w:tcPr>
+            <w:tcW w:w="2057" w:type="dxa"/>
+          </w:tcPr>
+          <w:p>
+            <w:proofErr w:type="spellStart"/>
+            <w:r>
+              <w:t>Iss_pk</w:t>
+            </w:r>
+            <w:proofErr w:type="spellEnd"/>
+          </w:p>
+        </w:tc>
+        <w:tc>
+          <w:tcPr>
+            <w:tcW w:w="1387" w:type="dxa"/>
+          </w:tcPr>
+          <w:p>
+            <w:r>
+              <w:t>Serial</w:t>
+            </w:r>
+          </w:p>
+        </w:tc>
+        <w:tc>
+          <w:tcPr>
+            <w:tcW w:w="5906" w:type="dxa"/>
+          </w:tcPr>
+          <w:p>
+            <w:r>
+              <w:t>Unique key for the table</w:t>
+            </w:r>
+          </w:p>
+        </w:tc>
+      </w:tr>
+      <w:tr>
+        <w:tc>
+          <w:tcPr>
+            <w:tcW w:w="2057" w:type="dxa"/>
+          </w:tcPr>
+          <w:p>
+            <w:proofErr w:type="spellStart"/>
+            <w:r>
+              <w:t>search_keyword_list</w:t>
+            </w:r>
+            <w:proofErr w:type="spellEnd"/>
+          </w:p>
+        </w:tc>
+        <w:tc>
+          <w:tcPr>
+            <w:tcW w:w="1387" w:type="dxa"/>
+          </w:tcPr>
+          <w:p>
+            <w:proofErr w:type="gramStart"/>
+            <w:r>
+              <w:t>Varchar(</w:t>
+            </w:r>
+            <w:proofErr w:type="gramEnd"/>
+            <w:r>
+              <w:t>63)</w:t>
+            </w:r>
+          </w:p>
+        </w:tc>
+        <w:tc>
+          <w:tcPr>
+            <w:tcW w:w="5906" w:type="dxa"/>
+          </w:tcPr>
+          <w:p>
+            <w:r>
+              <w:t xml:space="preserve">List of keywords to search. These will be concatenated. </w:t>
+            </w:r>
+          </w:p>
+        </w:tc>
+      </w:tr>
+      <w:tr>
+        <w:tc>
+          <w:tcPr>
+            <w:tcW w:w="2057" w:type="dxa"/>
+          </w:tcPr>
+          <w:p>
+            <w:proofErr w:type="spellStart"/>
+            <w:r>
+              <w:t>search_zip_code</w:t>
+            </w:r>
+            <w:proofErr w:type="spellEnd"/>
+          </w:p>
+        </w:tc>
+        <w:tc>
+          <w:tcPr>
+            <w:tcW w:w="1387" w:type="dxa"/>
+          </w:tcPr>
+          <w:p>
+            <w:proofErr w:type="gramStart"/>
+            <w:r>
+              <w:t>Varchar(</w:t>
+            </w:r>
+            <w:proofErr w:type="gramEnd"/>
+            <w:r>
+              <w:t>31)</w:t>
+            </w:r>
+          </w:p>
+        </w:tc>
+        <w:tc>
+          <w:tcPr>
+            <w:tcW w:w="5906" w:type="dxa"/>
+          </w:tcPr>
+          <w:p>
+            <w:r>
+              <w:t xml:space="preserve">At now, this will only support a single </w:t>
+            </w:r>
+            <w:proofErr w:type="spellStart"/>
+            <w:r>
+              <w:t>zip_code</w:t>
+            </w:r>
+            <w:proofErr w:type="spellEnd"/>
+            <w:r>
+              <w:t xml:space="preserve">. Future features should be able to take a list of zip codes or geographic location. The only problem with geographic location is the comma in city state which must be converted to a </w:t>
+            </w:r>
+            <w:r>
+              <w:t>%2C</w:t>
+            </w:r>
+            <w:r>
+              <w:t xml:space="preserve"> character for inclusion </w:t>
+            </w:r>
+            <w:proofErr w:type="gramStart"/>
+            <w:r>
+              <w:t>in to</w:t>
+            </w:r>
+            <w:proofErr w:type="gramEnd"/>
+            <w:r>
+              <w:t xml:space="preserve"> the python string. </w:t>
+            </w:r>
+          </w:p>
+        </w:tc>
+      </w:tr>
+      <w:tr>
+        <w:tc>
+          <w:tcPr>
+            <w:tcW w:w="2057" w:type="dxa"/>
+          </w:tcPr>
+          <w:p>
+            <w:proofErr w:type="spellStart"/>
+            <w:r>
+              <w:t>creation_date</w:t>
+            </w:r>
+            <w:proofErr w:type="spellEnd"/>
+            <w:r>
+              <w:t xml:space="preserve">      </w:t>
+            </w:r>
+          </w:p>
+        </w:tc>
+        <w:tc>
+          <w:tcPr>
+            <w:tcW w:w="1387" w:type="dxa"/>
+          </w:tcPr>
+          <w:p>
+            <w:r>
+              <w:t>date</w:t>
+            </w:r>
+          </w:p>
+        </w:tc>
+        <w:tc>
+          <w:tcPr>
+            <w:tcW w:w="5906" w:type="dxa"/>
+          </w:tcPr>
+          <w:p>
+            <w:r>
+              <w:t>The second split on the hyphen</w:t>
+            </w:r>
+          </w:p>
+        </w:tc>
+      </w:tr>
+      <w:tr>
+        <w:tc>
+          <w:tcPr>
+            <w:tcW w:w="2057" w:type="dxa"/>
+          </w:tcPr>
+          <w:p>
+            <w:proofErr w:type="spellStart"/>
+            <w:r>
+              <w:t>search_completed</w:t>
+            </w:r>
+            <w:proofErr w:type="spellEnd"/>
+          </w:p>
+        </w:tc>
+        <w:tc>
+          <w:tcPr>
+            <w:tcW w:w="1387" w:type="dxa"/>
+          </w:tcPr>
+          <w:p>
+            <w:r>
+              <w:t>Boolean</w:t>
+            </w:r>
+          </w:p>
+        </w:tc>
+        <w:tc>
+          <w:tcPr>
+            <w:tcW w:w="5906" w:type="dxa"/>
+          </w:tcPr>
+          <w:p>
+            <w:r>
+              <w:t>A Boolean flag flipped to true when a search is completed</w:t>
+            </w:r>
+          </w:p>
+        </w:tc>
+      </w:tr>
+      <w:tr>
+        <w:tc>
+          <w:tcPr>
+            <w:tcW w:w="2057" w:type="dxa"/>
+          </w:tcPr>
+          <w:p>
+            <w:proofErr w:type="spellStart"/>
+            <w:r>
+              <w:t>Search_run_date</w:t>
+            </w:r>
+            <w:proofErr w:type="spellEnd"/>
+          </w:p>
+        </w:tc>
+        <w:tc>
+          <w:tcPr>
+            <w:tcW w:w="1387" w:type="dxa"/>
+          </w:tcPr>
+          <w:p>
+            <w:r>
+              <w:t>Date</w:t>
+            </w:r>
+          </w:p>
+        </w:tc>
+        <w:tc>
+          <w:tcPr>
+            <w:tcW w:w="5906" w:type="dxa"/>
+          </w:tcPr>
+          <w:p>
+            <w:r>
+              <w:t xml:space="preserve">The </w:t>
+            </w:r>
+            <w:proofErr w:type="spellStart"/>
+            <w:r>
+              <w:t>acutal</w:t>
+            </w:r>
+            <w:proofErr w:type="spellEnd"/>
+            <w:r>
+              <w:t xml:space="preserve"> date the search is run. </w:t>
+            </w:r>
+          </w:p>
+        </w:tc>
+      </w:tr>
+    </w:tbl>
+    <w:p/>
+    <w:p/>
+    <w:p>
+      <w:proofErr w:type="gramStart"/>
+      <w:r>
+        <w:t>Likewise</w:t>
+      </w:r>
+      <w:proofErr w:type="gramEnd"/>
+      <w:r>
+        <w:t xml:space="preserve"> the Search Class is defined as </w:t>
+      </w:r>
+    </w:p>
+    <w:p>
+      <w:pPr>
+        <w:shd w:val="clear" w:color="auto" w:fill="2B2B2B"/>
+        <w:tabs>
+          <w:tab w:val="left" w:pos="916"/>
+          <w:tab w:val="left" w:pos="1832"/>
+          <w:tab w:val="left" w:pos="2748"/>
+          <w:tab w:val="left" w:pos="3664"/>
+          <w:tab w:val="left" w:pos="4580"/>
+          <w:tab w:val="left" w:pos="5496"/>
+          <w:tab w:val="left" w:pos="6412"/>
+          <w:tab w:val="left" w:pos="7328"/>
+          <w:tab w:val="left" w:pos="8244"/>
+          <w:tab w:val="left" w:pos="9160"/>
+          <w:tab w:val="left" w:pos="10076"/>
+          <w:tab w:val="left" w:pos="10992"/>
+          <w:tab w:val="left" w:pos="11908"/>
+          <w:tab w:val="left" w:pos="12824"/>
+          <w:tab w:val="left" w:pos="13740"/>
+          <w:tab w:val="left" w:pos="14656"/>
+        </w:tabs>
+        <w:spacing w:after="0" w:line="240" w:lineRule="auto"/>
+        <w:rPr>
+          <w:rFonts w:ascii="Consolas" w:eastAsia="Times New Roman" w:hAnsi="Consolas" w:cs="Courier New"/>
+          <w:color w:val="A9B7C6"/>
+          <w:sz w:val="20"/>
+          <w:szCs w:val="20"/>
+        </w:rPr>
+      </w:pPr>
+      <w:r>
+        <w:rPr>
+          <w:rFonts w:ascii="Consolas" w:eastAsia="Times New Roman" w:hAnsi="Consolas" w:cs="Courier New"/>
+          <w:color w:val="CC7832"/>
+          <w:sz w:val="20"/>
+          <w:szCs w:val="20"/>
+        </w:rPr>
+        <w:lastRenderedPageBreak/>
+        <w:t xml:space="preserve">class </w:t>
+      </w:r>
+      <w:proofErr w:type="spellStart"/>
+      <w:r>
+        <w:rPr>
+          <w:rFonts w:ascii="Consolas" w:eastAsia="Times New Roman" w:hAnsi="Consolas" w:cs="Courier New"/>
+          <w:color w:val="A9B7C6"/>
+          <w:sz w:val="20"/>
+          <w:szCs w:val="20"/>
+        </w:rPr>
+        <w:t>Serch</w:t>
+      </w:r>
+      <w:proofErr w:type="spellEnd"/>
+      <w:r>
+        <w:rPr>
+          <w:rFonts w:ascii="Consolas" w:eastAsia="Times New Roman" w:hAnsi="Consolas" w:cs="Courier New"/>
+          <w:color w:val="A9B7C6"/>
+          <w:sz w:val="20"/>
+          <w:szCs w:val="20"/>
+        </w:rPr>
+        <w:t>(Base):</w:t>
+      </w:r>
+      <w:r>
+        <w:rPr>
+          <w:rFonts w:ascii="Consolas" w:eastAsia="Times New Roman" w:hAnsi="Consolas" w:cs="Courier New"/>
+          <w:color w:val="A9B7C6"/>
+          <w:sz w:val="20"/>
+          <w:szCs w:val="20"/>
+        </w:rPr>
+        <w:br/>
+        <w:t xml:space="preserve">    __</w:t>
+      </w:r>
+      <w:proofErr w:type="spellStart"/>
+      <w:r>
+        <w:rPr>
+          <w:rFonts w:ascii="Consolas" w:eastAsia="Times New Roman" w:hAnsi="Consolas" w:cs="Courier New"/>
+          <w:color w:val="A9B7C6"/>
+          <w:sz w:val="20"/>
+          <w:szCs w:val="20"/>
+        </w:rPr>
+        <w:t>tablename</w:t>
+      </w:r>
+      <w:proofErr w:type="spellEnd"/>
+      <w:r>
+        <w:rPr>
+          <w:rFonts w:ascii="Consolas" w:eastAsia="Times New Roman" w:hAnsi="Consolas" w:cs="Courier New"/>
+          <w:color w:val="A9B7C6"/>
+          <w:sz w:val="20"/>
+          <w:szCs w:val="20"/>
+        </w:rPr>
+        <w:t xml:space="preserve">__ = </w:t>
+      </w:r>
+      <w:r>
+        <w:rPr>
+          <w:rFonts w:ascii="Consolas" w:eastAsia="Times New Roman" w:hAnsi="Consolas" w:cs="Courier New"/>
+          <w:color w:val="6A8759"/>
+          <w:sz w:val="20"/>
+          <w:szCs w:val="20"/>
+        </w:rPr>
+        <w:t>'</w:t>
+      </w:r>
+      <w:proofErr w:type="spellStart"/>
+      <w:r>
+        <w:rPr>
+          <w:rFonts w:ascii="Consolas" w:eastAsia="Times New Roman" w:hAnsi="Consolas" w:cs="Courier New"/>
+          <w:color w:val="6A8759"/>
+          <w:sz w:val="20"/>
+          <w:szCs w:val="20"/>
+        </w:rPr>
+        <w:t>indeed_search_set</w:t>
+      </w:r>
+      <w:proofErr w:type="spellEnd"/>
+      <w:r>
+        <w:rPr>
+          <w:rFonts w:ascii="Consolas" w:eastAsia="Times New Roman" w:hAnsi="Consolas" w:cs="Courier New"/>
+          <w:color w:val="6A8759"/>
+          <w:sz w:val="20"/>
+          <w:szCs w:val="20"/>
+        </w:rPr>
+        <w:t>'</w:t>
+      </w:r>
+      <w:r>
+        <w:rPr>
+          <w:rFonts w:ascii="Consolas" w:eastAsia="Times New Roman" w:hAnsi="Consolas" w:cs="Courier New"/>
+          <w:color w:val="6A8759"/>
+          <w:sz w:val="20"/>
+          <w:szCs w:val="20"/>
+        </w:rPr>
+        <w:br/>
+        <w:t xml:space="preserve">    </w:t>
+      </w:r>
+      <w:proofErr w:type="spellStart"/>
+      <w:r>
+        <w:rPr>
+          <w:rFonts w:ascii="Consolas" w:eastAsia="Times New Roman" w:hAnsi="Consolas" w:cs="Courier New"/>
+          <w:color w:val="A9B7C6"/>
+          <w:sz w:val="20"/>
+          <w:szCs w:val="20"/>
+        </w:rPr>
+        <w:t>iss_pk</w:t>
+      </w:r>
+      <w:proofErr w:type="spellEnd"/>
+      <w:r>
+        <w:rPr>
+          <w:rFonts w:ascii="Consolas" w:eastAsia="Times New Roman" w:hAnsi="Consolas" w:cs="Courier New"/>
+          <w:color w:val="A9B7C6"/>
+          <w:sz w:val="20"/>
+          <w:szCs w:val="20"/>
+        </w:rPr>
+        <w:t xml:space="preserve"> = Column(Integer</w:t>
+      </w:r>
+      <w:r>
+        <w:rPr>
+          <w:rFonts w:ascii="Consolas" w:eastAsia="Times New Roman" w:hAnsi="Consolas" w:cs="Courier New"/>
+          <w:color w:val="CC7832"/>
+          <w:sz w:val="20"/>
+          <w:szCs w:val="20"/>
+        </w:rPr>
+        <w:t xml:space="preserve">, </w:t>
+      </w:r>
+      <w:proofErr w:type="spellStart"/>
+      <w:r>
+        <w:rPr>
+          <w:rFonts w:ascii="Consolas" w:eastAsia="Times New Roman" w:hAnsi="Consolas" w:cs="Courier New"/>
+          <w:color w:val="AA4926"/>
+          <w:sz w:val="20"/>
+          <w:szCs w:val="20"/>
+        </w:rPr>
+        <w:t>primary_key</w:t>
+      </w:r>
+      <w:proofErr w:type="spellEnd"/>
+      <w:r>
+        <w:rPr>
+          <w:rFonts w:ascii="Consolas" w:eastAsia="Times New Roman" w:hAnsi="Consolas" w:cs="Courier New"/>
+          <w:color w:val="A9B7C6"/>
+          <w:sz w:val="20"/>
+          <w:szCs w:val="20"/>
+        </w:rPr>
+        <w:t>=</w:t>
+      </w:r>
+      <w:r>
+        <w:rPr>
+          <w:rFonts w:ascii="Consolas" w:eastAsia="Times New Roman" w:hAnsi="Consolas" w:cs="Courier New"/>
+          <w:color w:val="CC7832"/>
+          <w:sz w:val="20"/>
+          <w:szCs w:val="20"/>
+        </w:rPr>
+        <w:t>True</w:t>
+      </w:r>
+      <w:r>
+        <w:rPr>
+          <w:rFonts w:ascii="Consolas" w:eastAsia="Times New Roman" w:hAnsi="Consolas" w:cs="Courier New"/>
+          <w:color w:val="A9B7C6"/>
+          <w:sz w:val="20"/>
+          <w:szCs w:val="20"/>
+        </w:rPr>
+        <w:t>)</w:t>
+      </w:r>
+      <w:r>
+        <w:rPr>
+          <w:rFonts w:ascii="Consolas" w:eastAsia="Times New Roman" w:hAnsi="Consolas" w:cs="Courier New"/>
+          <w:color w:val="A9B7C6"/>
+          <w:sz w:val="20"/>
+          <w:szCs w:val="20"/>
+        </w:rPr>
+        <w:br/>
+        <w:t xml:space="preserve">    </w:t>
+      </w:r>
+      <w:proofErr w:type="spellStart"/>
+      <w:r>
+        <w:rPr>
+          <w:rFonts w:ascii="Consolas" w:eastAsia="Times New Roman" w:hAnsi="Consolas" w:cs="Courier New"/>
+          <w:color w:val="A9B7C6"/>
+          <w:sz w:val="20"/>
+          <w:szCs w:val="20"/>
+        </w:rPr>
+        <w:t>search_keyword_list</w:t>
+      </w:r>
+      <w:proofErr w:type="spellEnd"/>
+      <w:r>
+        <w:rPr>
+          <w:rFonts w:ascii="Consolas" w:eastAsia="Times New Roman" w:hAnsi="Consolas" w:cs="Courier New"/>
+          <w:color w:val="A9B7C6"/>
+          <w:sz w:val="20"/>
+          <w:szCs w:val="20"/>
+        </w:rPr>
+        <w:t xml:space="preserve"> = Column(String)</w:t>
+      </w:r>
+      <w:r>
+        <w:rPr>
+          <w:rFonts w:ascii="Consolas" w:eastAsia="Times New Roman" w:hAnsi="Consolas" w:cs="Courier New"/>
+          <w:color w:val="A9B7C6"/>
+          <w:sz w:val="20"/>
+          <w:szCs w:val="20"/>
+        </w:rPr>
+        <w:br/>
+        <w:t xml:space="preserve">    </w:t>
+      </w:r>
+      <w:proofErr w:type="spellStart"/>
+      <w:r>
+        <w:rPr>
+          <w:rFonts w:ascii="Consolas" w:eastAsia="Times New Roman" w:hAnsi="Consolas" w:cs="Courier New"/>
+          <w:color w:val="A9B7C6"/>
+          <w:sz w:val="20"/>
+          <w:szCs w:val="20"/>
+        </w:rPr>
+        <w:t>search_zip_code</w:t>
+      </w:r>
+      <w:proofErr w:type="spellEnd"/>
+      <w:r>
+        <w:rPr>
+          <w:rFonts w:ascii="Consolas" w:eastAsia="Times New Roman" w:hAnsi="Consolas" w:cs="Courier New"/>
+          <w:color w:val="A9B7C6"/>
+          <w:sz w:val="20"/>
+          <w:szCs w:val="20"/>
+        </w:rPr>
+        <w:t xml:space="preserve"> = Column(String)</w:t>
+      </w:r>
+      <w:r>
+        <w:rPr>
+          <w:rFonts w:ascii="Consolas" w:eastAsia="Times New Roman" w:hAnsi="Consolas" w:cs="Courier New"/>
+          <w:color w:val="A9B7C6"/>
+          <w:sz w:val="20"/>
+          <w:szCs w:val="20"/>
+        </w:rPr>
+        <w:br/>
+        <w:t xml:space="preserve">    </w:t>
+      </w:r>
+      <w:proofErr w:type="spellStart"/>
+      <w:r>
+        <w:rPr>
+          <w:rFonts w:ascii="Consolas" w:eastAsia="Times New Roman" w:hAnsi="Consolas" w:cs="Courier New"/>
+          <w:color w:val="A9B7C6"/>
+          <w:sz w:val="20"/>
+          <w:szCs w:val="20"/>
+        </w:rPr>
+        <w:t>creation_date</w:t>
+      </w:r>
+      <w:proofErr w:type="spellEnd"/>
+      <w:r>
+        <w:rPr>
+          <w:rFonts w:ascii="Consolas" w:eastAsia="Times New Roman" w:hAnsi="Consolas" w:cs="Courier New"/>
+          <w:color w:val="A9B7C6"/>
+          <w:sz w:val="20"/>
+          <w:szCs w:val="20"/>
+        </w:rPr>
+        <w:t xml:space="preserve"> = Column(Date)</w:t>
+      </w:r>
+      <w:r>
+        <w:rPr>
+          <w:rFonts w:ascii="Consolas" w:eastAsia="Times New Roman" w:hAnsi="Consolas" w:cs="Courier New"/>
+          <w:color w:val="A9B7C6"/>
+          <w:sz w:val="20"/>
+          <w:szCs w:val="20"/>
+        </w:rPr>
+        <w:br/>
+        <w:t xml:space="preserve">    </w:t>
+      </w:r>
+      <w:proofErr w:type="spellStart"/>
+      <w:r>
+        <w:rPr>
+          <w:rFonts w:ascii="Consolas" w:eastAsia="Times New Roman" w:hAnsi="Consolas" w:cs="Courier New"/>
+          <w:color w:val="A9B7C6"/>
+          <w:sz w:val="20"/>
+          <w:szCs w:val="20"/>
+        </w:rPr>
+        <w:t>search_completed</w:t>
+      </w:r>
+      <w:proofErr w:type="spellEnd"/>
+      <w:r>
+        <w:rPr>
+          <w:rFonts w:ascii="Consolas" w:eastAsia="Times New Roman" w:hAnsi="Consolas" w:cs="Courier New"/>
+          <w:color w:val="A9B7C6"/>
+          <w:sz w:val="20"/>
+          <w:szCs w:val="20"/>
+        </w:rPr>
+        <w:t xml:space="preserve"> = Column(Boolean)</w:t>
+      </w:r>
+      <w:r>
+        <w:rPr>
+          <w:rFonts w:ascii="Consolas" w:eastAsia="Times New Roman" w:hAnsi="Consolas" w:cs="Courier New"/>
+          <w:color w:val="A9B7C6"/>
+          <w:sz w:val="20"/>
+          <w:szCs w:val="20"/>
+        </w:rPr>
+        <w:br/>
+        <w:t xml:space="preserve">    </w:t>
+      </w:r>
+      <w:proofErr w:type="spellStart"/>
+      <w:r>
+        <w:rPr>
+          <w:rFonts w:ascii="Consolas" w:eastAsia="Times New Roman" w:hAnsi="Consolas" w:cs="Courier New"/>
+          <w:color w:val="A9B7C6"/>
+          <w:sz w:val="20"/>
+          <w:szCs w:val="20"/>
+        </w:rPr>
+        <w:t>search_run_date</w:t>
+      </w:r>
+      <w:proofErr w:type="spellEnd"/>
+      <w:r>
+        <w:rPr>
+          <w:rFonts w:ascii="Consolas" w:eastAsia="Times New Roman" w:hAnsi="Consolas" w:cs="Courier New"/>
+          <w:color w:val="A9B7C6"/>
+          <w:sz w:val="20"/>
+          <w:szCs w:val="20"/>
+        </w:rPr>
+        <w:t xml:space="preserve"> = Column(Date)</w:t>
+      </w:r>
+    </w:p>
+    <w:p/>
+    <w:p/>
+    <w:p>
+      <w:r>
+        <w:t xml:space="preserve">I run a query to find everything where search completed = </w:t>
+      </w:r>
+      <w:proofErr w:type="gramStart"/>
+      <w:r>
+        <w:t>False, and</w:t>
+      </w:r>
+      <w:proofErr w:type="gramEnd"/>
+      <w:r>
+        <w:t xml:space="preserve"> iterate that through each result and call the search function. </w:t>
+      </w:r>
+    </w:p>
+    <w:p>
+      <w:r>
+        <w:t xml:space="preserve">Now as of 9/10 I’m using a pseudo function which just prints out the data and asks the user if the search ran or not hypothetically. IT returns a Search object MODIFIED back to the calling </w:t>
+      </w:r>
+      <w:proofErr w:type="gramStart"/>
+      <w:r>
+        <w:t>loop ,</w:t>
+      </w:r>
+      <w:proofErr w:type="gramEnd"/>
+      <w:r>
+        <w:t xml:space="preserve"> where it’s modified by </w:t>
+      </w:r>
+      <w:proofErr w:type="spellStart"/>
+      <w:r>
+        <w:t>SQLA</w:t>
+      </w:r>
+      <w:r>
+        <w:t>alc</w:t>
+      </w:r>
+      <w:r>
+        <w:t>h</w:t>
+      </w:r>
+      <w:r>
+        <w:t>e</w:t>
+      </w:r>
+      <w:r>
+        <w:t>my</w:t>
+      </w:r>
+      <w:proofErr w:type="spellEnd"/>
+      <w:r>
+        <w:t>.</w:t>
+      </w:r>
+    </w:p>
+    <w:p/>
+    <w:p>
+      <w:pPr>
+        <w:rPr>
+          <w:vertAlign w:val="subscript"/>
+        </w:rPr>
+      </w:pPr>
+      <w:r>
+        <w:t xml:space="preserve">At the end I commit and close the session. Because it’s a horrible thing to leave a session open. </w:t>
+      </w:r>
+    </w:p>
+    <w:p>
+      <w:pPr>
+        <w:pStyle w:val="Heading2"/>
+      </w:pPr>
+      <w:r>
+        <w:t xml:space="preserve">Generating a list of results </w:t>
+      </w:r>
+    </w:p>
+    <w:p>
+      <w:r>
         <w:t xml:space="preserve">Is done by the function </w:t>
       </w:r>
       <w:r>
@@ -66,25 +1012,17 @@
         <w:t>indeed_search_function.py</w:t>
       </w:r>
       <w:r>
-        <w:t xml:space="preserve">. It takes in two parameters (keywords, </w:t>
-      </w:r>
-      <w:proofErr w:type="spellStart"/>
-      <w:r>
-        <w:t>zip_codes</w:t>
-      </w:r>
-      <w:proofErr w:type="spellEnd"/>
-      <w:r>
-        <w:t xml:space="preserve">) and returns a </w:t>
-      </w:r>
-      <w:proofErr w:type="spellStart"/>
-      <w:r>
-        <w:t>DataFrame</w:t>
-      </w:r>
-      <w:proofErr w:type="spellEnd"/>
-      <w:r>
-        <w:t xml:space="preserve"> with the following </w:t>
+        <w:t xml:space="preserve">. </w:t>
+      </w:r>
+      <w:r>
+        <w:t xml:space="preserve"> </w:t>
       </w:r>
     </w:p>
+    <w:p>
+      <w:bookmarkStart w:id="0" w:name="_GoBack"/>
+      <w:bookmarkEnd w:id="0"/>
+    </w:p>
+    <w:p/>
     <w:tbl>
       <w:tblPr>
         <w:tblStyle w:val="TableGrid"/>
@@ -608,499 +1546,11 @@
       </w:tr>
     </w:tbl>
     <w:p/>
-    <w:p>
-      <w:pPr>
-        <w:pStyle w:val="Heading2"/>
-      </w:pPr>
-      <w:r>
-        <w:t>Logging in a user</w:t>
-      </w:r>
-    </w:p>
-    <w:p>
-      <w:r>
-        <w:t xml:space="preserve">The module </w:t>
-      </w:r>
-      <w:proofErr w:type="spellStart"/>
-      <w:r>
-        <w:t>aws_login_credentials</w:t>
-      </w:r>
-      <w:proofErr w:type="spellEnd"/>
-      <w:r>
-        <w:t xml:space="preserve"> </w:t>
-      </w:r>
-      <w:proofErr w:type="gramStart"/>
-      <w:r>
-        <w:t>has</w:t>
-      </w:r>
-      <w:proofErr w:type="gramEnd"/>
-      <w:r>
-        <w:t xml:space="preserve"> a function </w:t>
-      </w:r>
-      <w:proofErr w:type="spellStart"/>
-      <w:r>
-        <w:t>awlc</w:t>
-      </w:r>
-      <w:proofErr w:type="spellEnd"/>
-      <w:r>
-        <w:t xml:space="preserve"> which </w:t>
-      </w:r>
-      <w:r>
-        <w:t xml:space="preserve">works to maintain and read a .json file in the root directory </w:t>
-      </w:r>
-      <w:proofErr w:type="spellStart"/>
-      <w:r>
-        <w:t>continaing</w:t>
-      </w:r>
-      <w:proofErr w:type="spellEnd"/>
-      <w:r>
-        <w:t xml:space="preserve"> the user, password, and target DB information. </w:t>
-      </w:r>
-    </w:p>
-    <w:p>
-      <w:pPr>
-        <w:pStyle w:val="ListParagraph"/>
-        <w:numPr>
-          <w:ilvl w:val="0"/>
-          <w:numId w:val="3"/>
-        </w:numPr>
-      </w:pPr>
-      <w:r>
-        <w:t xml:space="preserve">Looks for a password json in the root file </w:t>
-      </w:r>
-    </w:p>
-    <w:p>
-      <w:pPr>
-        <w:pStyle w:val="ListParagraph"/>
-        <w:numPr>
-          <w:ilvl w:val="0"/>
-          <w:numId w:val="3"/>
-        </w:numPr>
-      </w:pPr>
-      <w:r>
-        <w:t>If it exists, check that the user wants to proceed with the information</w:t>
-      </w:r>
-    </w:p>
-    <w:p>
-      <w:pPr>
-        <w:pStyle w:val="ListParagraph"/>
-        <w:numPr>
-          <w:ilvl w:val="0"/>
-          <w:numId w:val="3"/>
-        </w:numPr>
-      </w:pPr>
-      <w:r>
-        <w:t xml:space="preserve">If not, then get new user login info. </w:t>
-      </w:r>
-    </w:p>
-    <w:p>
-      <w:r>
-        <w:t xml:space="preserve">For now, the user information is stored in a json in the root director. Future improvements </w:t>
-      </w:r>
-      <w:r>
-        <w:t>should get</w:t>
-      </w:r>
-      <w:r>
-        <w:t xml:space="preserve"> the password using </w:t>
-      </w:r>
-      <w:proofErr w:type="spellStart"/>
-      <w:r>
-        <w:t>getpass</w:t>
-      </w:r>
-      <w:proofErr w:type="spellEnd"/>
-      <w:r>
-        <w:t xml:space="preserve"> encrypt the json using </w:t>
-      </w:r>
-      <w:proofErr w:type="spellStart"/>
-      <w:r>
-        <w:t>objcrypt</w:t>
-      </w:r>
-      <w:proofErr w:type="spellEnd"/>
-      <w:r>
-        <w:t>. See appendix A</w:t>
-      </w:r>
-      <w:r>
-        <w:t>.</w:t>
-      </w:r>
-    </w:p>
-    <w:p/>
-    <w:p>
-      <w:pPr>
-        <w:pStyle w:val="Heading2"/>
-      </w:pPr>
-      <w:r>
-        <w:lastRenderedPageBreak/>
-        <w:t>Maintaining a list of searches</w:t>
-      </w:r>
-    </w:p>
-    <w:p/>
-    <w:p>
-      <w:r>
-        <w:t xml:space="preserve">The list of searches is stored on the database under the table </w:t>
-      </w:r>
-      <w:proofErr w:type="spellStart"/>
-      <w:r>
-        <w:t>indeed_search_set</w:t>
-      </w:r>
-      <w:proofErr w:type="spellEnd"/>
-      <w:r>
-        <w:t xml:space="preserve">. (Future module should create this search set from the user. For now, we’ll create a CSV by </w:t>
-      </w:r>
-      <w:proofErr w:type="gramStart"/>
-      <w:r>
-        <w:t>hand )</w:t>
-      </w:r>
-      <w:proofErr w:type="gramEnd"/>
-    </w:p>
-    <w:p/>
-    <w:tbl>
-      <w:tblPr>
-        <w:tblStyle w:val="TableGrid"/>
-        <w:tblW w:w="0" w:type="auto"/>
-        <w:tblLook w:val="04A0" w:firstRow="1" w:lastRow="0" w:firstColumn="1" w:lastColumn="0" w:noHBand="0" w:noVBand="1"/>
-      </w:tblPr>
-      <w:tblGrid>
-        <w:gridCol w:w="2057"/>
-        <w:gridCol w:w="1387"/>
-        <w:gridCol w:w="5906"/>
-      </w:tblGrid>
-      <w:tr>
-        <w:tc>
-          <w:tcPr>
-            <w:tcW w:w="2057" w:type="dxa"/>
-            <w:shd w:val="clear" w:color="auto" w:fill="002060"/>
-          </w:tcPr>
-          <w:p>
-            <w:pPr>
-              <w:rPr>
-                <w:b/>
-                <w:bCs/>
-                <w:color w:val="FFFFFF" w:themeColor="background1"/>
-              </w:rPr>
-            </w:pPr>
-            <w:r>
-              <w:rPr>
-                <w:b/>
-                <w:bCs/>
-                <w:color w:val="FFFFFF" w:themeColor="background1"/>
-              </w:rPr>
-              <w:t>Field Name</w:t>
-            </w:r>
-          </w:p>
-        </w:tc>
-        <w:tc>
-          <w:tcPr>
-            <w:tcW w:w="1387" w:type="dxa"/>
-            <w:shd w:val="clear" w:color="auto" w:fill="002060"/>
-          </w:tcPr>
-          <w:p>
-            <w:pPr>
-              <w:rPr>
-                <w:b/>
-                <w:bCs/>
-                <w:color w:val="FFFFFF" w:themeColor="background1"/>
-              </w:rPr>
-            </w:pPr>
-            <w:r>
-              <w:rPr>
-                <w:b/>
-                <w:bCs/>
-                <w:color w:val="FFFFFF" w:themeColor="background1"/>
-              </w:rPr>
-              <w:t xml:space="preserve">Data Type </w:t>
-            </w:r>
-          </w:p>
-        </w:tc>
-        <w:tc>
-          <w:tcPr>
-            <w:tcW w:w="5906" w:type="dxa"/>
-            <w:shd w:val="clear" w:color="auto" w:fill="002060"/>
-          </w:tcPr>
-          <w:p>
-            <w:pPr>
-              <w:rPr>
-                <w:b/>
-                <w:bCs/>
-                <w:color w:val="FFFFFF" w:themeColor="background1"/>
-              </w:rPr>
-            </w:pPr>
-            <w:r>
-              <w:rPr>
-                <w:b/>
-                <w:bCs/>
-                <w:color w:val="FFFFFF" w:themeColor="background1"/>
-              </w:rPr>
-              <w:t>Com</w:t>
-            </w:r>
-            <w:bookmarkStart w:id="0" w:name="_GoBack"/>
-            <w:bookmarkEnd w:id="0"/>
-            <w:r>
-              <w:rPr>
-                <w:b/>
-                <w:bCs/>
-                <w:color w:val="FFFFFF" w:themeColor="background1"/>
-              </w:rPr>
-              <w:t>ments</w:t>
-            </w:r>
-          </w:p>
-        </w:tc>
-      </w:tr>
-      <w:tr>
-        <w:tc>
-          <w:tcPr>
-            <w:tcW w:w="2057" w:type="dxa"/>
-          </w:tcPr>
-          <w:p>
-            <w:proofErr w:type="spellStart"/>
-            <w:r>
-              <w:t>Iss_pk</w:t>
-            </w:r>
-            <w:proofErr w:type="spellEnd"/>
-          </w:p>
-        </w:tc>
-        <w:tc>
-          <w:tcPr>
-            <w:tcW w:w="1387" w:type="dxa"/>
-          </w:tcPr>
-          <w:p>
-            <w:r>
-              <w:t>Serial</w:t>
-            </w:r>
-          </w:p>
-        </w:tc>
-        <w:tc>
-          <w:tcPr>
-            <w:tcW w:w="5906" w:type="dxa"/>
-          </w:tcPr>
-          <w:p>
-            <w:r>
-              <w:t>Unique key for the table</w:t>
-            </w:r>
-          </w:p>
-        </w:tc>
-      </w:tr>
-      <w:tr>
-        <w:tc>
-          <w:tcPr>
-            <w:tcW w:w="2057" w:type="dxa"/>
-          </w:tcPr>
-          <w:p>
-            <w:proofErr w:type="spellStart"/>
-            <w:r>
-              <w:t>search_keyword_list</w:t>
-            </w:r>
-            <w:proofErr w:type="spellEnd"/>
-          </w:p>
-        </w:tc>
-        <w:tc>
-          <w:tcPr>
-            <w:tcW w:w="1387" w:type="dxa"/>
-          </w:tcPr>
-          <w:p>
-            <w:proofErr w:type="gramStart"/>
-            <w:r>
-              <w:t>Varchar(</w:t>
-            </w:r>
-            <w:proofErr w:type="gramEnd"/>
-            <w:r>
-              <w:t>63)</w:t>
-            </w:r>
-          </w:p>
-        </w:tc>
-        <w:tc>
-          <w:tcPr>
-            <w:tcW w:w="5906" w:type="dxa"/>
-          </w:tcPr>
-          <w:p>
-            <w:r>
-              <w:t xml:space="preserve">List of keywords to search. These will be concatenated. </w:t>
-            </w:r>
-          </w:p>
-        </w:tc>
-      </w:tr>
-      <w:tr>
-        <w:tc>
-          <w:tcPr>
-            <w:tcW w:w="2057" w:type="dxa"/>
-          </w:tcPr>
-          <w:p>
-            <w:proofErr w:type="spellStart"/>
-            <w:r>
-              <w:t>search_zip_code</w:t>
-            </w:r>
-            <w:proofErr w:type="spellEnd"/>
-          </w:p>
-        </w:tc>
-        <w:tc>
-          <w:tcPr>
-            <w:tcW w:w="1387" w:type="dxa"/>
-          </w:tcPr>
-          <w:p>
-            <w:proofErr w:type="gramStart"/>
-            <w:r>
-              <w:t>Varchar(</w:t>
-            </w:r>
-            <w:proofErr w:type="gramEnd"/>
-            <w:r>
-              <w:t>31)</w:t>
-            </w:r>
-          </w:p>
-        </w:tc>
-        <w:tc>
-          <w:tcPr>
-            <w:tcW w:w="5906" w:type="dxa"/>
-          </w:tcPr>
-          <w:p>
-            <w:r>
-              <w:t xml:space="preserve">At now, this will only support a single </w:t>
-            </w:r>
-            <w:proofErr w:type="spellStart"/>
-            <w:r>
-              <w:t>zip_code</w:t>
-            </w:r>
-            <w:proofErr w:type="spellEnd"/>
-            <w:r>
-              <w:t xml:space="preserve">. Future features should be able to take a list of zip codes or geographic location. The only problem with geographic location is the comma in city state which must be converted to a </w:t>
-            </w:r>
-            <w:r>
-              <w:t>%2C</w:t>
-            </w:r>
-            <w:r>
-              <w:t xml:space="preserve"> character for inclusion </w:t>
-            </w:r>
-            <w:proofErr w:type="gramStart"/>
-            <w:r>
-              <w:t>in to</w:t>
-            </w:r>
-            <w:proofErr w:type="gramEnd"/>
-            <w:r>
-              <w:t xml:space="preserve"> the python string. </w:t>
-            </w:r>
-          </w:p>
-        </w:tc>
-      </w:tr>
-      <w:tr>
-        <w:tc>
-          <w:tcPr>
-            <w:tcW w:w="2057" w:type="dxa"/>
-          </w:tcPr>
-          <w:p>
-            <w:proofErr w:type="spellStart"/>
-            <w:r>
-              <w:t>creation_date</w:t>
-            </w:r>
-            <w:proofErr w:type="spellEnd"/>
-            <w:r>
-              <w:t xml:space="preserve">      </w:t>
-            </w:r>
-          </w:p>
-        </w:tc>
-        <w:tc>
-          <w:tcPr>
-            <w:tcW w:w="1387" w:type="dxa"/>
-          </w:tcPr>
-          <w:p>
-            <w:r>
-              <w:t>date</w:t>
-            </w:r>
-          </w:p>
-        </w:tc>
-        <w:tc>
-          <w:tcPr>
-            <w:tcW w:w="5906" w:type="dxa"/>
-          </w:tcPr>
-          <w:p>
-            <w:r>
-              <w:t>The second split on the hyphen</w:t>
-            </w:r>
-          </w:p>
-        </w:tc>
-      </w:tr>
-      <w:tr>
-        <w:tc>
-          <w:tcPr>
-            <w:tcW w:w="2057" w:type="dxa"/>
-          </w:tcPr>
-          <w:p>
-            <w:proofErr w:type="spellStart"/>
-            <w:r>
-              <w:t>search_completed</w:t>
-            </w:r>
-            <w:proofErr w:type="spellEnd"/>
-          </w:p>
-        </w:tc>
-        <w:tc>
-          <w:tcPr>
-            <w:tcW w:w="1387" w:type="dxa"/>
-          </w:tcPr>
-          <w:p>
-            <w:r>
-              <w:t>Boolean</w:t>
-            </w:r>
-          </w:p>
-        </w:tc>
-        <w:tc>
-          <w:tcPr>
-            <w:tcW w:w="5906" w:type="dxa"/>
-          </w:tcPr>
-          <w:p>
-            <w:r>
-              <w:t>A Boolean flag flipped to true when a search is completed</w:t>
-            </w:r>
-          </w:p>
-        </w:tc>
-      </w:tr>
-      <w:tr>
-        <w:tc>
-          <w:tcPr>
-            <w:tcW w:w="2057" w:type="dxa"/>
-          </w:tcPr>
-          <w:p>
-            <w:proofErr w:type="spellStart"/>
-            <w:r>
-              <w:t>Search_run_date</w:t>
-            </w:r>
-            <w:proofErr w:type="spellEnd"/>
-          </w:p>
-        </w:tc>
-        <w:tc>
-          <w:tcPr>
-            <w:tcW w:w="1387" w:type="dxa"/>
-          </w:tcPr>
-          <w:p>
-            <w:r>
-              <w:t>Date</w:t>
-            </w:r>
-          </w:p>
-        </w:tc>
-        <w:tc>
-          <w:tcPr>
-            <w:tcW w:w="5906" w:type="dxa"/>
-          </w:tcPr>
-          <w:p>
-            <w:r>
-              <w:t xml:space="preserve">The </w:t>
-            </w:r>
-            <w:proofErr w:type="spellStart"/>
-            <w:r>
-              <w:t>acutal</w:t>
-            </w:r>
-            <w:proofErr w:type="spellEnd"/>
-            <w:r>
-              <w:t xml:space="preserve"> date the search is run. </w:t>
-            </w:r>
-          </w:p>
-        </w:tc>
-      </w:tr>
-    </w:tbl>
-    <w:p/>
-    <w:p/>
-    <w:p/>
-    <w:p/>
-    <w:p/>
     <w:p/>
     <w:p/>
     <w:p>
       <w:r>
+        <w:lastRenderedPageBreak/>
         <w:br w:type="page"/>
       </w:r>
     </w:p>
@@ -2277,6 +2727,54 @@
       <w:u w:val="single"/>
     </w:rPr>
   </w:style>
+  <w:style w:type="paragraph" w:styleId="HTMLPreformatted">
+    <w:name w:val="HTML Preformatted"/>
+    <w:basedOn w:val="Normal"/>
+    <w:link w:val="HTMLPreformattedChar"/>
+    <w:uiPriority w:val="99"/>
+    <w:semiHidden/>
+    <w:unhideWhenUsed/>
+    <w:rsid w:val="001F26F2"/>
+    <w:pPr>
+      <w:tabs>
+        <w:tab w:val="left" w:pos="916"/>
+        <w:tab w:val="left" w:pos="1832"/>
+        <w:tab w:val="left" w:pos="2748"/>
+        <w:tab w:val="left" w:pos="3664"/>
+        <w:tab w:val="left" w:pos="4580"/>
+        <w:tab w:val="left" w:pos="5496"/>
+        <w:tab w:val="left" w:pos="6412"/>
+        <w:tab w:val="left" w:pos="7328"/>
+        <w:tab w:val="left" w:pos="8244"/>
+        <w:tab w:val="left" w:pos="9160"/>
+        <w:tab w:val="left" w:pos="10076"/>
+        <w:tab w:val="left" w:pos="10992"/>
+        <w:tab w:val="left" w:pos="11908"/>
+        <w:tab w:val="left" w:pos="12824"/>
+        <w:tab w:val="left" w:pos="13740"/>
+        <w:tab w:val="left" w:pos="14656"/>
+      </w:tabs>
+      <w:spacing w:after="0" w:line="240" w:lineRule="auto"/>
+    </w:pPr>
+    <w:rPr>
+      <w:rFonts w:ascii="Courier New" w:eastAsia="Times New Roman" w:hAnsi="Courier New" w:cs="Courier New"/>
+      <w:sz w:val="20"/>
+      <w:szCs w:val="20"/>
+    </w:rPr>
+  </w:style>
+  <w:style w:type="character" w:customStyle="1" w:styleId="HTMLPreformattedChar">
+    <w:name w:val="HTML Preformatted Char"/>
+    <w:basedOn w:val="DefaultParagraphFont"/>
+    <w:link w:val="HTMLPreformatted"/>
+    <w:uiPriority w:val="99"/>
+    <w:semiHidden/>
+    <w:rsid w:val="001F26F2"/>
+    <w:rPr>
+      <w:rFonts w:ascii="Courier New" w:eastAsia="Times New Roman" w:hAnsi="Courier New" w:cs="Courier New"/>
+      <w:sz w:val="20"/>
+      <w:szCs w:val="20"/>
+    </w:rPr>
+  </w:style>
 </w:styles>
 </file>
 
@@ -2580,7 +3078,7 @@
 </file>
 
 <file path=customXml/itemProps1.xml><?xml version="1.0" encoding="utf-8"?>
-<ds:datastoreItem xmlns:ds="http://schemas.openxmlformats.org/officeDocument/2006/customXml" ds:itemID="{1F6B15A5-77EB-42EA-A8EA-ECA6557B4794}">
+<ds:datastoreItem xmlns:ds="http://schemas.openxmlformats.org/officeDocument/2006/customXml" ds:itemID="{4CFAE911-5836-4225-B771-8EC2A1BBA369}">
   <ds:schemaRefs>
     <ds:schemaRef ds:uri="http://schemas.openxmlformats.org/officeDocument/2006/bibliography"/>
   </ds:schemaRefs>

</xml_diff>

<commit_message>
Before starting to build the search returner
</commit_message>
<xml_diff>
--- a/GtG_implementation.docx
+++ b/GtG_implementation.docx
@@ -4,51 +4,347 @@
   <w:body>
     <w:p>
       <w:pPr>
-        <w:pStyle w:val="Heading2"/>
-      </w:pPr>
+        <w:pStyle w:val="Heading1"/>
+      </w:pPr>
+      <w:bookmarkStart w:id="0" w:name="_GoBack"/>
+      <w:bookmarkEnd w:id="0"/>
       <w:r>
         <w:t>Methodology</w:t>
+      </w:r>
+    </w:p>
+    <w:p>
+      <w:pPr>
+        <w:spacing w:after="0"/>
+      </w:pPr>
+    </w:p>
+    <w:p>
+      <w:pPr>
+        <w:spacing w:after="0"/>
+      </w:pPr>
+      <w:r>
+        <w:t xml:space="preserve">The way the database will first be created is to scrape the indeed website.  This happens in two phases. </w:t>
+      </w:r>
+    </w:p>
+    <w:p>
+      <w:pPr>
+        <w:spacing w:after="0"/>
+      </w:pPr>
+      <w:r>
+        <w:t xml:space="preserve">The information shall be stored on a </w:t>
+      </w:r>
+      <w:proofErr w:type="gramStart"/>
+      <w:r>
+        <w:t>back end</w:t>
+      </w:r>
+      <w:proofErr w:type="gramEnd"/>
+      <w:r>
+        <w:t xml:space="preserve"> cloud database. At this </w:t>
+      </w:r>
+      <w:proofErr w:type="gramStart"/>
+      <w:r>
+        <w:t>time</w:t>
+      </w:r>
+      <w:proofErr w:type="gramEnd"/>
+      <w:r>
+        <w:t xml:space="preserve"> it’s AWS RDS database. </w:t>
       </w:r>
     </w:p>
     <w:p/>
     <w:p>
-      <w:r>
-        <w:t xml:space="preserve">The way the database will first be created is to scrape the indeed website.  This happens in two phases. </w:t>
+      <w:pPr>
+        <w:pStyle w:val="Heading1"/>
+      </w:pPr>
+      <w:r>
+        <w:t>Searching Indeed</w:t>
       </w:r>
     </w:p>
     <w:p>
-      <w:r>
-        <w:t xml:space="preserve">The information shall be stored on a </w:t>
-      </w:r>
+      <w:pPr>
+        <w:pStyle w:val="Heading2"/>
+      </w:pPr>
+      <w:r>
+        <w:t>Overall Process</w:t>
+      </w:r>
+    </w:p>
+    <w:p>
+      <w:r>
+        <w:t>In the overall process the flow is as follows</w:t>
+      </w:r>
+    </w:p>
+    <w:p>
+      <w:pPr>
+        <w:pStyle w:val="ListParagraph"/>
+        <w:numPr>
+          <w:ilvl w:val="0"/>
+          <w:numId w:val="4"/>
+        </w:numPr>
+      </w:pPr>
+      <w:r>
+        <w:t xml:space="preserve">The first step is to check the database to see if there are any searches pending. </w:t>
+      </w:r>
+    </w:p>
+    <w:p>
+      <w:pPr>
+        <w:pStyle w:val="ListParagraph"/>
+        <w:numPr>
+          <w:ilvl w:val="0"/>
+          <w:numId w:val="4"/>
+        </w:numPr>
+      </w:pPr>
+      <w:r>
+        <w:t xml:space="preserve">The </w:t>
+      </w:r>
+      <w:r>
+        <w:rPr>
+          <w:i/>
+          <w:iCs/>
+          <w:highlight w:val="green"/>
+        </w:rPr>
+        <w:t>indeed_search_</w:t>
+      </w:r>
+      <w:r>
+        <w:rPr>
+          <w:i/>
+          <w:iCs/>
+          <w:highlight w:val="green"/>
+        </w:rPr>
+        <w:t>executer</w:t>
+      </w:r>
+      <w:r>
+        <w:rPr>
+          <w:i/>
+          <w:iCs/>
+          <w:highlight w:val="green"/>
+        </w:rPr>
+        <w:t>.py</w:t>
+      </w:r>
+      <w:r>
+        <w:t xml:space="preserve"> starts. </w:t>
+      </w:r>
+    </w:p>
+    <w:p>
+      <w:pPr>
+        <w:pStyle w:val="ListParagraph"/>
+        <w:numPr>
+          <w:ilvl w:val="1"/>
+          <w:numId w:val="4"/>
+        </w:numPr>
+      </w:pPr>
       <w:proofErr w:type="gramStart"/>
       <w:r>
-        <w:t>back end</w:t>
+        <w:rPr>
+          <w:i/>
+          <w:iCs/>
+          <w:highlight w:val="green"/>
+        </w:rPr>
+        <w:t>indeed_search_</w:t>
+      </w:r>
+      <w:r>
+        <w:rPr>
+          <w:i/>
+          <w:iCs/>
+          <w:highlight w:val="green"/>
+        </w:rPr>
+        <w:t>executer</w:t>
+      </w:r>
+      <w:r>
+        <w:rPr>
+          <w:i/>
+          <w:iCs/>
+          <w:highlight w:val="green"/>
+        </w:rPr>
+        <w:t>.py</w:t>
+      </w:r>
+      <w:r>
+        <w:rPr>
+          <w:i/>
+          <w:iCs/>
+        </w:rPr>
+        <w:t xml:space="preserve"> </w:t>
+      </w:r>
+      <w:r>
+        <w:t xml:space="preserve"> calls</w:t>
       </w:r>
       <w:proofErr w:type="gramEnd"/>
       <w:r>
-        <w:t xml:space="preserve"> cloud database. At this </w:t>
-      </w:r>
+        <w:t xml:space="preserve">  </w:t>
+      </w:r>
+      <w:proofErr w:type="spellStart"/>
+      <w:r>
+        <w:rPr>
+          <w:i/>
+          <w:iCs/>
+          <w:highlight w:val="green"/>
+        </w:rPr>
+        <w:t>aws_login_credentials.awlc</w:t>
+      </w:r>
+      <w:proofErr w:type="spellEnd"/>
+      <w:r>
+        <w:t xml:space="preserve"> to log in a user.</w:t>
+      </w:r>
+    </w:p>
+    <w:p>
+      <w:pPr>
+        <w:pStyle w:val="ListParagraph"/>
+        <w:numPr>
+          <w:ilvl w:val="1"/>
+          <w:numId w:val="4"/>
+        </w:numPr>
+      </w:pPr>
       <w:proofErr w:type="gramStart"/>
       <w:r>
-        <w:t>time</w:t>
+        <w:rPr>
+          <w:i/>
+          <w:iCs/>
+          <w:highlight w:val="green"/>
+        </w:rPr>
+        <w:t>indeed_search_</w:t>
+      </w:r>
+      <w:r>
+        <w:rPr>
+          <w:i/>
+          <w:iCs/>
+          <w:highlight w:val="green"/>
+        </w:rPr>
+        <w:t>executer</w:t>
+      </w:r>
+      <w:r>
+        <w:rPr>
+          <w:i/>
+          <w:iCs/>
+          <w:highlight w:val="green"/>
+        </w:rPr>
+        <w:t>.</w:t>
+      </w:r>
+      <w:r>
+        <w:rPr>
+          <w:i/>
+          <w:iCs/>
+        </w:rPr>
+        <w:t xml:space="preserve">py </w:t>
+      </w:r>
+      <w:r>
+        <w:t xml:space="preserve"> creates</w:t>
       </w:r>
       <w:proofErr w:type="gramEnd"/>
       <w:r>
-        <w:t xml:space="preserve"> it’s AWS RDS database. </w:t>
-      </w:r>
+        <w:t xml:space="preserve"> a search query for any rows in  </w:t>
+      </w:r>
+      <w:proofErr w:type="spellStart"/>
+      <w:r>
+        <w:rPr>
+          <w:b/>
+          <w:bCs/>
+          <w:color w:val="E7E6E6" w:themeColor="background2"/>
+          <w:highlight w:val="blue"/>
+        </w:rPr>
+        <w:t>indeed_search_set</w:t>
+      </w:r>
+      <w:proofErr w:type="spellEnd"/>
+      <w:r>
+        <w:rPr>
+          <w:b/>
+          <w:bCs/>
+          <w:color w:val="E7E6E6" w:themeColor="background2"/>
+        </w:rPr>
+        <w:t xml:space="preserve"> </w:t>
+      </w:r>
+      <w:r>
+        <w:t xml:space="preserve">where the field </w:t>
+      </w:r>
+      <w:proofErr w:type="spellStart"/>
+      <w:r>
+        <w:rPr>
+          <w:i/>
+          <w:iCs/>
+          <w:highlight w:val="green"/>
+        </w:rPr>
+        <w:t>search_completed</w:t>
+      </w:r>
+      <w:proofErr w:type="spellEnd"/>
+      <w:r>
+        <w:t xml:space="preserve"> is False</w:t>
+      </w:r>
+    </w:p>
+    <w:p>
+      <w:pPr>
+        <w:pStyle w:val="ListParagraph"/>
+        <w:numPr>
+          <w:ilvl w:val="1"/>
+          <w:numId w:val="4"/>
+        </w:numPr>
+      </w:pPr>
+      <w:r>
+        <w:t xml:space="preserve">for each record returned, it calls the </w:t>
+      </w:r>
+      <w:r>
+        <w:rPr>
+          <w:i/>
+          <w:iCs/>
+          <w:highlight w:val="green"/>
+        </w:rPr>
+        <w:t xml:space="preserve">indeed_search_function.py </w:t>
+      </w:r>
+      <w:r>
+        <w:t xml:space="preserve">on that element. </w:t>
+      </w:r>
+    </w:p>
+    <w:p>
+      <w:pPr>
+        <w:pStyle w:val="ListParagraph"/>
+        <w:numPr>
+          <w:ilvl w:val="1"/>
+          <w:numId w:val="4"/>
+        </w:numPr>
+      </w:pPr>
+      <w:proofErr w:type="gramStart"/>
+      <w:r>
+        <w:rPr>
+          <w:i/>
+          <w:iCs/>
+          <w:highlight w:val="green"/>
+        </w:rPr>
+        <w:t>indeed_search_function.py</w:t>
+      </w:r>
+      <w:r>
+        <w:rPr>
+          <w:i/>
+          <w:iCs/>
+        </w:rPr>
+        <w:t xml:space="preserve"> </w:t>
+      </w:r>
+      <w:r>
+        <w:t xml:space="preserve"> returns</w:t>
+      </w:r>
+      <w:proofErr w:type="gramEnd"/>
+      <w:r>
+        <w:t xml:space="preserve"> the row information modified to show if the search was successfully completed or not. </w:t>
+      </w:r>
+    </w:p>
+    <w:p>
+      <w:pPr>
+        <w:pStyle w:val="ListParagraph"/>
+        <w:numPr>
+          <w:ilvl w:val="1"/>
+          <w:numId w:val="4"/>
+        </w:numPr>
+      </w:pPr>
+      <w:r>
+        <w:t xml:space="preserve">The data is committed and closed. </w:t>
+      </w:r>
+    </w:p>
+    <w:p>
+      <w:pPr>
+        <w:pStyle w:val="ListParagraph"/>
+        <w:numPr>
+          <w:ilvl w:val="0"/>
+          <w:numId w:val="4"/>
+        </w:numPr>
+      </w:pPr>
     </w:p>
     <w:p/>
     <w:p>
       <w:pPr>
-        <w:pStyle w:val="Heading1"/>
-      </w:pPr>
-      <w:r>
-        <w:t>Searching Indeed</w:t>
-      </w:r>
-    </w:p>
-    <w:p/>
-    <w:p>
-      <w:pPr>
         <w:pStyle w:val="Heading2"/>
       </w:pPr>
       <w:r>
@@ -61,30 +357,48 @@
       </w:r>
       <w:proofErr w:type="spellStart"/>
       <w:r>
+        <w:rPr>
+          <w:i/>
+          <w:iCs/>
+          <w:highlight w:val="green"/>
+        </w:rPr>
         <w:t>aws_login_credentials</w:t>
       </w:r>
       <w:proofErr w:type="spellEnd"/>
       <w:r>
-        <w:t xml:space="preserve"> </w:t>
+        <w:t xml:space="preserve"> has a function </w:t>
+      </w:r>
+      <w:proofErr w:type="spellStart"/>
+      <w:r>
+        <w:rPr>
+          <w:i/>
+          <w:iCs/>
+          <w:highlight w:val="green"/>
+        </w:rPr>
+        <w:t>awlc</w:t>
+      </w:r>
+      <w:proofErr w:type="spellEnd"/>
+      <w:r>
+        <w:t xml:space="preserve"> which </w:t>
+      </w:r>
+      <w:r>
+        <w:t xml:space="preserve">read </w:t>
       </w:r>
       <w:proofErr w:type="gramStart"/>
       <w:r>
-        <w:t>has</w:t>
-      </w:r>
+        <w:t>a .</w:t>
+      </w:r>
+      <w:proofErr w:type="spellStart"/>
+      <w:r>
+        <w:t>json</w:t>
+      </w:r>
+      <w:r>
+        <w:t>s</w:t>
+      </w:r>
+      <w:proofErr w:type="spellEnd"/>
       <w:proofErr w:type="gramEnd"/>
       <w:r>
-        <w:t xml:space="preserve"> a function </w:t>
-      </w:r>
-      <w:proofErr w:type="spellStart"/>
-      <w:r>
-        <w:t>awlc</w:t>
-      </w:r>
-      <w:proofErr w:type="spellEnd"/>
-      <w:r>
-        <w:t xml:space="preserve"> which </w:t>
-      </w:r>
-      <w:r>
-        <w:t xml:space="preserve">works to maintain and read a .json file in the root directory </w:t>
+        <w:t xml:space="preserve"> file in the root directory </w:t>
       </w:r>
       <w:proofErr w:type="spellStart"/>
       <w:r>
@@ -167,39 +481,16 @@
         <w:pStyle w:val="Heading2"/>
       </w:pPr>
       <w:r>
-        <w:t>Maintaining a list of searches</w:t>
+        <w:t>Traversing and executing a list of searches to be done.</w:t>
       </w:r>
     </w:p>
     <w:p/>
     <w:p>
+      <w:pPr>
+        <w:spacing w:after="0"/>
+      </w:pPr>
       <w:r>
         <w:t xml:space="preserve">The list of searches is stored on the database under the table </w:t>
-      </w:r>
-      <w:proofErr w:type="spellStart"/>
-      <w:r>
-        <w:t>indeed_search_set</w:t>
-      </w:r>
-      <w:proofErr w:type="spellEnd"/>
-      <w:r>
-        <w:t xml:space="preserve"> </w:t>
-      </w:r>
-    </w:p>
-    <w:p>
-      <w:r>
-        <w:t xml:space="preserve">This leverages </w:t>
-      </w:r>
-      <w:proofErr w:type="spellStart"/>
-      <w:r>
-        <w:t>SQLAlchemy’s</w:t>
-      </w:r>
-      <w:proofErr w:type="spellEnd"/>
-      <w:r>
-        <w:t xml:space="preserve"> ability to mirror table contents as an object. </w:t>
-      </w:r>
-    </w:p>
-    <w:p>
-      <w:r>
-        <w:t xml:space="preserve">The table </w:t>
       </w:r>
       <w:proofErr w:type="spellStart"/>
       <w:r>
@@ -209,9 +500,37 @@
           <w:color w:val="E7E6E6" w:themeColor="background2"/>
           <w:highlight w:val="blue"/>
         </w:rPr>
-        <w:t>indeed_search_</w:t>
-      </w:r>
-      <w:proofErr w:type="gramStart"/>
+        <w:t>indeed_search_set</w:t>
+      </w:r>
+      <w:proofErr w:type="spellEnd"/>
+      <w:r>
+        <w:t xml:space="preserve"> </w:t>
+      </w:r>
+    </w:p>
+    <w:p>
+      <w:pPr>
+        <w:spacing w:after="0"/>
+      </w:pPr>
+      <w:r>
+        <w:t xml:space="preserve">This leverages </w:t>
+      </w:r>
+      <w:proofErr w:type="spellStart"/>
+      <w:r>
+        <w:t>SQLAlchemy’s</w:t>
+      </w:r>
+      <w:proofErr w:type="spellEnd"/>
+      <w:r>
+        <w:t xml:space="preserve"> ability to mirror table contents as an object. </w:t>
+      </w:r>
+    </w:p>
+    <w:p>
+      <w:pPr>
+        <w:spacing w:after="0"/>
+      </w:pPr>
+      <w:r>
+        <w:t xml:space="preserve">The table </w:t>
+      </w:r>
+      <w:proofErr w:type="spellStart"/>
       <w:r>
         <w:rPr>
           <w:b/>
@@ -219,14 +538,24 @@
           <w:color w:val="E7E6E6" w:themeColor="background2"/>
           <w:highlight w:val="blue"/>
         </w:rPr>
-        <w:t>set</w:t>
-      </w:r>
-      <w:proofErr w:type="spellEnd"/>
+        <w:t>indeed_search_</w:t>
+      </w:r>
+      <w:proofErr w:type="gramStart"/>
       <w:r>
         <w:rPr>
           <w:b/>
           <w:bCs/>
           <w:color w:val="E7E6E6" w:themeColor="background2"/>
+          <w:highlight w:val="blue"/>
+        </w:rPr>
+        <w:t>set</w:t>
+      </w:r>
+      <w:proofErr w:type="spellEnd"/>
+      <w:r>
+        <w:rPr>
+          <w:b/>
+          <w:bCs/>
+          <w:color w:val="E7E6E6" w:themeColor="background2"/>
         </w:rPr>
         <w:t xml:space="preserve">  </w:t>
       </w:r>
@@ -245,6 +574,11 @@
       <w:r>
         <w:t xml:space="preserve"> database as </w:t>
       </w:r>
+    </w:p>
+    <w:p>
+      <w:pPr>
+        <w:spacing w:after="0"/>
+      </w:pPr>
     </w:p>
     <w:tbl>
       <w:tblPr>
@@ -336,9 +670,12 @@
           <w:p>
             <w:proofErr w:type="spellStart"/>
             <w:r>
-              <w:t>Iss_pk</w:t>
+              <w:t>creation_date</w:t>
             </w:r>
             <w:proofErr w:type="spellEnd"/>
+            <w:r>
+              <w:t xml:space="preserve">      </w:t>
+            </w:r>
           </w:p>
         </w:tc>
         <w:tc>
@@ -347,7 +684,7 @@
           </w:tcPr>
           <w:p>
             <w:r>
-              <w:t>Serial</w:t>
+              <w:t>date</w:t>
             </w:r>
           </w:p>
         </w:tc>
@@ -357,7 +694,7 @@
           </w:tcPr>
           <w:p>
             <w:r>
-              <w:t>Unique key for the table</w:t>
+              <w:t>The second split on the hyphen</w:t>
             </w:r>
           </w:p>
         </w:tc>
@@ -370,7 +707,7 @@
           <w:p>
             <w:proofErr w:type="spellStart"/>
             <w:r>
-              <w:t>search_keyword_list</w:t>
+              <w:t>Iss_pk</w:t>
             </w:r>
             <w:proofErr w:type="spellEnd"/>
           </w:p>
@@ -380,13 +717,8 @@
             <w:tcW w:w="1387" w:type="dxa"/>
           </w:tcPr>
           <w:p>
-            <w:proofErr w:type="gramStart"/>
-            <w:r>
-              <w:t>Varchar(</w:t>
-            </w:r>
-            <w:proofErr w:type="gramEnd"/>
-            <w:r>
-              <w:t>63)</w:t>
+            <w:r>
+              <w:t>Serial</w:t>
             </w:r>
           </w:p>
         </w:tc>
@@ -396,7 +728,7 @@
           </w:tcPr>
           <w:p>
             <w:r>
-              <w:t xml:space="preserve">List of keywords to search. These will be concatenated. </w:t>
+              <w:t xml:space="preserve">Primary Key for the table </w:t>
             </w:r>
           </w:p>
         </w:tc>
@@ -409,7 +741,8 @@
           <w:p>
             <w:proofErr w:type="spellStart"/>
             <w:r>
-              <w:t>search_zip_code</w:t>
+              <w:lastRenderedPageBreak/>
+              <w:t>search_completed</w:t>
             </w:r>
             <w:proofErr w:type="spellEnd"/>
           </w:p>
@@ -419,13 +752,8 @@
             <w:tcW w:w="1387" w:type="dxa"/>
           </w:tcPr>
           <w:p>
-            <w:proofErr w:type="gramStart"/>
-            <w:r>
-              <w:t>Varchar(</w:t>
-            </w:r>
-            <w:proofErr w:type="gramEnd"/>
-            <w:r>
-              <w:t>31)</w:t>
+            <w:r>
+              <w:t>Boolean</w:t>
             </w:r>
           </w:p>
         </w:tc>
@@ -435,29 +763,7 @@
           </w:tcPr>
           <w:p>
             <w:r>
-              <w:t xml:space="preserve">At now, this will only support a single </w:t>
-            </w:r>
-            <w:proofErr w:type="spellStart"/>
-            <w:r>
-              <w:t>zip_code</w:t>
-            </w:r>
-            <w:proofErr w:type="spellEnd"/>
-            <w:r>
-              <w:t xml:space="preserve">. Future features should be able to take a list of zip codes or geographic location. The only problem with geographic location is the comma in city state which must be converted to a </w:t>
-            </w:r>
-            <w:r>
-              <w:t>%2C</w:t>
-            </w:r>
-            <w:r>
-              <w:t xml:space="preserve"> character for inclusion </w:t>
-            </w:r>
-            <w:proofErr w:type="gramStart"/>
-            <w:r>
-              <w:t>in to</w:t>
-            </w:r>
-            <w:proofErr w:type="gramEnd"/>
-            <w:r>
-              <w:t xml:space="preserve"> the python string. </w:t>
+              <w:t>A Boolean flag flipped to true when a search is completed</w:t>
             </w:r>
           </w:p>
         </w:tc>
@@ -470,12 +776,9 @@
           <w:p>
             <w:proofErr w:type="spellStart"/>
             <w:r>
-              <w:t>creation_date</w:t>
+              <w:t>search_keyword_list</w:t>
             </w:r>
             <w:proofErr w:type="spellEnd"/>
-            <w:r>
-              <w:t xml:space="preserve">      </w:t>
-            </w:r>
           </w:p>
         </w:tc>
         <w:tc>
@@ -483,8 +786,13 @@
             <w:tcW w:w="1387" w:type="dxa"/>
           </w:tcPr>
           <w:p>
-            <w:r>
-              <w:t>date</w:t>
+            <w:proofErr w:type="gramStart"/>
+            <w:r>
+              <w:t>Varchar(</w:t>
+            </w:r>
+            <w:proofErr w:type="gramEnd"/>
+            <w:r>
+              <w:t>63)</w:t>
             </w:r>
           </w:p>
         </w:tc>
@@ -494,7 +802,7 @@
           </w:tcPr>
           <w:p>
             <w:r>
-              <w:t>The second split on the hyphen</w:t>
+              <w:t xml:space="preserve">List of keywords to search. These will be concatenated. </w:t>
             </w:r>
           </w:p>
         </w:tc>
@@ -507,7 +815,7 @@
           <w:p>
             <w:proofErr w:type="spellStart"/>
             <w:r>
-              <w:t>search_completed</w:t>
+              <w:t>Search_run_date</w:t>
             </w:r>
             <w:proofErr w:type="spellEnd"/>
           </w:p>
@@ -518,7 +826,7 @@
           </w:tcPr>
           <w:p>
             <w:r>
-              <w:t>Boolean</w:t>
+              <w:t>Date</w:t>
             </w:r>
           </w:p>
         </w:tc>
@@ -528,7 +836,15 @@
           </w:tcPr>
           <w:p>
             <w:r>
-              <w:t>A Boolean flag flipped to true when a search is completed</w:t>
+              <w:t xml:space="preserve">The </w:t>
+            </w:r>
+            <w:proofErr w:type="spellStart"/>
+            <w:r>
+              <w:t>acutal</w:t>
+            </w:r>
+            <w:proofErr w:type="spellEnd"/>
+            <w:r>
+              <w:t xml:space="preserve"> date the search is run. </w:t>
             </w:r>
           </w:p>
         </w:tc>
@@ -541,7 +857,7 @@
           <w:p>
             <w:proofErr w:type="spellStart"/>
             <w:r>
-              <w:t>Search_run_date</w:t>
+              <w:t>search_zip_code</w:t>
             </w:r>
             <w:proofErr w:type="spellEnd"/>
           </w:p>
@@ -551,8 +867,13 @@
             <w:tcW w:w="1387" w:type="dxa"/>
           </w:tcPr>
           <w:p>
-            <w:r>
-              <w:t>Date</w:t>
+            <w:proofErr w:type="gramStart"/>
+            <w:r>
+              <w:t>Varchar(</w:t>
+            </w:r>
+            <w:proofErr w:type="gramEnd"/>
+            <w:r>
+              <w:t>31)</w:t>
             </w:r>
           </w:p>
         </w:tc>
@@ -562,30 +883,55 @@
           </w:tcPr>
           <w:p>
             <w:r>
-              <w:t xml:space="preserve">The </w:t>
+              <w:t xml:space="preserve">At now, this will only support a single </w:t>
             </w:r>
             <w:proofErr w:type="spellStart"/>
             <w:r>
-              <w:t>acutal</w:t>
+              <w:t>zip_code</w:t>
             </w:r>
             <w:proofErr w:type="spellEnd"/>
             <w:r>
-              <w:t xml:space="preserve"> date the search is run. </w:t>
+              <w:t xml:space="preserve">. Future features should be able to take a list of zip codes or geographic location. The only problem with geographic location is the comma in city state which must be converted to a </w:t>
+            </w:r>
+            <w:r>
+              <w:t>%2C</w:t>
+            </w:r>
+            <w:r>
+              <w:t xml:space="preserve"> character for inclusion </w:t>
+            </w:r>
+            <w:proofErr w:type="gramStart"/>
+            <w:r>
+              <w:t>in to</w:t>
+            </w:r>
+            <w:proofErr w:type="gramEnd"/>
+            <w:r>
+              <w:t xml:space="preserve"> the python string. </w:t>
             </w:r>
           </w:p>
         </w:tc>
       </w:tr>
     </w:tbl>
     <w:p/>
-    <w:p/>
     <w:p>
-      <w:proofErr w:type="gramStart"/>
-      <w:r>
-        <w:t>Likewise</w:t>
-      </w:r>
-      <w:proofErr w:type="gramEnd"/>
-      <w:r>
-        <w:t xml:space="preserve"> the Search Class is defined as </w:t>
+      <w:r>
+        <w:t>Likewise,</w:t>
+      </w:r>
+      <w:r>
+        <w:t xml:space="preserve"> the Search Class is defined</w:t>
+      </w:r>
+      <w:r>
+        <w:t xml:space="preserve"> in </w:t>
+      </w:r>
+      <w:proofErr w:type="spellStart"/>
+      <w:r>
+        <w:t>SQLAlchemy</w:t>
+      </w:r>
+      <w:proofErr w:type="spellEnd"/>
+      <w:r>
+        <w:t xml:space="preserve"> terms</w:t>
+      </w:r>
+      <w:r>
+        <w:t xml:space="preserve"> as </w:t>
       </w:r>
     </w:p>
     <w:p>
@@ -624,7 +970,6 @@
           <w:sz w:val="20"/>
           <w:szCs w:val="20"/>
         </w:rPr>
-        <w:lastRenderedPageBreak/>
         <w:t xml:space="preserve">class </w:t>
       </w:r>
       <w:proofErr w:type="spellStart"/>
@@ -724,7 +1069,7 @@
           <w:sz w:val="20"/>
           <w:szCs w:val="20"/>
         </w:rPr>
-        <w:t>iss_pk</w:t>
+        <w:t>creation_date</w:t>
       </w:r>
       <w:proofErr w:type="spellEnd"/>
       <w:r>
@@ -734,54 +1079,7 @@
           <w:sz w:val="20"/>
           <w:szCs w:val="20"/>
         </w:rPr>
-        <w:t xml:space="preserve"> = Column(Integer</w:t>
-      </w:r>
-      <w:r>
-        <w:rPr>
-          <w:rFonts w:ascii="Consolas" w:eastAsia="Times New Roman" w:hAnsi="Consolas" w:cs="Courier New"/>
-          <w:color w:val="CC7832"/>
-          <w:sz w:val="20"/>
-          <w:szCs w:val="20"/>
-        </w:rPr>
-        <w:t xml:space="preserve">, </w:t>
-      </w:r>
-      <w:proofErr w:type="spellStart"/>
-      <w:r>
-        <w:rPr>
-          <w:rFonts w:ascii="Consolas" w:eastAsia="Times New Roman" w:hAnsi="Consolas" w:cs="Courier New"/>
-          <w:color w:val="AA4926"/>
-          <w:sz w:val="20"/>
-          <w:szCs w:val="20"/>
-        </w:rPr>
-        <w:t>primary_key</w:t>
-      </w:r>
-      <w:proofErr w:type="spellEnd"/>
-      <w:r>
-        <w:rPr>
-          <w:rFonts w:ascii="Consolas" w:eastAsia="Times New Roman" w:hAnsi="Consolas" w:cs="Courier New"/>
-          <w:color w:val="A9B7C6"/>
-          <w:sz w:val="20"/>
-          <w:szCs w:val="20"/>
-        </w:rPr>
-        <w:t>=</w:t>
-      </w:r>
-      <w:r>
-        <w:rPr>
-          <w:rFonts w:ascii="Consolas" w:eastAsia="Times New Roman" w:hAnsi="Consolas" w:cs="Courier New"/>
-          <w:color w:val="CC7832"/>
-          <w:sz w:val="20"/>
-          <w:szCs w:val="20"/>
-        </w:rPr>
-        <w:t>True</w:t>
-      </w:r>
-      <w:r>
-        <w:rPr>
-          <w:rFonts w:ascii="Consolas" w:eastAsia="Times New Roman" w:hAnsi="Consolas" w:cs="Courier New"/>
-          <w:color w:val="A9B7C6"/>
-          <w:sz w:val="20"/>
-          <w:szCs w:val="20"/>
-        </w:rPr>
-        <w:t>)</w:t>
+        <w:t xml:space="preserve"> = Column(Date)</w:t>
       </w:r>
       <w:r>
         <w:rPr>
@@ -801,7 +1099,7 @@
           <w:sz w:val="20"/>
           <w:szCs w:val="20"/>
         </w:rPr>
-        <w:t>search_keyword_list</w:t>
+        <w:t>iss_pk</w:t>
       </w:r>
       <w:proofErr w:type="spellEnd"/>
       <w:r>
@@ -811,7 +1109,54 @@
           <w:sz w:val="20"/>
           <w:szCs w:val="20"/>
         </w:rPr>
-        <w:t xml:space="preserve"> = Column(String)</w:t>
+        <w:t xml:space="preserve"> = Column(Integer</w:t>
+      </w:r>
+      <w:r>
+        <w:rPr>
+          <w:rFonts w:ascii="Consolas" w:eastAsia="Times New Roman" w:hAnsi="Consolas" w:cs="Courier New"/>
+          <w:color w:val="CC7832"/>
+          <w:sz w:val="20"/>
+          <w:szCs w:val="20"/>
+        </w:rPr>
+        <w:t xml:space="preserve">, </w:t>
+      </w:r>
+      <w:proofErr w:type="spellStart"/>
+      <w:r>
+        <w:rPr>
+          <w:rFonts w:ascii="Consolas" w:eastAsia="Times New Roman" w:hAnsi="Consolas" w:cs="Courier New"/>
+          <w:color w:val="AA4926"/>
+          <w:sz w:val="20"/>
+          <w:szCs w:val="20"/>
+        </w:rPr>
+        <w:t>primary_key</w:t>
+      </w:r>
+      <w:proofErr w:type="spellEnd"/>
+      <w:r>
+        <w:rPr>
+          <w:rFonts w:ascii="Consolas" w:eastAsia="Times New Roman" w:hAnsi="Consolas" w:cs="Courier New"/>
+          <w:color w:val="A9B7C6"/>
+          <w:sz w:val="20"/>
+          <w:szCs w:val="20"/>
+        </w:rPr>
+        <w:t>=</w:t>
+      </w:r>
+      <w:r>
+        <w:rPr>
+          <w:rFonts w:ascii="Consolas" w:eastAsia="Times New Roman" w:hAnsi="Consolas" w:cs="Courier New"/>
+          <w:color w:val="CC7832"/>
+          <w:sz w:val="20"/>
+          <w:szCs w:val="20"/>
+        </w:rPr>
+        <w:t>True</w:t>
+      </w:r>
+      <w:r>
+        <w:rPr>
+          <w:rFonts w:ascii="Consolas" w:eastAsia="Times New Roman" w:hAnsi="Consolas" w:cs="Courier New"/>
+          <w:color w:val="A9B7C6"/>
+          <w:sz w:val="20"/>
+          <w:szCs w:val="20"/>
+        </w:rPr>
+        <w:t>)</w:t>
       </w:r>
       <w:r>
         <w:rPr>
@@ -831,7 +1176,7 @@
           <w:sz w:val="20"/>
           <w:szCs w:val="20"/>
         </w:rPr>
-        <w:t>search_zip_code</w:t>
+        <w:t>search_completed</w:t>
       </w:r>
       <w:proofErr w:type="spellEnd"/>
       <w:r>
@@ -841,7 +1186,7 @@
           <w:sz w:val="20"/>
           <w:szCs w:val="20"/>
         </w:rPr>
-        <w:t xml:space="preserve"> = Column(String)</w:t>
+        <w:t xml:space="preserve"> = Column(Boolean)</w:t>
       </w:r>
       <w:r>
         <w:rPr>
@@ -861,7 +1206,7 @@
           <w:sz w:val="20"/>
           <w:szCs w:val="20"/>
         </w:rPr>
-        <w:t>creation_date</w:t>
+        <w:t>search_keyword_list</w:t>
       </w:r>
       <w:proofErr w:type="spellEnd"/>
       <w:r>
@@ -871,7 +1216,7 @@
           <w:sz w:val="20"/>
           <w:szCs w:val="20"/>
         </w:rPr>
-        <w:t xml:space="preserve"> = Column(Date)</w:t>
+        <w:t xml:space="preserve"> = Column(String)</w:t>
       </w:r>
       <w:r>
         <w:rPr>
@@ -891,7 +1236,7 @@
           <w:sz w:val="20"/>
           <w:szCs w:val="20"/>
         </w:rPr>
-        <w:t>search_completed</w:t>
+        <w:t>search_run_date</w:t>
       </w:r>
       <w:proofErr w:type="spellEnd"/>
       <w:r>
@@ -901,7 +1246,27 @@
           <w:sz w:val="20"/>
           <w:szCs w:val="20"/>
         </w:rPr>
-        <w:t xml:space="preserve"> = Column(Boolean)</w:t>
+        <w:t xml:space="preserve"> = Column(</w:t>
+      </w:r>
+      <w:proofErr w:type="spellStart"/>
+      <w:r>
+        <w:rPr>
+          <w:rFonts w:ascii="Consolas" w:eastAsia="Times New Roman" w:hAnsi="Consolas" w:cs="Courier New"/>
+          <w:color w:val="A9B7C6"/>
+          <w:sz w:val="20"/>
+          <w:szCs w:val="20"/>
+        </w:rPr>
+        <w:t>DateTime</w:t>
+      </w:r>
+      <w:proofErr w:type="spellEnd"/>
+      <w:r>
+        <w:rPr>
+          <w:rFonts w:ascii="Consolas" w:eastAsia="Times New Roman" w:hAnsi="Consolas" w:cs="Courier New"/>
+          <w:color w:val="A9B7C6"/>
+          <w:sz w:val="20"/>
+          <w:szCs w:val="20"/>
+        </w:rPr>
+        <w:t>)</w:t>
       </w:r>
       <w:r>
         <w:rPr>
@@ -921,7 +1286,7 @@
           <w:sz w:val="20"/>
           <w:szCs w:val="20"/>
         </w:rPr>
-        <w:t>search_run_date</w:t>
+        <w:t>search_zip_code</w:t>
       </w:r>
       <w:proofErr w:type="spellEnd"/>
       <w:r>
@@ -931,98 +1296,67 @@
           <w:sz w:val="20"/>
           <w:szCs w:val="20"/>
         </w:rPr>
-        <w:t xml:space="preserve"> = Column(Date)</w:t>
-      </w:r>
-    </w:p>
-    <w:p/>
-    <w:p/>
-    <w:p>
-      <w:r>
-        <w:t xml:space="preserve">I run a query to find everything where search completed = </w:t>
-      </w:r>
-      <w:proofErr w:type="gramStart"/>
-      <w:r>
-        <w:t>False, and</w:t>
-      </w:r>
-      <w:proofErr w:type="gramEnd"/>
-      <w:r>
-        <w:t xml:space="preserve"> iterate that through each result and call the search function. </w:t>
-      </w:r>
-    </w:p>
-    <w:p>
-      <w:r>
-        <w:t xml:space="preserve">Now as of 9/10 I’m using a pseudo function which just prints out the data and asks the user if the search ran or not hypothetically. IT returns a Search object MODIFIED back to the calling </w:t>
-      </w:r>
-      <w:proofErr w:type="gramStart"/>
-      <w:r>
-        <w:t>loop ,</w:t>
-      </w:r>
-      <w:proofErr w:type="gramEnd"/>
-      <w:r>
-        <w:t xml:space="preserve"> where it’s modified by </w:t>
-      </w:r>
-      <w:proofErr w:type="spellStart"/>
-      <w:r>
-        <w:t>SQLA</w:t>
-      </w:r>
-      <w:r>
-        <w:t>alc</w:t>
-      </w:r>
-      <w:r>
-        <w:t>h</w:t>
-      </w:r>
-      <w:r>
-        <w:t>e</w:t>
-      </w:r>
-      <w:r>
-        <w:t>my</w:t>
-      </w:r>
-      <w:proofErr w:type="spellEnd"/>
-      <w:r>
-        <w:t>.</w:t>
+        <w:t xml:space="preserve"> = Column(String)</w:t>
       </w:r>
     </w:p>
     <w:p/>
     <w:p>
-      <w:pPr>
-        <w:rPr>
-          <w:vertAlign w:val="subscript"/>
-        </w:rPr>
-      </w:pPr>
-      <w:r>
-        <w:t xml:space="preserve">At the end I commit and close the session. Because it’s a horrible thing to leave a session open. </w:t>
+      <w:r>
+        <w:t xml:space="preserve">I run a query to find everything where search completed = </w:t>
+      </w:r>
+      <w:proofErr w:type="gramStart"/>
+      <w:r>
+        <w:t xml:space="preserve">False, </w:t>
+      </w:r>
+      <w:r>
+        <w:t xml:space="preserve"> </w:t>
+      </w:r>
+      <w:r>
+        <w:t>and</w:t>
+      </w:r>
+      <w:proofErr w:type="gramEnd"/>
+      <w:r>
+        <w:t xml:space="preserve"> iterate that through each result and call the search function. </w:t>
       </w:r>
     </w:p>
     <w:p>
       <w:pPr>
-        <w:pStyle w:val="Heading2"/>
-      </w:pPr>
-      <w:r>
-        <w:t xml:space="preserve">Generating a list of results </w:t>
+        <w:rPr>
+          <w:vertAlign w:val="subscript"/>
+        </w:rPr>
+      </w:pPr>
+      <w:r>
+        <w:t xml:space="preserve">At the end I commit and close the session. Because it’s a horrible thing to leave a session open. </w:t>
       </w:r>
     </w:p>
     <w:p>
-      <w:r>
-        <w:t xml:space="preserve">Is done by the function </w:t>
-      </w:r>
-      <w:r>
-        <w:rPr>
-          <w:highlight w:val="green"/>
-        </w:rPr>
-        <w:t>indeed_search_function.py</w:t>
-      </w:r>
-      <w:r>
-        <w:t xml:space="preserve">. </w:t>
-      </w:r>
-      <w:r>
-        <w:t xml:space="preserve"> </w:t>
+      <w:pPr>
+        <w:pStyle w:val="Heading2"/>
+      </w:pPr>
+      <w:r>
+        <w:t xml:space="preserve">Building a table of search results. </w:t>
       </w:r>
     </w:p>
     <w:p>
-      <w:bookmarkStart w:id="0" w:name="_GoBack"/>
-      <w:bookmarkEnd w:id="0"/>
+      <w:r>
+        <w:t xml:space="preserve">Building a table of search </w:t>
+      </w:r>
+      <w:r>
+        <w:t>results</w:t>
+      </w:r>
+      <w:r>
+        <w:t xml:space="preserve"> done by the function </w:t>
+      </w:r>
+      <w:r>
+        <w:rPr>
+          <w:highlight w:val="green"/>
+        </w:rPr>
+        <w:t>indeed_search_function.py</w:t>
+      </w:r>
+      <w:r>
+        <w:t xml:space="preserve">.  </w:t>
+      </w:r>
     </w:p>
-    <w:p/>
     <w:tbl>
       <w:tblPr>
         <w:tblStyle w:val="TableGrid"/>
@@ -1030,14 +1364,14 @@
         <w:tblLook w:val="04A0" w:firstRow="1" w:lastRow="0" w:firstColumn="1" w:lastColumn="0" w:noHBand="0" w:noVBand="1"/>
       </w:tblPr>
       <w:tblGrid>
-        <w:gridCol w:w="2027"/>
-        <w:gridCol w:w="1388"/>
-        <w:gridCol w:w="5935"/>
+        <w:gridCol w:w="2024"/>
+        <w:gridCol w:w="1446"/>
+        <w:gridCol w:w="5880"/>
       </w:tblGrid>
       <w:tr>
         <w:tc>
           <w:tcPr>
-            <w:tcW w:w="2027" w:type="dxa"/>
+            <w:tcW w:w="2024" w:type="dxa"/>
             <w:shd w:val="clear" w:color="auto" w:fill="002060"/>
           </w:tcPr>
           <w:p>
@@ -1060,7 +1394,7 @@
         </w:tc>
         <w:tc>
           <w:tcPr>
-            <w:tcW w:w="1388" w:type="dxa"/>
+            <w:tcW w:w="1446" w:type="dxa"/>
             <w:shd w:val="clear" w:color="auto" w:fill="002060"/>
           </w:tcPr>
           <w:p>
@@ -1083,7 +1417,7 @@
         </w:tc>
         <w:tc>
           <w:tcPr>
-            <w:tcW w:w="5935" w:type="dxa"/>
+            <w:tcW w:w="5880" w:type="dxa"/>
             <w:shd w:val="clear" w:color="auto" w:fill="002060"/>
           </w:tcPr>
           <w:p>
@@ -1108,44 +1442,36 @@
       <w:tr>
         <w:tc>
           <w:tcPr>
-            <w:tcW w:w="2027" w:type="dxa"/>
-          </w:tcPr>
-          <w:p>
-            <w:proofErr w:type="spellStart"/>
-            <w:r>
-              <w:t>guid</w:t>
-            </w:r>
-            <w:proofErr w:type="spellEnd"/>
-            <w:r>
-              <w:t xml:space="preserve"> </w:t>
-            </w:r>
-          </w:p>
-        </w:tc>
-        <w:tc>
-          <w:tcPr>
-            <w:tcW w:w="1388" w:type="dxa"/>
-          </w:tcPr>
-          <w:p>
-            <w:r>
-              <w:t>Object</w:t>
-            </w:r>
-          </w:p>
-        </w:tc>
-        <w:tc>
-          <w:tcPr>
-            <w:tcW w:w="5935" w:type="dxa"/>
-          </w:tcPr>
-          <w:p>
-            <w:r>
-              <w:t xml:space="preserve">The </w:t>
-            </w:r>
-            <w:proofErr w:type="spellStart"/>
-            <w:r>
-              <w:t>guid</w:t>
-            </w:r>
-            <w:proofErr w:type="spellEnd"/>
-            <w:r>
-              <w:t xml:space="preserve"> is a unique id assigned to a job by indeed</w:t>
+            <w:tcW w:w="2024" w:type="dxa"/>
+          </w:tcPr>
+          <w:p>
+            <w:r>
+              <w:t xml:space="preserve">company              </w:t>
+            </w:r>
+          </w:p>
+        </w:tc>
+        <w:tc>
+          <w:tcPr>
+            <w:tcW w:w="1446" w:type="dxa"/>
+          </w:tcPr>
+          <w:p>
+            <w:proofErr w:type="gramStart"/>
+            <w:r>
+              <w:t>VARCHAR(</w:t>
+            </w:r>
+            <w:proofErr w:type="gramEnd"/>
+            <w:r>
+              <w:t>64)</w:t>
+            </w:r>
+          </w:p>
+        </w:tc>
+        <w:tc>
+          <w:tcPr>
+            <w:tcW w:w="5880" w:type="dxa"/>
+          </w:tcPr>
+          <w:p>
+            <w:r>
+              <w:t xml:space="preserve">The extracted company. </w:t>
             </w:r>
           </w:p>
         </w:tc>
@@ -1153,17 +1479,17 @@
       <w:tr>
         <w:tc>
           <w:tcPr>
-            <w:tcW w:w="2027" w:type="dxa"/>
-          </w:tcPr>
-          <w:p>
-            <w:r>
-              <w:t xml:space="preserve">job_title_row         </w:t>
-            </w:r>
-          </w:p>
-        </w:tc>
-        <w:tc>
-          <w:tcPr>
-            <w:tcW w:w="1388" w:type="dxa"/>
+            <w:tcW w:w="2024" w:type="dxa"/>
+          </w:tcPr>
+          <w:p>
+            <w:r>
+              <w:t xml:space="preserve">extracted_url </w:t>
+            </w:r>
+          </w:p>
+        </w:tc>
+        <w:tc>
+          <w:tcPr>
+            <w:tcW w:w="1446" w:type="dxa"/>
           </w:tcPr>
           <w:p>
             <w:r>
@@ -1173,11 +1499,11 @@
         </w:tc>
         <w:tc>
           <w:tcPr>
-            <w:tcW w:w="5935" w:type="dxa"/>
-          </w:tcPr>
-          <w:p>
-            <w:r>
-              <w:t xml:space="preserve">This group of data resides in one tag under the title header. Consists usually of Job Title – Company – Location. </w:t>
+            <w:tcW w:w="5880" w:type="dxa"/>
+          </w:tcPr>
+          <w:p>
+            <w:r>
+              <w:t>The URL with only the essential information to retrieve the job found. No external tracking</w:t>
             </w:r>
           </w:p>
         </w:tc>
@@ -1185,31 +1511,49 @@
       <w:tr>
         <w:tc>
           <w:tcPr>
-            <w:tcW w:w="2027" w:type="dxa"/>
-          </w:tcPr>
-          <w:p>
-            <w:r>
-              <w:t xml:space="preserve">real_job_title        </w:t>
-            </w:r>
-          </w:p>
-        </w:tc>
-        <w:tc>
-          <w:tcPr>
-            <w:tcW w:w="1388" w:type="dxa"/>
-          </w:tcPr>
-          <w:p>
-            <w:r>
-              <w:t>Object</w:t>
-            </w:r>
-          </w:p>
-        </w:tc>
-        <w:tc>
-          <w:tcPr>
-            <w:tcW w:w="5935" w:type="dxa"/>
-          </w:tcPr>
-          <w:p>
-            <w:r>
-              <w:t>This is the result of splitting before the first hyphen.</w:t>
+            <w:tcW w:w="2024" w:type="dxa"/>
+          </w:tcPr>
+          <w:p>
+            <w:proofErr w:type="spellStart"/>
+            <w:r>
+              <w:t>guid</w:t>
+            </w:r>
+            <w:proofErr w:type="spellEnd"/>
+            <w:r>
+              <w:t xml:space="preserve"> </w:t>
+            </w:r>
+          </w:p>
+        </w:tc>
+        <w:tc>
+          <w:tcPr>
+            <w:tcW w:w="1446" w:type="dxa"/>
+          </w:tcPr>
+          <w:p>
+            <w:proofErr w:type="gramStart"/>
+            <w:r>
+              <w:t>VARCHAR(</w:t>
+            </w:r>
+            <w:proofErr w:type="gramEnd"/>
+            <w:r>
+              <w:t>32)</w:t>
+            </w:r>
+          </w:p>
+        </w:tc>
+        <w:tc>
+          <w:tcPr>
+            <w:tcW w:w="5880" w:type="dxa"/>
+          </w:tcPr>
+          <w:p>
+            <w:r>
+              <w:t xml:space="preserve">The </w:t>
+            </w:r>
+            <w:proofErr w:type="spellStart"/>
+            <w:r>
+              <w:t>guid</w:t>
+            </w:r>
+            <w:proofErr w:type="spellEnd"/>
+            <w:r>
+              <w:t xml:space="preserve"> is a unique id assigned to a job by indeed</w:t>
             </w:r>
           </w:p>
         </w:tc>
@@ -1217,31 +1561,33 @@
       <w:tr>
         <w:tc>
           <w:tcPr>
-            <w:tcW w:w="2027" w:type="dxa"/>
-          </w:tcPr>
-          <w:p>
-            <w:r>
-              <w:t xml:space="preserve">company              </w:t>
-            </w:r>
-          </w:p>
-        </w:tc>
-        <w:tc>
-          <w:tcPr>
-            <w:tcW w:w="1388" w:type="dxa"/>
-          </w:tcPr>
-          <w:p>
-            <w:r>
-              <w:t>Object</w:t>
-            </w:r>
-          </w:p>
-        </w:tc>
-        <w:tc>
-          <w:tcPr>
-            <w:tcW w:w="5935" w:type="dxa"/>
-          </w:tcPr>
-          <w:p>
-            <w:r>
-              <w:t>The second split on the hyphen</w:t>
+            <w:tcW w:w="2024" w:type="dxa"/>
+          </w:tcPr>
+          <w:p>
+            <w:proofErr w:type="spellStart"/>
+            <w:r>
+              <w:t>Irs_pk</w:t>
+            </w:r>
+            <w:proofErr w:type="spellEnd"/>
+          </w:p>
+        </w:tc>
+        <w:tc>
+          <w:tcPr>
+            <w:tcW w:w="1446" w:type="dxa"/>
+          </w:tcPr>
+          <w:p>
+            <w:r>
+              <w:t>Serial(int)</w:t>
+            </w:r>
+          </w:p>
+        </w:tc>
+        <w:tc>
+          <w:tcPr>
+            <w:tcW w:w="5880" w:type="dxa"/>
+          </w:tcPr>
+          <w:p>
+            <w:r>
+              <w:t>The Primary Key for the results</w:t>
             </w:r>
           </w:p>
         </w:tc>
@@ -1249,31 +1595,41 @@
       <w:tr>
         <w:tc>
           <w:tcPr>
-            <w:tcW w:w="2027" w:type="dxa"/>
-          </w:tcPr>
-          <w:p>
-            <w:r>
-              <w:t xml:space="preserve">in_location_zip   </w:t>
-            </w:r>
-          </w:p>
-        </w:tc>
-        <w:tc>
-          <w:tcPr>
-            <w:tcW w:w="1388" w:type="dxa"/>
-          </w:tcPr>
-          <w:p>
-            <w:r>
-              <w:t>Object</w:t>
-            </w:r>
-          </w:p>
-        </w:tc>
-        <w:tc>
-          <w:tcPr>
-            <w:tcW w:w="5935" w:type="dxa"/>
-          </w:tcPr>
-          <w:p>
-            <w:r>
-              <w:t>The third split on the hyphen.</w:t>
+            <w:tcW w:w="2024" w:type="dxa"/>
+          </w:tcPr>
+          <w:p>
+            <w:proofErr w:type="spellStart"/>
+            <w:r>
+              <w:t>Iss_pk</w:t>
+            </w:r>
+            <w:proofErr w:type="spellEnd"/>
+          </w:p>
+        </w:tc>
+        <w:tc>
+          <w:tcPr>
+            <w:tcW w:w="1446" w:type="dxa"/>
+          </w:tcPr>
+          <w:p>
+            <w:r>
+              <w:t>Integer</w:t>
+            </w:r>
+          </w:p>
+        </w:tc>
+        <w:tc>
+          <w:tcPr>
+            <w:tcW w:w="5880" w:type="dxa"/>
+          </w:tcPr>
+          <w:p>
+            <w:r>
+              <w:t xml:space="preserve">This is the foreign key to table indeed search </w:t>
+            </w:r>
+            <w:proofErr w:type="gramStart"/>
+            <w:r>
+              <w:t>set</w:t>
+            </w:r>
+            <w:proofErr w:type="gramEnd"/>
+            <w:r>
+              <w:t xml:space="preserve"> so we know which search created these results. </w:t>
             </w:r>
           </w:p>
         </w:tc>
@@ -1281,78 +1637,69 @@
       <w:tr>
         <w:tc>
           <w:tcPr>
-            <w:tcW w:w="2027" w:type="dxa"/>
-          </w:tcPr>
-          <w:p>
-            <w:proofErr w:type="spellStart"/>
-            <w:r>
-              <w:t>Listing_</w:t>
-            </w:r>
-            <w:r>
-              <w:t>source</w:t>
-            </w:r>
-            <w:proofErr w:type="spellEnd"/>
-          </w:p>
-        </w:tc>
-        <w:tc>
-          <w:tcPr>
-            <w:tcW w:w="1388" w:type="dxa"/>
-          </w:tcPr>
-          <w:p>
-            <w:r>
-              <w:t>Object</w:t>
-            </w:r>
-          </w:p>
-        </w:tc>
-        <w:tc>
-          <w:tcPr>
-            <w:tcW w:w="5935" w:type="dxa"/>
-          </w:tcPr>
-          <w:p>
-            <w:r>
-              <w:t xml:space="preserve">Not captured at this time </w:t>
-            </w:r>
-          </w:p>
+            <w:tcW w:w="2024" w:type="dxa"/>
+          </w:tcPr>
+          <w:p>
+            <w:r>
+              <w:t>Job_title_row</w:t>
+            </w:r>
+          </w:p>
+        </w:tc>
+        <w:tc>
+          <w:tcPr>
+            <w:tcW w:w="1446" w:type="dxa"/>
+          </w:tcPr>
+          <w:p>
+            <w:r>
+              <w:t>Text</w:t>
+            </w:r>
+          </w:p>
+        </w:tc>
+        <w:tc>
+          <w:tcPr>
+            <w:tcW w:w="5880" w:type="dxa"/>
+          </w:tcPr>
+          <w:p>
+            <w:proofErr w:type="gramStart"/>
+            <w:r>
+              <w:t>All of</w:t>
+            </w:r>
+            <w:proofErr w:type="gramEnd"/>
+            <w:r>
+              <w:t xml:space="preserve"> the information in the title line of indeed</w:t>
+            </w:r>
+          </w:p>
+          <w:p/>
         </w:tc>
       </w:tr>
       <w:tr>
         <w:tc>
           <w:tcPr>
-            <w:tcW w:w="2027" w:type="dxa"/>
-          </w:tcPr>
-          <w:p>
-            <w:r>
-              <w:t xml:space="preserve">publish_date </w:t>
-            </w:r>
-          </w:p>
-        </w:tc>
-        <w:tc>
-          <w:tcPr>
-            <w:tcW w:w="1388" w:type="dxa"/>
-          </w:tcPr>
-          <w:p>
-            <w:r>
-              <w:t>Object</w:t>
-            </w:r>
-          </w:p>
-        </w:tc>
-        <w:tc>
-          <w:tcPr>
-            <w:tcW w:w="5935" w:type="dxa"/>
-          </w:tcPr>
-          <w:p>
-            <w:r>
-              <w:t>An unparsed date time string (</w:t>
-            </w:r>
-            <w:r>
-              <w:rPr>
-                <w:rFonts w:ascii="Calibri" w:hAnsi="Calibri" w:cs="Calibri"/>
-                <w:color w:val="000000"/>
-              </w:rPr>
-              <w:t>Tue, 06 Aug 2019 04:21:46 GMT</w:t>
-            </w:r>
-            <w:r>
-              <w:t>)</w:t>
+            <w:tcW w:w="2024" w:type="dxa"/>
+          </w:tcPr>
+          <w:p>
+            <w:r>
+              <w:t xml:space="preserve">lat               </w:t>
+            </w:r>
+          </w:p>
+        </w:tc>
+        <w:tc>
+          <w:tcPr>
+            <w:tcW w:w="1446" w:type="dxa"/>
+          </w:tcPr>
+          <w:p>
+            <w:r>
+              <w:t>Float64</w:t>
+            </w:r>
+          </w:p>
+        </w:tc>
+        <w:tc>
+          <w:tcPr>
+            <w:tcW w:w="5880" w:type="dxa"/>
+          </w:tcPr>
+          <w:p>
+            <w:r>
+              <w:t>Latitude from the listing</w:t>
             </w:r>
           </w:p>
         </w:tc>
@@ -1360,39 +1707,40 @@
       <w:tr>
         <w:tc>
           <w:tcPr>
-            <w:tcW w:w="2027" w:type="dxa"/>
-          </w:tcPr>
-          <w:p>
-            <w:r>
-              <w:t>short_description</w:t>
-            </w:r>
-          </w:p>
-        </w:tc>
-        <w:tc>
-          <w:tcPr>
-            <w:tcW w:w="1388" w:type="dxa"/>
-          </w:tcPr>
-          <w:p>
-            <w:r>
-              <w:t>Object</w:t>
-            </w:r>
-          </w:p>
-        </w:tc>
-        <w:tc>
-          <w:tcPr>
-            <w:tcW w:w="5935" w:type="dxa"/>
-          </w:tcPr>
-          <w:p>
-            <w:r>
-              <w:t xml:space="preserve">The </w:t>
-            </w:r>
-            <w:proofErr w:type="gramStart"/>
-            <w:r>
-              <w:t>one line</w:t>
-            </w:r>
-            <w:proofErr w:type="gramEnd"/>
-            <w:r>
-              <w:t xml:space="preserve"> description from the search results. </w:t>
+            <w:tcW w:w="2024" w:type="dxa"/>
+          </w:tcPr>
+          <w:p>
+            <w:r>
+              <w:t>l</w:t>
+            </w:r>
+            <w:r>
+              <w:t>ong</w:t>
+            </w:r>
+            <w:r>
+              <w:t>itude</w:t>
+            </w:r>
+            <w:r>
+              <w:t xml:space="preserve">                 </w:t>
+            </w:r>
+          </w:p>
+        </w:tc>
+        <w:tc>
+          <w:tcPr>
+            <w:tcW w:w="1446" w:type="dxa"/>
+          </w:tcPr>
+          <w:p>
+            <w:r>
+              <w:t>Float64</w:t>
+            </w:r>
+          </w:p>
+        </w:tc>
+        <w:tc>
+          <w:tcPr>
+            <w:tcW w:w="5880" w:type="dxa"/>
+          </w:tcPr>
+          <w:p>
+            <w:r>
+              <w:t>Longitude from the listing</w:t>
             </w:r>
           </w:p>
         </w:tc>
@@ -1400,31 +1748,31 @@
       <w:tr>
         <w:tc>
           <w:tcPr>
-            <w:tcW w:w="2027" w:type="dxa"/>
-          </w:tcPr>
-          <w:p>
-            <w:r>
-              <w:t xml:space="preserve">lat               </w:t>
-            </w:r>
-          </w:p>
-        </w:tc>
-        <w:tc>
-          <w:tcPr>
-            <w:tcW w:w="1388" w:type="dxa"/>
-          </w:tcPr>
-          <w:p>
-            <w:r>
-              <w:t>Float64</w:t>
-            </w:r>
-          </w:p>
-        </w:tc>
-        <w:tc>
-          <w:tcPr>
-            <w:tcW w:w="5935" w:type="dxa"/>
-          </w:tcPr>
-          <w:p>
-            <w:r>
-              <w:t>Latitude from the listing</w:t>
+            <w:tcW w:w="2024" w:type="dxa"/>
+          </w:tcPr>
+          <w:p>
+            <w:r>
+              <w:t>publish_date</w:t>
+            </w:r>
+          </w:p>
+        </w:tc>
+        <w:tc>
+          <w:tcPr>
+            <w:tcW w:w="1446" w:type="dxa"/>
+          </w:tcPr>
+          <w:p>
+            <w:r>
+              <w:t>Timestamp</w:t>
+            </w:r>
+          </w:p>
+        </w:tc>
+        <w:tc>
+          <w:tcPr>
+            <w:tcW w:w="5880" w:type="dxa"/>
+          </w:tcPr>
+          <w:p>
+            <w:r>
+              <w:t>The derived timestamp from which it was published.</w:t>
             </w:r>
           </w:p>
         </w:tc>
@@ -1432,82 +1780,7 @@
       <w:tr>
         <w:tc>
           <w:tcPr>
-            <w:tcW w:w="2027" w:type="dxa"/>
-          </w:tcPr>
-          <w:p>
-            <w:r>
-              <w:t xml:space="preserve">L </w:t>
-            </w:r>
-            <w:proofErr w:type="spellStart"/>
-            <w:r>
-              <w:t>ong</w:t>
-            </w:r>
-            <w:r>
-              <w:t>itude</w:t>
-            </w:r>
-            <w:proofErr w:type="spellEnd"/>
-            <w:r>
-              <w:t xml:space="preserve">                 </w:t>
-            </w:r>
-          </w:p>
-        </w:tc>
-        <w:tc>
-          <w:tcPr>
-            <w:tcW w:w="1388" w:type="dxa"/>
-          </w:tcPr>
-          <w:p>
-            <w:r>
-              <w:t>Float64</w:t>
-            </w:r>
-          </w:p>
-        </w:tc>
-        <w:tc>
-          <w:tcPr>
-            <w:tcW w:w="5935" w:type="dxa"/>
-          </w:tcPr>
-          <w:p>
-            <w:r>
-              <w:t>Longitude from the listing</w:t>
-            </w:r>
-          </w:p>
-        </w:tc>
-      </w:tr>
-      <w:tr>
-        <w:tc>
-          <w:tcPr>
-            <w:tcW w:w="2027" w:type="dxa"/>
-          </w:tcPr>
-          <w:p>
-            <w:r>
-              <w:t xml:space="preserve">extracted_url </w:t>
-            </w:r>
-          </w:p>
-        </w:tc>
-        <w:tc>
-          <w:tcPr>
-            <w:tcW w:w="1388" w:type="dxa"/>
-          </w:tcPr>
-          <w:p>
-            <w:r>
-              <w:t>Object</w:t>
-            </w:r>
-          </w:p>
-        </w:tc>
-        <w:tc>
-          <w:tcPr>
-            <w:tcW w:w="5935" w:type="dxa"/>
-          </w:tcPr>
-          <w:p>
-            <w:r>
-              <w:t>The URL with only the essential information to retrieve the job found. No external tracking</w:t>
-            </w:r>
-          </w:p>
-        </w:tc>
-      </w:tr>
-      <w:tr>
-        <w:tc>
-          <w:tcPr>
-            <w:tcW w:w="2027" w:type="dxa"/>
+            <w:tcW w:w="2024" w:type="dxa"/>
           </w:tcPr>
           <w:p>
             <w:r>
@@ -1517,7 +1790,7 @@
         </w:tc>
         <w:tc>
           <w:tcPr>
-            <w:tcW w:w="1388" w:type="dxa"/>
+            <w:tcW w:w="1446" w:type="dxa"/>
           </w:tcPr>
           <w:p>
             <w:r>
@@ -1527,30 +1800,421 @@
         </w:tc>
         <w:tc>
           <w:tcPr>
-            <w:tcW w:w="5935" w:type="dxa"/>
-          </w:tcPr>
-          <w:p>
-            <w:r>
-              <w:t xml:space="preserve">A flag created as false and to be used in the future to be see to positive when the job has been </w:t>
-            </w:r>
-            <w:proofErr w:type="spellStart"/>
-            <w:r>
-              <w:t>scraped</w:t>
-            </w:r>
-            <w:proofErr w:type="spellEnd"/>
-            <w:r>
-              <w:t xml:space="preserve">. </w:t>
+            <w:tcW w:w="5880" w:type="dxa"/>
+          </w:tcPr>
+          <w:p>
+            <w:r>
+              <w:t>The flag which is flipped to True when a job is scraped</w:t>
             </w:r>
           </w:p>
         </w:tc>
       </w:tr>
     </w:tbl>
+    <w:p/>
+    <w:p>
+      <w:r>
+        <w:t xml:space="preserve">The class </w:t>
+      </w:r>
+      <w:proofErr w:type="spellStart"/>
+      <w:r>
+        <w:t>Rezult</w:t>
+      </w:r>
+      <w:proofErr w:type="spellEnd"/>
+      <w:r>
+        <w:t xml:space="preserve"> creates a </w:t>
+      </w:r>
+      <w:proofErr w:type="spellStart"/>
+      <w:r>
+        <w:t>sql_Alchemy</w:t>
+      </w:r>
+      <w:proofErr w:type="spellEnd"/>
+      <w:r>
+        <w:t xml:space="preserve"> structure Mirroring this table</w:t>
+      </w:r>
+    </w:p>
+    <w:p>
+      <w:pPr>
+        <w:shd w:val="clear" w:color="auto" w:fill="2B2B2B"/>
+        <w:tabs>
+          <w:tab w:val="left" w:pos="916"/>
+          <w:tab w:val="left" w:pos="1832"/>
+          <w:tab w:val="left" w:pos="2748"/>
+          <w:tab w:val="left" w:pos="3664"/>
+          <w:tab w:val="left" w:pos="4580"/>
+          <w:tab w:val="left" w:pos="5496"/>
+          <w:tab w:val="left" w:pos="6412"/>
+          <w:tab w:val="left" w:pos="7328"/>
+          <w:tab w:val="left" w:pos="8244"/>
+          <w:tab w:val="left" w:pos="9160"/>
+          <w:tab w:val="left" w:pos="10076"/>
+          <w:tab w:val="left" w:pos="10992"/>
+          <w:tab w:val="left" w:pos="11908"/>
+          <w:tab w:val="left" w:pos="12824"/>
+          <w:tab w:val="left" w:pos="13740"/>
+          <w:tab w:val="left" w:pos="14656"/>
+        </w:tabs>
+        <w:spacing w:after="0" w:line="240" w:lineRule="auto"/>
+        <w:rPr>
+          <w:rFonts w:ascii="Consolas" w:eastAsia="Times New Roman" w:hAnsi="Consolas" w:cs="Courier New"/>
+          <w:color w:val="A9B7C6"/>
+          <w:sz w:val="20"/>
+          <w:szCs w:val="20"/>
+        </w:rPr>
+      </w:pPr>
+      <w:r>
+        <w:rPr>
+          <w:rFonts w:ascii="Consolas" w:eastAsia="Times New Roman" w:hAnsi="Consolas" w:cs="Courier New"/>
+          <w:color w:val="CC7832"/>
+          <w:sz w:val="20"/>
+          <w:szCs w:val="20"/>
+        </w:rPr>
+        <w:t xml:space="preserve">class </w:t>
+      </w:r>
+      <w:proofErr w:type="spellStart"/>
+      <w:r>
+        <w:rPr>
+          <w:rFonts w:ascii="Consolas" w:eastAsia="Times New Roman" w:hAnsi="Consolas" w:cs="Courier New"/>
+          <w:color w:val="A9B7C6"/>
+          <w:sz w:val="20"/>
+          <w:szCs w:val="20"/>
+        </w:rPr>
+        <w:t>Rezult</w:t>
+      </w:r>
+      <w:proofErr w:type="spellEnd"/>
+      <w:r>
+        <w:rPr>
+          <w:rFonts w:ascii="Consolas" w:eastAsia="Times New Roman" w:hAnsi="Consolas" w:cs="Courier New"/>
+          <w:color w:val="A9B7C6"/>
+          <w:sz w:val="20"/>
+          <w:szCs w:val="20"/>
+        </w:rPr>
+        <w:t>(Base):</w:t>
+      </w:r>
+      <w:r>
+        <w:rPr>
+          <w:rFonts w:ascii="Consolas" w:eastAsia="Times New Roman" w:hAnsi="Consolas" w:cs="Courier New"/>
+          <w:color w:val="A9B7C6"/>
+          <w:sz w:val="20"/>
+          <w:szCs w:val="20"/>
+        </w:rPr>
+        <w:br/>
+        <w:t xml:space="preserve">    __</w:t>
+      </w:r>
+      <w:proofErr w:type="spellStart"/>
+      <w:r>
+        <w:rPr>
+          <w:rFonts w:ascii="Consolas" w:eastAsia="Times New Roman" w:hAnsi="Consolas" w:cs="Courier New"/>
+          <w:color w:val="A9B7C6"/>
+          <w:sz w:val="20"/>
+          <w:szCs w:val="20"/>
+        </w:rPr>
+        <w:t>tablename</w:t>
+      </w:r>
+      <w:proofErr w:type="spellEnd"/>
+      <w:r>
+        <w:rPr>
+          <w:rFonts w:ascii="Consolas" w:eastAsia="Times New Roman" w:hAnsi="Consolas" w:cs="Courier New"/>
+          <w:color w:val="A9B7C6"/>
+          <w:sz w:val="20"/>
+          <w:szCs w:val="20"/>
+        </w:rPr>
+        <w:t xml:space="preserve">__ = </w:t>
+      </w:r>
+      <w:r>
+        <w:rPr>
+          <w:rFonts w:ascii="Consolas" w:eastAsia="Times New Roman" w:hAnsi="Consolas" w:cs="Courier New"/>
+          <w:color w:val="6A8759"/>
+          <w:sz w:val="20"/>
+          <w:szCs w:val="20"/>
+        </w:rPr>
+        <w:t>'</w:t>
+      </w:r>
+      <w:proofErr w:type="spellStart"/>
+      <w:r>
+        <w:rPr>
+          <w:rFonts w:ascii="Consolas" w:eastAsia="Times New Roman" w:hAnsi="Consolas" w:cs="Courier New"/>
+          <w:color w:val="6A8759"/>
+          <w:sz w:val="20"/>
+          <w:szCs w:val="20"/>
+        </w:rPr>
+        <w:t>indeed_search_results</w:t>
+      </w:r>
+      <w:proofErr w:type="spellEnd"/>
+      <w:r>
+        <w:rPr>
+          <w:rFonts w:ascii="Consolas" w:eastAsia="Times New Roman" w:hAnsi="Consolas" w:cs="Courier New"/>
+          <w:color w:val="6A8759"/>
+          <w:sz w:val="20"/>
+          <w:szCs w:val="20"/>
+        </w:rPr>
+        <w:t>'</w:t>
+      </w:r>
+      <w:r>
+        <w:rPr>
+          <w:rFonts w:ascii="Consolas" w:eastAsia="Times New Roman" w:hAnsi="Consolas" w:cs="Courier New"/>
+          <w:color w:val="6A8759"/>
+          <w:sz w:val="20"/>
+          <w:szCs w:val="20"/>
+        </w:rPr>
+        <w:br/>
+        <w:t xml:space="preserve">    </w:t>
+      </w:r>
+      <w:r>
+        <w:rPr>
+          <w:rFonts w:ascii="Consolas" w:eastAsia="Times New Roman" w:hAnsi="Consolas" w:cs="Courier New"/>
+          <w:color w:val="A9B7C6"/>
+          <w:sz w:val="20"/>
+          <w:szCs w:val="20"/>
+        </w:rPr>
+        <w:t>company = Column(String)</w:t>
+      </w:r>
+      <w:r>
+        <w:rPr>
+          <w:rFonts w:ascii="Consolas" w:eastAsia="Times New Roman" w:hAnsi="Consolas" w:cs="Courier New"/>
+          <w:color w:val="A9B7C6"/>
+          <w:sz w:val="20"/>
+          <w:szCs w:val="20"/>
+        </w:rPr>
+        <w:br/>
+      </w:r>
+      <w:r>
+        <w:rPr>
+          <w:rFonts w:ascii="Consolas" w:eastAsia="Times New Roman" w:hAnsi="Consolas" w:cs="Courier New"/>
+          <w:color w:val="A9B7C6"/>
+          <w:sz w:val="20"/>
+          <w:szCs w:val="20"/>
+        </w:rPr>
+        <w:lastRenderedPageBreak/>
+        <w:t xml:space="preserve">    extracted_url = Column(String)</w:t>
+      </w:r>
+      <w:r>
+        <w:rPr>
+          <w:rFonts w:ascii="Consolas" w:eastAsia="Times New Roman" w:hAnsi="Consolas" w:cs="Courier New"/>
+          <w:color w:val="A9B7C6"/>
+          <w:sz w:val="20"/>
+          <w:szCs w:val="20"/>
+        </w:rPr>
+        <w:br/>
+        <w:t xml:space="preserve">    </w:t>
+      </w:r>
+      <w:proofErr w:type="spellStart"/>
+      <w:r>
+        <w:rPr>
+          <w:rFonts w:ascii="Consolas" w:eastAsia="Times New Roman" w:hAnsi="Consolas" w:cs="Courier New"/>
+          <w:color w:val="A9B7C6"/>
+          <w:sz w:val="20"/>
+          <w:szCs w:val="20"/>
+        </w:rPr>
+        <w:t>guid</w:t>
+      </w:r>
+      <w:proofErr w:type="spellEnd"/>
+      <w:r>
+        <w:rPr>
+          <w:rFonts w:ascii="Consolas" w:eastAsia="Times New Roman" w:hAnsi="Consolas" w:cs="Courier New"/>
+          <w:color w:val="A9B7C6"/>
+          <w:sz w:val="20"/>
+          <w:szCs w:val="20"/>
+        </w:rPr>
+        <w:t xml:space="preserve"> = Column(String)</w:t>
+      </w:r>
+      <w:r>
+        <w:rPr>
+          <w:rFonts w:ascii="Consolas" w:eastAsia="Times New Roman" w:hAnsi="Consolas" w:cs="Courier New"/>
+          <w:color w:val="A9B7C6"/>
+          <w:sz w:val="20"/>
+          <w:szCs w:val="20"/>
+        </w:rPr>
+        <w:br/>
+        <w:t xml:space="preserve">    </w:t>
+      </w:r>
+      <w:proofErr w:type="spellStart"/>
+      <w:r>
+        <w:rPr>
+          <w:rFonts w:ascii="Consolas" w:eastAsia="Times New Roman" w:hAnsi="Consolas" w:cs="Courier New"/>
+          <w:color w:val="A9B7C6"/>
+          <w:sz w:val="20"/>
+          <w:szCs w:val="20"/>
+        </w:rPr>
+        <w:t>isr_pk</w:t>
+      </w:r>
+      <w:proofErr w:type="spellEnd"/>
+      <w:r>
+        <w:rPr>
+          <w:rFonts w:ascii="Consolas" w:eastAsia="Times New Roman" w:hAnsi="Consolas" w:cs="Courier New"/>
+          <w:color w:val="A9B7C6"/>
+          <w:sz w:val="20"/>
+          <w:szCs w:val="20"/>
+        </w:rPr>
+        <w:t xml:space="preserve"> = Column(Integer</w:t>
+      </w:r>
+      <w:r>
+        <w:rPr>
+          <w:rFonts w:ascii="Consolas" w:eastAsia="Times New Roman" w:hAnsi="Consolas" w:cs="Courier New"/>
+          <w:color w:val="CC7832"/>
+          <w:sz w:val="20"/>
+          <w:szCs w:val="20"/>
+        </w:rPr>
+        <w:t xml:space="preserve">, </w:t>
+      </w:r>
+      <w:proofErr w:type="spellStart"/>
+      <w:r>
+        <w:rPr>
+          <w:rFonts w:ascii="Consolas" w:eastAsia="Times New Roman" w:hAnsi="Consolas" w:cs="Courier New"/>
+          <w:color w:val="AA4926"/>
+          <w:sz w:val="20"/>
+          <w:szCs w:val="20"/>
+        </w:rPr>
+        <w:t>primary_key</w:t>
+      </w:r>
+      <w:proofErr w:type="spellEnd"/>
+      <w:r>
+        <w:rPr>
+          <w:rFonts w:ascii="Consolas" w:eastAsia="Times New Roman" w:hAnsi="Consolas" w:cs="Courier New"/>
+          <w:color w:val="A9B7C6"/>
+          <w:sz w:val="20"/>
+          <w:szCs w:val="20"/>
+        </w:rPr>
+        <w:t>=</w:t>
+      </w:r>
+      <w:r>
+        <w:rPr>
+          <w:rFonts w:ascii="Consolas" w:eastAsia="Times New Roman" w:hAnsi="Consolas" w:cs="Courier New"/>
+          <w:color w:val="CC7832"/>
+          <w:sz w:val="20"/>
+          <w:szCs w:val="20"/>
+        </w:rPr>
+        <w:t>True</w:t>
+      </w:r>
+      <w:r>
+        <w:rPr>
+          <w:rFonts w:ascii="Consolas" w:eastAsia="Times New Roman" w:hAnsi="Consolas" w:cs="Courier New"/>
+          <w:color w:val="A9B7C6"/>
+          <w:sz w:val="20"/>
+          <w:szCs w:val="20"/>
+        </w:rPr>
+        <w:t>)</w:t>
+      </w:r>
+      <w:r>
+        <w:rPr>
+          <w:rFonts w:ascii="Consolas" w:eastAsia="Times New Roman" w:hAnsi="Consolas" w:cs="Courier New"/>
+          <w:color w:val="A9B7C6"/>
+          <w:sz w:val="20"/>
+          <w:szCs w:val="20"/>
+        </w:rPr>
+        <w:br/>
+        <w:t xml:space="preserve">    </w:t>
+      </w:r>
+      <w:proofErr w:type="spellStart"/>
+      <w:r>
+        <w:rPr>
+          <w:rFonts w:ascii="Consolas" w:eastAsia="Times New Roman" w:hAnsi="Consolas" w:cs="Courier New"/>
+          <w:color w:val="A9B7C6"/>
+          <w:sz w:val="20"/>
+          <w:szCs w:val="20"/>
+        </w:rPr>
+        <w:t>iss_pk</w:t>
+      </w:r>
+      <w:proofErr w:type="spellEnd"/>
+      <w:r>
+        <w:rPr>
+          <w:rFonts w:ascii="Consolas" w:eastAsia="Times New Roman" w:hAnsi="Consolas" w:cs="Courier New"/>
+          <w:color w:val="A9B7C6"/>
+          <w:sz w:val="20"/>
+          <w:szCs w:val="20"/>
+        </w:rPr>
+        <w:t xml:space="preserve"> = Column(Integer)</w:t>
+      </w:r>
+      <w:r>
+        <w:rPr>
+          <w:rFonts w:ascii="Consolas" w:eastAsia="Times New Roman" w:hAnsi="Consolas" w:cs="Courier New"/>
+          <w:color w:val="A9B7C6"/>
+          <w:sz w:val="20"/>
+          <w:szCs w:val="20"/>
+        </w:rPr>
+        <w:br/>
+        <w:t xml:space="preserve">    job_title_row = Column(String)</w:t>
+      </w:r>
+      <w:r>
+        <w:rPr>
+          <w:rFonts w:ascii="Consolas" w:eastAsia="Times New Roman" w:hAnsi="Consolas" w:cs="Courier New"/>
+          <w:color w:val="A9B7C6"/>
+          <w:sz w:val="20"/>
+          <w:szCs w:val="20"/>
+        </w:rPr>
+        <w:br/>
+        <w:t xml:space="preserve">    latitude = Column(Float)</w:t>
+      </w:r>
+      <w:r>
+        <w:rPr>
+          <w:rFonts w:ascii="Consolas" w:eastAsia="Times New Roman" w:hAnsi="Consolas" w:cs="Courier New"/>
+          <w:color w:val="A9B7C6"/>
+          <w:sz w:val="20"/>
+          <w:szCs w:val="20"/>
+        </w:rPr>
+        <w:br/>
+        <w:t xml:space="preserve">    longitude = Column(Float)</w:t>
+      </w:r>
+      <w:r>
+        <w:rPr>
+          <w:rFonts w:ascii="Consolas" w:eastAsia="Times New Roman" w:hAnsi="Consolas" w:cs="Courier New"/>
+          <w:color w:val="A9B7C6"/>
+          <w:sz w:val="20"/>
+          <w:szCs w:val="20"/>
+        </w:rPr>
+        <w:br/>
+        <w:t xml:space="preserve">    publish_date = Column(</w:t>
+      </w:r>
+      <w:proofErr w:type="spellStart"/>
+      <w:r>
+        <w:rPr>
+          <w:rFonts w:ascii="Consolas" w:eastAsia="Times New Roman" w:hAnsi="Consolas" w:cs="Courier New"/>
+          <w:color w:val="A9B7C6"/>
+          <w:sz w:val="20"/>
+          <w:szCs w:val="20"/>
+        </w:rPr>
+        <w:t>DateTime</w:t>
+      </w:r>
+      <w:proofErr w:type="spellEnd"/>
+      <w:r>
+        <w:rPr>
+          <w:rFonts w:ascii="Consolas" w:eastAsia="Times New Roman" w:hAnsi="Consolas" w:cs="Courier New"/>
+          <w:color w:val="A9B7C6"/>
+          <w:sz w:val="20"/>
+          <w:szCs w:val="20"/>
+        </w:rPr>
+        <w:t>)</w:t>
+      </w:r>
+      <w:r>
+        <w:rPr>
+          <w:rFonts w:ascii="Consolas" w:eastAsia="Times New Roman" w:hAnsi="Consolas" w:cs="Courier New"/>
+          <w:color w:val="A9B7C6"/>
+          <w:sz w:val="20"/>
+          <w:szCs w:val="20"/>
+        </w:rPr>
+        <w:br/>
+        <w:t xml:space="preserve">    scraped = Column(Boolean)</w:t>
+      </w:r>
+    </w:p>
+    <w:p/>
+    <w:p>
+      <w:r>
+        <w:t xml:space="preserve">The search for keywords is executed in a loop until the number of results in a block is less than 20, which means indeed has reached its end. </w:t>
+      </w:r>
+      <w:r>
+        <w:t xml:space="preserve"> </w:t>
+      </w:r>
+    </w:p>
+    <w:p/>
+    <w:p>
+      <w:pPr>
+        <w:pStyle w:val="Heading2"/>
+      </w:pPr>
+    </w:p>
     <w:p/>
     <w:p/>
     <w:p/>
     <w:p>
       <w:r>
-        <w:lastRenderedPageBreak/>
         <w:br w:type="page"/>
       </w:r>
     </w:p>
@@ -1840,6 +2504,95 @@
 <file path=word/numbering.xml><?xml version="1.0" encoding="utf-8"?>
 <w:numbering xmlns:wpc="http://schemas.microsoft.com/office/word/2010/wordprocessingCanvas" xmlns:cx="http://schemas.microsoft.com/office/drawing/2014/chartex" xmlns:cx1="http://schemas.microsoft.com/office/drawing/2015/9/8/chartex" xmlns:cx2="http://schemas.microsoft.com/office/drawing/2015/10/21/chartex" xmlns:cx3="http://schemas.microsoft.com/office/drawing/2016/5/9/chartex" xmlns:cx4="http://schemas.microsoft.com/office/drawing/2016/5/10/chartex" xmlns:cx5="http://schemas.microsoft.com/office/drawing/2016/5/11/chartex" xmlns:cx6="http://schemas.microsoft.com/office/drawing/2016/5/12/chartex" xmlns:cx7="http://schemas.microsoft.com/office/drawing/2016/5/13/chartex" xmlns:cx8="http://schemas.microsoft.com/office/drawing/2016/5/14/chartex" xmlns:mc="http://schemas.openxmlformats.org/markup-compatibility/2006" xmlns:aink="http://schemas.microsoft.com/office/drawing/2016/ink" xmlns:am3d="http://schemas.microsoft.com/office/drawing/2017/model3d" xmlns:o="urn:schemas-microsoft-com:office:office" xmlns:r="http://schemas.openxmlformats.org/officeDocument/2006/relationships" xmlns:m="http://schemas.openxmlformats.org/officeDocument/2006/math" xmlns:v="urn:schemas-microsoft-com:vml" xmlns:wp14="http://schemas.microsoft.com/office/word/2010/wordprocessingDrawing" xmlns:wp="http://schemas.openxmlformats.org/drawingml/2006/wordprocessingDrawing" xmlns:w10="urn:schemas-microsoft-com:office:word" xmlns:w="http://schemas.openxmlformats.org/wordprocessingml/2006/main" xmlns:w14="http://schemas.microsoft.com/office/word/2010/wordml" xmlns:w15="http://schemas.microsoft.com/office/word/2012/wordml" xmlns:w16cid="http://schemas.microsoft.com/office/word/2016/wordml/cid" xmlns:w16se="http://schemas.microsoft.com/office/word/2015/wordml/symex" xmlns:wpg="http://schemas.microsoft.com/office/word/2010/wordprocessingGroup" xmlns:wpi="http://schemas.microsoft.com/office/word/2010/wordprocessingInk" xmlns:wne="http://schemas.microsoft.com/office/word/2006/wordml" xmlns:wps="http://schemas.microsoft.com/office/word/2010/wordprocessingShape" mc:Ignorable="w14 w15 w16se w16cid wp14">
   <w:abstractNum w:abstractNumId="0" w15:restartNumberingAfterBreak="0">
+    <w:nsid w:val="18BD4DCA"/>
+    <w:multiLevelType w:val="hybridMultilevel"/>
+    <w:tmpl w:val="B1D4B3A4"/>
+    <w:lvl w:ilvl="0" w:tplc="04090011">
+      <w:start w:val="1"/>
+      <w:numFmt w:val="decimal"/>
+      <w:lvlText w:val="%1)"/>
+      <w:lvlJc w:val="left"/>
+      <w:pPr>
+        <w:ind w:left="720" w:hanging="360"/>
+      </w:pPr>
+      <w:rPr>
+        <w:rFonts w:hint="default"/>
+      </w:rPr>
+    </w:lvl>
+    <w:lvl w:ilvl="1" w:tplc="04090019">
+      <w:start w:val="1"/>
+      <w:numFmt w:val="lowerLetter"/>
+      <w:lvlText w:val="%2."/>
+      <w:lvlJc w:val="left"/>
+      <w:pPr>
+        <w:ind w:left="1440" w:hanging="360"/>
+      </w:pPr>
+    </w:lvl>
+    <w:lvl w:ilvl="2" w:tplc="0409001B" w:tentative="1">
+      <w:start w:val="1"/>
+      <w:numFmt w:val="lowerRoman"/>
+      <w:lvlText w:val="%3."/>
+      <w:lvlJc w:val="right"/>
+      <w:pPr>
+        <w:ind w:left="2160" w:hanging="180"/>
+      </w:pPr>
+    </w:lvl>
+    <w:lvl w:ilvl="3" w:tplc="0409000F" w:tentative="1">
+      <w:start w:val="1"/>
+      <w:numFmt w:val="decimal"/>
+      <w:lvlText w:val="%4."/>
+      <w:lvlJc w:val="left"/>
+      <w:pPr>
+        <w:ind w:left="2880" w:hanging="360"/>
+      </w:pPr>
+    </w:lvl>
+    <w:lvl w:ilvl="4" w:tplc="04090019" w:tentative="1">
+      <w:start w:val="1"/>
+      <w:numFmt w:val="lowerLetter"/>
+      <w:lvlText w:val="%5."/>
+      <w:lvlJc w:val="left"/>
+      <w:pPr>
+        <w:ind w:left="3600" w:hanging="360"/>
+      </w:pPr>
+    </w:lvl>
+    <w:lvl w:ilvl="5" w:tplc="0409001B" w:tentative="1">
+      <w:start w:val="1"/>
+      <w:numFmt w:val="lowerRoman"/>
+      <w:lvlText w:val="%6."/>
+      <w:lvlJc w:val="right"/>
+      <w:pPr>
+        <w:ind w:left="4320" w:hanging="180"/>
+      </w:pPr>
+    </w:lvl>
+    <w:lvl w:ilvl="6" w:tplc="0409000F" w:tentative="1">
+      <w:start w:val="1"/>
+      <w:numFmt w:val="decimal"/>
+      <w:lvlText w:val="%7."/>
+      <w:lvlJc w:val="left"/>
+      <w:pPr>
+        <w:ind w:left="5040" w:hanging="360"/>
+      </w:pPr>
+    </w:lvl>
+    <w:lvl w:ilvl="7" w:tplc="04090019" w:tentative="1">
+      <w:start w:val="1"/>
+      <w:numFmt w:val="lowerLetter"/>
+      <w:lvlText w:val="%8."/>
+      <w:lvlJc w:val="left"/>
+      <w:pPr>
+        <w:ind w:left="5760" w:hanging="360"/>
+      </w:pPr>
+    </w:lvl>
+    <w:lvl w:ilvl="8" w:tplc="0409001B" w:tentative="1">
+      <w:start w:val="1"/>
+      <w:numFmt w:val="lowerRoman"/>
+      <w:lvlText w:val="%9."/>
+      <w:lvlJc w:val="right"/>
+      <w:pPr>
+        <w:ind w:left="6480" w:hanging="180"/>
+      </w:pPr>
+    </w:lvl>
+  </w:abstractNum>
+  <w:abstractNum w:abstractNumId="1" w15:restartNumberingAfterBreak="0">
     <w:nsid w:val="28E8790F"/>
     <w:multiLevelType w:val="hybridMultilevel"/>
     <w:tmpl w:val="224C457E"/>
@@ -1951,7 +2704,7 @@
       </w:rPr>
     </w:lvl>
   </w:abstractNum>
-  <w:abstractNum w:abstractNumId="1" w15:restartNumberingAfterBreak="0">
+  <w:abstractNum w:abstractNumId="2" w15:restartNumberingAfterBreak="0">
     <w:nsid w:val="31275DC1"/>
     <w:multiLevelType w:val="hybridMultilevel"/>
     <w:tmpl w:val="00063F88"/>
@@ -2064,7 +2817,7 @@
       </w:rPr>
     </w:lvl>
   </w:abstractNum>
-  <w:abstractNum w:abstractNumId="2" w15:restartNumberingAfterBreak="0">
+  <w:abstractNum w:abstractNumId="3" w15:restartNumberingAfterBreak="0">
     <w:nsid w:val="7C7272BB"/>
     <w:multiLevelType w:val="hybridMultilevel"/>
     <w:tmpl w:val="331ACACC"/>
@@ -2178,12 +2931,15 @@
     </w:lvl>
   </w:abstractNum>
   <w:num w:numId="1">
+    <w:abstractNumId w:val="3"/>
+  </w:num>
+  <w:num w:numId="2">
     <w:abstractNumId w:val="2"/>
   </w:num>
-  <w:num w:numId="2">
+  <w:num w:numId="3">
     <w:abstractNumId w:val="1"/>
   </w:num>
-  <w:num w:numId="3">
+  <w:num w:numId="4">
     <w:abstractNumId w:val="0"/>
   </w:num>
 </w:numbering>
@@ -3078,7 +3834,7 @@
 </file>
 
 <file path=customXml/itemProps1.xml><?xml version="1.0" encoding="utf-8"?>
-<ds:datastoreItem xmlns:ds="http://schemas.openxmlformats.org/officeDocument/2006/customXml" ds:itemID="{4CFAE911-5836-4225-B771-8EC2A1BBA369}">
+<ds:datastoreItem xmlns:ds="http://schemas.openxmlformats.org/officeDocument/2006/customXml" ds:itemID="{C5AA8889-0F47-41AE-8025-DB5A0236635F}">
   <ds:schemaRefs>
     <ds:schemaRef ds:uri="http://schemas.openxmlformats.org/officeDocument/2006/bibliography"/>
   </ds:schemaRefs>

</xml_diff>

<commit_message>
Prior to the branch to fix problem 1
</commit_message>
<xml_diff>
--- a/GtG_implementation.docx
+++ b/GtG_implementation.docx
@@ -6,48 +6,51 @@
       <w:pPr>
         <w:pStyle w:val="Heading1"/>
       </w:pPr>
-      <w:bookmarkStart w:id="0" w:name="_GoBack"/>
-      <w:bookmarkEnd w:id="0"/>
-      <w:r>
-        <w:t>Methodology</w:t>
+      <w:r>
+        <w:t xml:space="preserve">Purpose </w:t>
       </w:r>
     </w:p>
     <w:p>
-      <w:pPr>
-        <w:spacing w:after="0"/>
-      </w:pPr>
+      <w:r>
+        <w:t>The purpose of this program is to</w:t>
+      </w:r>
+      <w:r>
+        <w:t xml:space="preserve"> allow a user to determine what are the most common keywords in job descriptions for specific job titles which they are seeking.  It does this by </w:t>
+      </w:r>
+      <w:proofErr w:type="gramStart"/>
+      <w:r>
+        <w:t>search</w:t>
+      </w:r>
+      <w:r>
+        <w:t xml:space="preserve">ing </w:t>
+      </w:r>
+      <w:r>
+        <w:t xml:space="preserve"> job</w:t>
+      </w:r>
+      <w:proofErr w:type="gramEnd"/>
+      <w:r>
+        <w:t xml:space="preserve"> descriptions on indeed based on user input keywords, </w:t>
+      </w:r>
+      <w:r>
+        <w:t xml:space="preserve">then </w:t>
+      </w:r>
+      <w:r>
+        <w:t>create</w:t>
+      </w:r>
+      <w:r>
+        <w:t>s</w:t>
+      </w:r>
+      <w:r>
+        <w:t xml:space="preserve"> a count of words and phrases  (up to four words) used in job descriptions </w:t>
+      </w:r>
+      <w:r>
+        <w:t xml:space="preserve">. </w:t>
+      </w:r>
     </w:p>
     <w:p>
       <w:pPr>
         <w:spacing w:after="0"/>
       </w:pPr>
-      <w:r>
-        <w:t xml:space="preserve">The way the database will first be created is to scrape the indeed website.  This happens in two phases. </w:t>
-      </w:r>
-    </w:p>
-    <w:p>
-      <w:pPr>
-        <w:spacing w:after="0"/>
-      </w:pPr>
-      <w:r>
-        <w:t xml:space="preserve">The information shall be stored on a </w:t>
-      </w:r>
-      <w:proofErr w:type="gramStart"/>
-      <w:r>
-        <w:t>back end</w:t>
-      </w:r>
-      <w:proofErr w:type="gramEnd"/>
-      <w:r>
-        <w:t xml:space="preserve"> cloud database. At this </w:t>
-      </w:r>
-      <w:proofErr w:type="gramStart"/>
-      <w:r>
-        <w:t>time</w:t>
-      </w:r>
-      <w:proofErr w:type="gramEnd"/>
-      <w:r>
-        <w:t xml:space="preserve"> it’s AWS RDS database. </w:t>
-      </w:r>
     </w:p>
     <w:p/>
     <w:p>
@@ -55,15 +58,43 @@
         <w:pStyle w:val="Heading1"/>
       </w:pPr>
       <w:r>
-        <w:t>Searching Indeed</w:t>
+        <w:t>Storing the Data</w:t>
+      </w:r>
+    </w:p>
+    <w:p/>
+    <w:p>
+      <w:r>
+        <w:t xml:space="preserve">In this project, I created a Postgres Database on Amazon Web Services RDS (Relational Database Service). The advantage of this platform is the storage space and computational space is scalable as needs increase. </w:t>
       </w:r>
     </w:p>
     <w:p>
+      <w:r>
+        <w:t xml:space="preserve">Postgres has a </w:t>
+      </w:r>
+      <w:proofErr w:type="gramStart"/>
+      <w:r>
+        <w:t>well maintained</w:t>
+      </w:r>
+      <w:proofErr w:type="gramEnd"/>
+      <w:r>
+        <w:t xml:space="preserve"> interface library – Psycopg2 which allows us to work easily with it in Python. </w:t>
+      </w:r>
+    </w:p>
+    <w:p/>
+    <w:p>
+      <w:pPr>
+        <w:pStyle w:val="Heading1"/>
+      </w:pPr>
+      <w:r>
+        <w:t>Searching Indeed</w:t>
+      </w:r>
+    </w:p>
+    <w:p>
       <w:pPr>
         <w:pStyle w:val="Heading2"/>
       </w:pPr>
       <w:r>
-        <w:t>Overall Process</w:t>
+        <w:t>Process Overview</w:t>
       </w:r>
     </w:p>
     <w:p>
@@ -80,18 +111,6 @@
         </w:numPr>
       </w:pPr>
       <w:r>
-        <w:t xml:space="preserve">The first step is to check the database to see if there are any searches pending. </w:t>
-      </w:r>
-    </w:p>
-    <w:p>
-      <w:pPr>
-        <w:pStyle w:val="ListParagraph"/>
-        <w:numPr>
-          <w:ilvl w:val="0"/>
-          <w:numId w:val="4"/>
-        </w:numPr>
-      </w:pPr>
-      <w:r>
         <w:t xml:space="preserve">The </w:t>
       </w:r>
       <w:r>
@@ -119,7 +138,10 @@
         <w:t>.py</w:t>
       </w:r>
       <w:r>
-        <w:t xml:space="preserve"> starts. </w:t>
+        <w:t xml:space="preserve"> </w:t>
+      </w:r>
+      <w:r>
+        <w:t xml:space="preserve">is the first program to start. </w:t>
       </w:r>
     </w:p>
     <w:p>
@@ -153,21 +175,63 @@
           <w:iCs/>
           <w:highlight w:val="green"/>
         </w:rPr>
-        <w:t>.py</w:t>
+        <w:t>.</w:t>
       </w:r>
       <w:r>
         <w:rPr>
           <w:i/>
           <w:iCs/>
         </w:rPr>
+        <w:t xml:space="preserve">py </w:t>
+      </w:r>
+      <w:r>
         <w:t xml:space="preserve"> </w:t>
       </w:r>
       <w:r>
-        <w:t xml:space="preserve"> calls</w:t>
+        <w:t>queries</w:t>
       </w:r>
       <w:proofErr w:type="gramEnd"/>
       <w:r>
-        <w:t xml:space="preserve">  </w:t>
+        <w:t xml:space="preserve"> </w:t>
+      </w:r>
+      <w:proofErr w:type="spellStart"/>
+      <w:r>
+        <w:rPr>
+          <w:b/>
+          <w:bCs/>
+          <w:color w:val="E7E6E6" w:themeColor="background2"/>
+          <w:highlight w:val="blue"/>
+        </w:rPr>
+        <w:t>indeed_search_set</w:t>
+      </w:r>
+      <w:proofErr w:type="spellEnd"/>
+      <w:r>
+        <w:rPr>
+          <w:b/>
+          <w:bCs/>
+          <w:color w:val="E7E6E6" w:themeColor="background2"/>
+        </w:rPr>
+        <w:t xml:space="preserve"> </w:t>
+      </w:r>
+      <w:r>
+        <w:rPr>
+          <w:b/>
+          <w:bCs/>
+          <w:color w:val="E7E6E6" w:themeColor="background2"/>
+        </w:rPr>
+        <w:t xml:space="preserve"> </w:t>
+      </w:r>
+      <w:r>
+        <w:t>to</w:t>
+      </w:r>
+      <w:r>
+        <w:t xml:space="preserve"> return a result set</w:t>
+      </w:r>
+      <w:r>
+        <w:t xml:space="preserve"> </w:t>
+      </w:r>
+      <w:r>
+        <w:t xml:space="preserve">where the field </w:t>
       </w:r>
       <w:proofErr w:type="spellStart"/>
       <w:r>
@@ -176,11 +240,14 @@
           <w:iCs/>
           <w:highlight w:val="green"/>
         </w:rPr>
-        <w:t>aws_login_credentials.awlc</w:t>
+        <w:t>search_completed</w:t>
       </w:r>
       <w:proofErr w:type="spellEnd"/>
       <w:r>
-        <w:t xml:space="preserve"> to log in a user.</w:t>
+        <w:t xml:space="preserve"> is False</w:t>
+      </w:r>
+      <w:r>
+        <w:t>.</w:t>
       </w:r>
     </w:p>
     <w:p>
@@ -191,79 +258,41 @@
           <w:numId w:val="4"/>
         </w:numPr>
       </w:pPr>
+      <w:r>
+        <w:t>For each rec</w:t>
+      </w:r>
+      <w:r>
+        <w:t>o</w:t>
+      </w:r>
+      <w:r>
+        <w:t xml:space="preserve">rd in the result </w:t>
+      </w:r>
       <w:proofErr w:type="gramStart"/>
+      <w:r>
+        <w:t xml:space="preserve">set, </w:t>
+      </w:r>
+      <w:r>
+        <w:t xml:space="preserve"> </w:t>
+      </w:r>
       <w:r>
         <w:rPr>
           <w:i/>
           <w:iCs/>
           <w:highlight w:val="green"/>
         </w:rPr>
-        <w:t>indeed_search_</w:t>
-      </w:r>
+        <w:t>indeed_search_function.py</w:t>
+      </w:r>
+      <w:proofErr w:type="gramEnd"/>
       <w:r>
         <w:rPr>
           <w:i/>
           <w:iCs/>
           <w:highlight w:val="green"/>
         </w:rPr>
-        <w:t>executer</w:t>
-      </w:r>
-      <w:r>
-        <w:rPr>
-          <w:i/>
-          <w:iCs/>
-          <w:highlight w:val="green"/>
-        </w:rPr>
-        <w:t>.</w:t>
-      </w:r>
-      <w:r>
-        <w:rPr>
-          <w:i/>
-          <w:iCs/>
-        </w:rPr>
-        <w:t xml:space="preserve">py </w:t>
-      </w:r>
-      <w:r>
-        <w:t xml:space="preserve"> creates</w:t>
-      </w:r>
-      <w:proofErr w:type="gramEnd"/>
-      <w:r>
-        <w:t xml:space="preserve"> a search query for any rows in  </w:t>
-      </w:r>
-      <w:proofErr w:type="spellStart"/>
-      <w:r>
-        <w:rPr>
-          <w:b/>
-          <w:bCs/>
-          <w:color w:val="E7E6E6" w:themeColor="background2"/>
-          <w:highlight w:val="blue"/>
-        </w:rPr>
-        <w:t>indeed_search_set</w:t>
-      </w:r>
-      <w:proofErr w:type="spellEnd"/>
-      <w:r>
-        <w:rPr>
-          <w:b/>
-          <w:bCs/>
-          <w:color w:val="E7E6E6" w:themeColor="background2"/>
-        </w:rPr>
         <w:t xml:space="preserve"> </w:t>
       </w:r>
       <w:r>
-        <w:t xml:space="preserve">where the field </w:t>
-      </w:r>
-      <w:proofErr w:type="spellStart"/>
-      <w:r>
-        <w:rPr>
-          <w:i/>
-          <w:iCs/>
-          <w:highlight w:val="green"/>
-        </w:rPr>
-        <w:t>search_completed</w:t>
-      </w:r>
-      <w:proofErr w:type="spellEnd"/>
-      <w:r>
-        <w:t xml:space="preserve"> is False</w:t>
+        <w:t xml:space="preserve"> runs on that element </w:t>
       </w:r>
     </w:p>
     <w:p>
@@ -274,19 +303,28 @@
           <w:numId w:val="4"/>
         </w:numPr>
       </w:pPr>
-      <w:r>
-        <w:t xml:space="preserve">for each record returned, it calls the </w:t>
-      </w:r>
+      <w:proofErr w:type="gramStart"/>
       <w:r>
         <w:rPr>
           <w:i/>
           <w:iCs/>
           <w:highlight w:val="green"/>
         </w:rPr>
-        <w:t xml:space="preserve">indeed_search_function.py </w:t>
-      </w:r>
-      <w:r>
-        <w:t xml:space="preserve">on that element. </w:t>
+        <w:t>indeed_search_function.py</w:t>
+      </w:r>
+      <w:r>
+        <w:rPr>
+          <w:i/>
+          <w:iCs/>
+        </w:rPr>
+        <w:t xml:space="preserve"> </w:t>
+      </w:r>
+      <w:r>
+        <w:t xml:space="preserve"> returns</w:t>
+      </w:r>
+      <w:proofErr w:type="gramEnd"/>
+      <w:r>
+        <w:t xml:space="preserve"> the row information modified to show if the search was successfully completed or not. </w:t>
       </w:r>
     </w:p>
     <w:p>
@@ -297,200 +335,60 @@
           <w:numId w:val="4"/>
         </w:numPr>
       </w:pPr>
-      <w:proofErr w:type="gramStart"/>
+      <w:r>
+        <w:t>The data is committed and closed.</w:t>
+      </w:r>
+    </w:p>
+    <w:p>
+      <w:pPr>
+        <w:ind w:left="1080"/>
+      </w:pPr>
+    </w:p>
+    <w:p>
+      <w:pPr>
+        <w:pStyle w:val="Heading2"/>
+      </w:pPr>
+      <w:r>
+        <w:t>Traversing and executing a list of searches to be done.</w:t>
+      </w:r>
+    </w:p>
+    <w:p>
       <w:r>
         <w:rPr>
           <w:i/>
           <w:iCs/>
           <w:highlight w:val="green"/>
         </w:rPr>
-        <w:t>indeed_search_function.py</w:t>
-      </w:r>
-      <w:r>
-        <w:rPr>
-          <w:i/>
-          <w:iCs/>
-        </w:rPr>
-        <w:t xml:space="preserve"> </w:t>
-      </w:r>
-      <w:r>
-        <w:t xml:space="preserve"> returns</w:t>
-      </w:r>
-      <w:proofErr w:type="gramEnd"/>
-      <w:r>
-        <w:t xml:space="preserve"> the row information modified to show if the search was successfully completed or not. </w:t>
-      </w:r>
-    </w:p>
-    <w:p>
-      <w:pPr>
-        <w:pStyle w:val="ListParagraph"/>
-        <w:numPr>
-          <w:ilvl w:val="1"/>
-          <w:numId w:val="4"/>
-        </w:numPr>
-      </w:pPr>
-      <w:r>
-        <w:t xml:space="preserve">The data is committed and closed. </w:t>
-      </w:r>
-    </w:p>
-    <w:p>
-      <w:pPr>
-        <w:pStyle w:val="ListParagraph"/>
-        <w:numPr>
-          <w:ilvl w:val="0"/>
-          <w:numId w:val="4"/>
-        </w:numPr>
-      </w:pPr>
-    </w:p>
-    <w:p/>
-    <w:p>
-      <w:pPr>
-        <w:pStyle w:val="Heading2"/>
-      </w:pPr>
-      <w:r>
-        <w:t>Logging in a user</w:t>
-      </w:r>
-    </w:p>
-    <w:p>
-      <w:r>
-        <w:t xml:space="preserve">The module </w:t>
-      </w:r>
-      <w:proofErr w:type="spellStart"/>
+        <w:t>indeed_search_</w:t>
+      </w:r>
       <w:r>
         <w:rPr>
           <w:i/>
           <w:iCs/>
           <w:highlight w:val="green"/>
         </w:rPr>
-        <w:t>aws_login_credentials</w:t>
-      </w:r>
-      <w:proofErr w:type="spellEnd"/>
-      <w:r>
-        <w:t xml:space="preserve"> has a function </w:t>
-      </w:r>
-      <w:proofErr w:type="spellStart"/>
+        <w:t>executer</w:t>
+      </w:r>
       <w:r>
         <w:rPr>
           <w:i/>
           <w:iCs/>
           <w:highlight w:val="green"/>
         </w:rPr>
-        <w:t>awlc</w:t>
-      </w:r>
-      <w:proofErr w:type="spellEnd"/>
-      <w:r>
-        <w:t xml:space="preserve"> which </w:t>
-      </w:r>
-      <w:r>
-        <w:t xml:space="preserve">read </w:t>
-      </w:r>
-      <w:proofErr w:type="gramStart"/>
-      <w:r>
-        <w:t>a .</w:t>
-      </w:r>
-      <w:proofErr w:type="spellStart"/>
-      <w:r>
-        <w:t>json</w:t>
-      </w:r>
-      <w:r>
-        <w:t>s</w:t>
-      </w:r>
-      <w:proofErr w:type="spellEnd"/>
-      <w:proofErr w:type="gramEnd"/>
-      <w:r>
-        <w:t xml:space="preserve"> file in the root directory </w:t>
-      </w:r>
-      <w:proofErr w:type="spellStart"/>
-      <w:r>
-        <w:t>continaing</w:t>
-      </w:r>
-      <w:proofErr w:type="spellEnd"/>
-      <w:r>
-        <w:t xml:space="preserve"> the user, password, and target DB information. </w:t>
-      </w:r>
-    </w:p>
-    <w:p>
-      <w:pPr>
-        <w:pStyle w:val="ListParagraph"/>
-        <w:numPr>
-          <w:ilvl w:val="0"/>
-          <w:numId w:val="3"/>
-        </w:numPr>
-      </w:pPr>
-      <w:r>
-        <w:t xml:space="preserve">Looks for a password json in the root file </w:t>
-      </w:r>
-    </w:p>
-    <w:p>
-      <w:pPr>
-        <w:pStyle w:val="ListParagraph"/>
-        <w:numPr>
-          <w:ilvl w:val="0"/>
-          <w:numId w:val="3"/>
-        </w:numPr>
-      </w:pPr>
-      <w:r>
-        <w:t>If it exists, check that the user wants to proceed with the information</w:t>
-      </w:r>
-    </w:p>
-    <w:p>
-      <w:pPr>
-        <w:pStyle w:val="ListParagraph"/>
-        <w:numPr>
-          <w:ilvl w:val="0"/>
-          <w:numId w:val="3"/>
-        </w:numPr>
-      </w:pPr>
-      <w:r>
-        <w:t xml:space="preserve">If not, then get new user login info. </w:t>
-      </w:r>
-    </w:p>
-    <w:p>
-      <w:r>
-        <w:t xml:space="preserve">For now, the user information is stored in a json in the root director. Future improvements </w:t>
-      </w:r>
-      <w:r>
-        <w:t>should get</w:t>
-      </w:r>
-      <w:r>
-        <w:t xml:space="preserve"> the password using </w:t>
-      </w:r>
-      <w:proofErr w:type="spellStart"/>
-      <w:r>
-        <w:t>getpass</w:t>
-      </w:r>
-      <w:proofErr w:type="spellEnd"/>
-      <w:r>
-        <w:t xml:space="preserve"> encrypt the json using </w:t>
-      </w:r>
-      <w:proofErr w:type="spellStart"/>
-      <w:r>
-        <w:t>objcrypt</w:t>
-      </w:r>
-      <w:proofErr w:type="spellEnd"/>
-      <w:r>
-        <w:t>. See appendix A</w:t>
-      </w:r>
-      <w:r>
         <w:t>.</w:t>
       </w:r>
-    </w:p>
-    <w:p/>
-    <w:p>
-      <w:pPr>
-        <w:pStyle w:val="Heading2"/>
-      </w:pPr>
-      <w:r>
-        <w:t>Traversing and executing a list of searches to be done.</w:t>
-      </w:r>
-    </w:p>
-    <w:p/>
-    <w:p>
-      <w:pPr>
-        <w:spacing w:after="0"/>
-      </w:pPr>
-      <w:r>
-        <w:t xml:space="preserve">The list of searches is stored on the database under the table </w:t>
+      <w:r>
+        <w:rPr>
+          <w:i/>
+          <w:iCs/>
+        </w:rPr>
+        <w:t xml:space="preserve">py </w:t>
+      </w:r>
+      <w:r>
+        <w:t xml:space="preserve">goes through the </w:t>
+      </w:r>
+      <w:r>
+        <w:t xml:space="preserve">database table </w:t>
       </w:r>
       <w:proofErr w:type="spellStart"/>
       <w:r>
@@ -504,29 +402,25 @@
       </w:r>
       <w:proofErr w:type="spellEnd"/>
       <w:r>
+        <w:t xml:space="preserve">. This table holds the two critical elements for an indeed.com search, the search </w:t>
+      </w:r>
+      <w:r>
+        <w:t>keyword list and the search zip code.</w:t>
+      </w:r>
+      <w:r>
+        <w:t xml:space="preserve"> It also has a </w:t>
+      </w:r>
+      <w:proofErr w:type="spellStart"/>
+      <w:r>
+        <w:t>seach_completed</w:t>
+      </w:r>
+      <w:proofErr w:type="spellEnd"/>
+      <w:r>
+        <w:t xml:space="preserve"> flag which is flipped when the search is successfully completed. </w:t>
+      </w:r>
+      <w:r>
         <w:t xml:space="preserve"> </w:t>
       </w:r>
-    </w:p>
-    <w:p>
-      <w:pPr>
-        <w:spacing w:after="0"/>
-      </w:pPr>
-      <w:r>
-        <w:t xml:space="preserve">This leverages </w:t>
-      </w:r>
-      <w:proofErr w:type="spellStart"/>
-      <w:r>
-        <w:t>SQLAlchemy’s</w:t>
-      </w:r>
-      <w:proofErr w:type="spellEnd"/>
-      <w:r>
-        <w:t xml:space="preserve"> ability to mirror table contents as an object. </w:t>
-      </w:r>
-    </w:p>
-    <w:p>
-      <w:pPr>
-        <w:spacing w:after="0"/>
-      </w:pPr>
       <w:r>
         <w:t xml:space="preserve">The table </w:t>
       </w:r>
@@ -540,7 +434,6 @@
         </w:rPr>
         <w:t>indeed_search_</w:t>
       </w:r>
-      <w:proofErr w:type="gramStart"/>
       <w:r>
         <w:rPr>
           <w:b/>
@@ -557,14 +450,20 @@
           <w:bCs/>
           <w:color w:val="E7E6E6" w:themeColor="background2"/>
         </w:rPr>
-        <w:t xml:space="preserve">  </w:t>
-      </w:r>
-      <w:r>
+        <w:t xml:space="preserve"> </w:t>
+      </w:r>
+      <w:r>
+        <w:rPr>
+          <w:b/>
+          <w:bCs/>
+        </w:rPr>
         <w:t>is</w:t>
       </w:r>
-      <w:proofErr w:type="gramEnd"/>
-      <w:r>
-        <w:t xml:space="preserve"> defined in the </w:t>
+      <w:r>
+        <w:t xml:space="preserve"> </w:t>
+      </w:r>
+      <w:r>
+        <w:t xml:space="preserve">defined in the </w:t>
       </w:r>
       <w:proofErr w:type="spellStart"/>
       <w:r>
@@ -694,7 +593,7 @@
           </w:tcPr>
           <w:p>
             <w:r>
-              <w:t>The second split on the hyphen</w:t>
+              <w:t>Timestamp of the creation of the search date</w:t>
             </w:r>
           </w:p>
         </w:tc>
@@ -741,7 +640,6 @@
           <w:p>
             <w:proofErr w:type="spellStart"/>
             <w:r>
-              <w:lastRenderedPageBreak/>
               <w:t>search_completed</w:t>
             </w:r>
             <w:proofErr w:type="spellEnd"/>
@@ -776,6 +674,7 @@
           <w:p>
             <w:proofErr w:type="spellStart"/>
             <w:r>
+              <w:lastRenderedPageBreak/>
               <w:t>search_keyword_list</w:t>
             </w:r>
             <w:proofErr w:type="spellEnd"/>
@@ -838,11 +737,9 @@
             <w:r>
               <w:t xml:space="preserve">The </w:t>
             </w:r>
-            <w:proofErr w:type="spellStart"/>
-            <w:r>
-              <w:t>acutal</w:t>
-            </w:r>
-            <w:proofErr w:type="spellEnd"/>
+            <w:r>
+              <w:t>actual</w:t>
+            </w:r>
             <w:r>
               <w:t xml:space="preserve"> date the search is run. </w:t>
             </w:r>
@@ -885,11 +782,9 @@
             <w:r>
               <w:t xml:space="preserve">At now, this will only support a single </w:t>
             </w:r>
-            <w:proofErr w:type="spellStart"/>
-            <w:r>
-              <w:t>zip_code</w:t>
-            </w:r>
-            <w:proofErr w:type="spellEnd"/>
+            <w:r>
+              <w:t>zip code</w:t>
+            </w:r>
             <w:r>
               <w:t xml:space="preserve">. Future features should be able to take a list of zip codes or geographic location. The only problem with geographic location is the comma in city state which must be converted to a </w:t>
             </w:r>
@@ -914,24 +809,78 @@
     <w:p/>
     <w:p>
       <w:r>
-        <w:t>Likewise,</w:t>
-      </w:r>
-      <w:r>
-        <w:t xml:space="preserve"> the Search Class is defined</w:t>
-      </w:r>
-      <w:r>
-        <w:t xml:space="preserve"> in </w:t>
+        <w:t xml:space="preserve">This program uses </w:t>
+      </w:r>
+      <w:hyperlink r:id="rId6" w:history="1">
+        <w:proofErr w:type="spellStart"/>
+        <w:r>
+          <w:rPr>
+            <w:rStyle w:val="Hyperlink"/>
+          </w:rPr>
+          <w:t>SQLAlchemy</w:t>
+        </w:r>
+        <w:proofErr w:type="spellEnd"/>
+      </w:hyperlink>
+      <w:r>
+        <w:t xml:space="preserve"> to work with Postgres tables as objects. </w:t>
+      </w:r>
+      <w:proofErr w:type="gramStart"/>
+      <w:r>
+        <w:t>Therefore</w:t>
+      </w:r>
+      <w:proofErr w:type="gramEnd"/>
+      <w:r>
+        <w:t xml:space="preserve"> we define classes which </w:t>
+      </w:r>
+      <w:r>
+        <w:t>mirror each</w:t>
+      </w:r>
+      <w:r>
+        <w:t xml:space="preserve"> of the tables in the </w:t>
       </w:r>
       <w:proofErr w:type="spellStart"/>
       <w:r>
-        <w:t>SQLAlchemy</w:t>
+        <w:t>remulak</w:t>
       </w:r>
       <w:proofErr w:type="spellEnd"/>
       <w:r>
-        <w:t xml:space="preserve"> terms</w:t>
-      </w:r>
-      <w:r>
-        <w:t xml:space="preserve"> as </w:t>
+        <w:t xml:space="preserve"> database. </w:t>
+      </w:r>
+      <w:r>
+        <w:t>Below is the class “</w:t>
+      </w:r>
+      <w:proofErr w:type="spellStart"/>
+      <w:proofErr w:type="gramStart"/>
+      <w:r>
+        <w:t>Serch</w:t>
+      </w:r>
+      <w:proofErr w:type="spellEnd"/>
+      <w:r>
+        <w:t>”[</w:t>
+      </w:r>
+      <w:proofErr w:type="gramEnd"/>
+      <w:r>
+        <w:t>sic.] which mirrors the database table ‘</w:t>
+      </w:r>
+      <w:proofErr w:type="spellStart"/>
+      <w:r>
+        <w:rPr>
+          <w:b/>
+          <w:bCs/>
+          <w:color w:val="E7E6E6" w:themeColor="background2"/>
+          <w:highlight w:val="blue"/>
+        </w:rPr>
+        <w:t>indeed_search_set</w:t>
+      </w:r>
+      <w:proofErr w:type="spellEnd"/>
+      <w:r>
+        <w:rPr>
+          <w:b/>
+          <w:bCs/>
+          <w:color w:val="E7E6E6" w:themeColor="background2"/>
+          <w:highlight w:val="blue"/>
+        </w:rPr>
+        <w:t>’</w:t>
       </w:r>
     </w:p>
     <w:p>
@@ -1301,43 +1250,14 @@
     </w:p>
     <w:p/>
     <w:p>
-      <w:r>
-        <w:t xml:space="preserve">I run a query to find everything where search completed = </w:t>
-      </w:r>
-      <w:proofErr w:type="gramStart"/>
-      <w:r>
-        <w:t xml:space="preserve">False, </w:t>
-      </w:r>
-      <w:r>
-        <w:t xml:space="preserve"> </w:t>
-      </w:r>
-      <w:r>
-        <w:t>and</w:t>
-      </w:r>
-      <w:proofErr w:type="gramEnd"/>
-      <w:r>
-        <w:t xml:space="preserve"> iterate that through each result and call the search function. </w:t>
+      <w:pPr>
+        <w:pStyle w:val="Heading2"/>
+      </w:pPr>
+      <w:r>
+        <w:t xml:space="preserve">Building a table of search results. </w:t>
       </w:r>
     </w:p>
     <w:p>
-      <w:pPr>
-        <w:rPr>
-          <w:vertAlign w:val="subscript"/>
-        </w:rPr>
-      </w:pPr>
-      <w:r>
-        <w:t xml:space="preserve">At the end I commit and close the session. Because it’s a horrible thing to leave a session open. </w:t>
-      </w:r>
-    </w:p>
-    <w:p>
-      <w:pPr>
-        <w:pStyle w:val="Heading2"/>
-      </w:pPr>
-      <w:r>
-        <w:t xml:space="preserve">Building a table of search results. </w:t>
-      </w:r>
-    </w:p>
-    <w:p>
       <w:r>
         <w:t xml:space="preserve">Building a table of search </w:t>
       </w:r>
@@ -1345,6 +1265,9 @@
         <w:t>results</w:t>
       </w:r>
       <w:r>
+        <w:t xml:space="preserve"> is</w:t>
+      </w:r>
+      <w:r>
         <w:t xml:space="preserve"> done by the function </w:t>
       </w:r>
       <w:r>
@@ -1355,6 +1278,15 @@
       </w:r>
       <w:r>
         <w:t xml:space="preserve">.  </w:t>
+      </w:r>
+      <w:r>
+        <w:t xml:space="preserve">Searching indeed is a two-step process. First a list of results for a given combination is found, then the </w:t>
+      </w:r>
+      <w:r>
+        <w:t>URLs</w:t>
+      </w:r>
+      <w:r>
+        <w:t xml:space="preserve"> from those search results are opened later and the job description text parsed. </w:t>
       </w:r>
     </w:p>
     <w:tbl>
@@ -1566,7 +1498,16 @@
           <w:p>
             <w:proofErr w:type="spellStart"/>
             <w:r>
-              <w:t>Irs_pk</w:t>
+              <w:t>i</w:t>
+            </w:r>
+            <w:r>
+              <w:t>s</w:t>
+            </w:r>
+            <w:r>
+              <w:t>r</w:t>
+            </w:r>
+            <w:r>
+              <w:t>_pk</w:t>
             </w:r>
             <w:proofErr w:type="spellEnd"/>
           </w:p>
@@ -1600,7 +1541,10 @@
           <w:p>
             <w:proofErr w:type="spellStart"/>
             <w:r>
-              <w:t>Iss_pk</w:t>
+              <w:t>i</w:t>
+            </w:r>
+            <w:r>
+              <w:t>ss_pk</w:t>
             </w:r>
             <w:proofErr w:type="spellEnd"/>
           </w:p>
@@ -1815,21 +1759,45 @@
       <w:r>
         <w:t xml:space="preserve">The class </w:t>
       </w:r>
+      <w:bookmarkStart w:id="0" w:name="_GoBack"/>
       <w:proofErr w:type="spellStart"/>
       <w:r>
         <w:t>Rezult</w:t>
       </w:r>
+      <w:bookmarkEnd w:id="0"/>
       <w:proofErr w:type="spellEnd"/>
       <w:r>
-        <w:t xml:space="preserve"> creates a </w:t>
+        <w:t xml:space="preserve"> </w:t>
+      </w:r>
+      <w:r>
+        <w:t xml:space="preserve">is the corresponding </w:t>
       </w:r>
       <w:proofErr w:type="spellStart"/>
       <w:r>
-        <w:t>sql_Alchemy</w:t>
+        <w:t>SQLAlchemy</w:t>
       </w:r>
       <w:proofErr w:type="spellEnd"/>
       <w:r>
-        <w:t xml:space="preserve"> structure Mirroring this table</w:t>
+        <w:t xml:space="preserve"> class for </w:t>
+      </w:r>
+      <w:proofErr w:type="spellStart"/>
+      <w:r>
+        <w:rPr>
+          <w:b/>
+          <w:bCs/>
+          <w:color w:val="E7E6E6" w:themeColor="background2"/>
+          <w:highlight w:val="blue"/>
+        </w:rPr>
+        <w:t>indeed_search_results</w:t>
+      </w:r>
+      <w:proofErr w:type="spellEnd"/>
+      <w:r>
+        <w:rPr>
+          <w:b/>
+          <w:bCs/>
+          <w:color w:val="E7E6E6" w:themeColor="background2"/>
+        </w:rPr>
+        <w:t>.</w:t>
       </w:r>
     </w:p>
     <w:p>
@@ -1976,6 +1944,16 @@
           <w:szCs w:val="20"/>
         </w:rPr>
         <w:br/>
+        <w:t xml:space="preserve">    extracted_url = Column(String)</w:t>
+      </w:r>
+      <w:r>
+        <w:rPr>
+          <w:rFonts w:ascii="Consolas" w:eastAsia="Times New Roman" w:hAnsi="Consolas" w:cs="Courier New"/>
+          <w:color w:val="A9B7C6"/>
+          <w:sz w:val="20"/>
+          <w:szCs w:val="20"/>
+        </w:rPr>
+        <w:br/>
       </w:r>
       <w:r>
         <w:rPr>
@@ -1985,16 +1963,6 @@
           <w:szCs w:val="20"/>
         </w:rPr>
         <w:lastRenderedPageBreak/>
-        <w:t xml:space="preserve">    extracted_url = Column(String)</w:t>
-      </w:r>
-      <w:r>
-        <w:rPr>
-          <w:rFonts w:ascii="Consolas" w:eastAsia="Times New Roman" w:hAnsi="Consolas" w:cs="Courier New"/>
-          <w:color w:val="A9B7C6"/>
-          <w:sz w:val="20"/>
-          <w:szCs w:val="20"/>
-        </w:rPr>
-        <w:br/>
         <w:t xml:space="preserve">    </w:t>
       </w:r>
       <w:proofErr w:type="spellStart"/>
@@ -2198,13 +2166,80 @@
     <w:p/>
     <w:p>
       <w:r>
-        <w:t xml:space="preserve">The search for keywords is executed in a loop until the number of results in a block is less than 20, which means indeed has reached its end. </w:t>
-      </w:r>
-      <w:r>
-        <w:t xml:space="preserve"> </w:t>
+        <w:rPr>
+          <w:highlight w:val="green"/>
+        </w:rPr>
+        <w:t>I</w:t>
+      </w:r>
+      <w:r>
+        <w:rPr>
+          <w:highlight w:val="green"/>
+        </w:rPr>
+        <w:t>ndeed_search_function.py</w:t>
+      </w:r>
+      <w:r>
+        <w:t xml:space="preserve"> is passed an object of the class </w:t>
+      </w:r>
+      <w:proofErr w:type="spellStart"/>
+      <w:r>
+        <w:t>Rezult</w:t>
+      </w:r>
+      <w:proofErr w:type="spellEnd"/>
+      <w:r>
+        <w:t xml:space="preserve">. Postgres Database and Web sessions are created. A string which is created from the keyword and zip code and a starting point is created and sent to the session. The contents are returned and parsed by BeautifulSoup with the html5lib. </w:t>
       </w:r>
     </w:p>
-    <w:p/>
+    <w:p>
+      <w:r>
+        <w:t xml:space="preserve">Search results from indeed.com come in an </w:t>
+      </w:r>
+      <w:r>
+        <w:t xml:space="preserve">RSS </w:t>
+      </w:r>
+      <w:proofErr w:type="spellStart"/>
+      <w:r>
+        <w:t>XML</w:t>
+      </w:r>
+      <w:r>
+        <w:t>format</w:t>
+      </w:r>
+      <w:proofErr w:type="spellEnd"/>
+      <w:r>
+        <w:t xml:space="preserve"> making parsing easier. Each job is listed as an ‘item’ that item is what is searched for. </w:t>
+      </w:r>
+      <w:r>
+        <w:t xml:space="preserve"> The result set is iterated through and mapped to the appropriate variables with a </w:t>
+      </w:r>
+      <w:proofErr w:type="spellStart"/>
+      <w:r>
+        <w:t>Rezult</w:t>
+      </w:r>
+      <w:proofErr w:type="spellEnd"/>
+      <w:r>
+        <w:t xml:space="preserve"> class method</w:t>
+      </w:r>
+      <w:r>
+        <w:t xml:space="preserve">, added to the queue and flushed to the Database. </w:t>
+      </w:r>
+    </w:p>
+    <w:p>
+      <w:r>
+        <w:t xml:space="preserve">After the loop is over, the information is committed and quit. </w:t>
+      </w:r>
+    </w:p>
+    <w:p>
+      <w:r>
+        <w:t xml:space="preserve">Upon searching the </w:t>
+      </w:r>
+      <w:proofErr w:type="gramStart"/>
+      <w:r>
+        <w:t>results</w:t>
+      </w:r>
+      <w:proofErr w:type="gramEnd"/>
+      <w:r>
+        <w:t xml:space="preserve"> it was found there were a lot of duplicates. An explicit duplicate removal SQL string is sent directly to the database. </w:t>
+      </w:r>
+    </w:p>
     <w:p>
       <w:pPr>
         <w:pStyle w:val="Heading2"/>
@@ -2318,7 +2353,7 @@
             <w:tcW w:w="5899" w:type="dxa"/>
           </w:tcPr>
           <w:p>
-            <w:hyperlink r:id="rId6" w:history="1">
+            <w:hyperlink r:id="rId7" w:history="1">
               <w:r>
                 <w:rPr>
                   <w:rStyle w:val="Hyperlink"/>
@@ -2329,7 +2364,7 @@
             <w:r>
               <w:t>,</w:t>
             </w:r>
-            <w:hyperlink r:id="rId7" w:history="1">
+            <w:hyperlink r:id="rId8" w:history="1">
               <w:r>
                 <w:rPr>
                   <w:rStyle w:val="Hyperlink"/>
@@ -2428,7 +2463,7 @@
             <w:tcW w:w="5899" w:type="dxa"/>
           </w:tcPr>
           <w:p>
-            <w:hyperlink r:id="rId8" w:history="1">
+            <w:hyperlink r:id="rId9" w:history="1">
               <w:r>
                 <w:rPr>
                   <w:rStyle w:val="Hyperlink"/>
@@ -2467,7 +2502,7 @@
             <w:tcW w:w="5899" w:type="dxa"/>
           </w:tcPr>
           <w:p>
-            <w:hyperlink r:id="rId9" w:history="1">
+            <w:hyperlink r:id="rId10" w:history="1">
               <w:r>
                 <w:rPr>
                   <w:rStyle w:val="Hyperlink"/>
@@ -3475,7 +3510,6 @@
     <w:name w:val="Hyperlink"/>
     <w:basedOn w:val="DefaultParagraphFont"/>
     <w:uiPriority w:val="99"/>
-    <w:semiHidden/>
     <w:unhideWhenUsed/>
     <w:rsid w:val="00753877"/>
     <w:rPr>
@@ -3529,6 +3563,18 @@
       <w:rFonts w:ascii="Courier New" w:eastAsia="Times New Roman" w:hAnsi="Courier New" w:cs="Courier New"/>
       <w:sz w:val="20"/>
       <w:szCs w:val="20"/>
+    </w:rPr>
+  </w:style>
+  <w:style w:type="character" w:styleId="UnresolvedMention">
+    <w:name w:val="Unresolved Mention"/>
+    <w:basedOn w:val="DefaultParagraphFont"/>
+    <w:uiPriority w:val="99"/>
+    <w:semiHidden/>
+    <w:unhideWhenUsed/>
+    <w:rsid w:val="0015170E"/>
+    <w:rPr>
+      <w:color w:val="605E5C"/>
+      <w:shd w:val="clear" w:color="auto" w:fill="E1DFDD"/>
     </w:rPr>
   </w:style>
 </w:styles>
@@ -3834,7 +3880,7 @@
 </file>
 
 <file path=customXml/itemProps1.xml><?xml version="1.0" encoding="utf-8"?>
-<ds:datastoreItem xmlns:ds="http://schemas.openxmlformats.org/officeDocument/2006/customXml" ds:itemID="{C5AA8889-0F47-41AE-8025-DB5A0236635F}">
+<ds:datastoreItem xmlns:ds="http://schemas.openxmlformats.org/officeDocument/2006/customXml" ds:itemID="{9C45415A-E6C6-49F8-B8C4-FB184C2AA3CD}">
   <ds:schemaRefs>
     <ds:schemaRef ds:uri="http://schemas.openxmlformats.org/officeDocument/2006/bibliography"/>
   </ds:schemaRefs>

</xml_diff>